<commit_message>
Basis ontwerp half af
</commit_message>
<xml_diff>
--- a/Functioneel ontwerp.docx
+++ b/Functioneel ontwerp.docx
@@ -10,7 +10,6 @@
           <w:docPartUnique/>
         </w:docPartObj>
       </w:sdtPr>
-      <w:sdtEndPr/>
       <w:sdtContent>
         <w:p>
           <w:r>
@@ -358,11 +357,10 @@
                                   <w:dataBinding w:prefixMappings="xmlns:ns0='http://purl.org/dc/elements/1.1/' xmlns:ns1='http://schemas.openxmlformats.org/package/2006/metadata/core-properties' " w:xpath="/ns1:coreProperties[1]/ns0:creator[1]" w:storeItemID="{6C3C8BC8-F283-45AE-878A-BAB7291924A1}"/>
                                   <w:text/>
                                 </w:sdtPr>
-                                <w:sdtEndPr/>
                                 <w:sdtContent>
                                   <w:p>
                                     <w:pPr>
-                                      <w:pStyle w:val="NoSpacing"/>
+                                      <w:pStyle w:val="Geenafstand"/>
                                       <w:jc w:val="right"/>
                                       <w:rPr>
                                         <w:color w:val="595959" w:themeColor="text1" w:themeTint="A6"/>
@@ -378,8 +376,39 @@
                                         <w:szCs w:val="28"/>
                                         <w:lang w:val="en-AU"/>
                                       </w:rPr>
-                                      <w:t>Tomas Heij, Djomar Lopulissa</w:t>
+                                      <w:t xml:space="preserve">Tomas Heij, </w:t>
                                     </w:r>
+                                    <w:proofErr w:type="spellStart"/>
+                                    <w:r>
+                                      <w:rPr>
+                                        <w:color w:val="595959" w:themeColor="text1" w:themeTint="A6"/>
+                                        <w:sz w:val="28"/>
+                                        <w:szCs w:val="28"/>
+                                        <w:lang w:val="en-AU"/>
+                                      </w:rPr>
+                                      <w:t>Djomar</w:t>
+                                    </w:r>
+                                    <w:proofErr w:type="spellEnd"/>
+                                    <w:r>
+                                      <w:rPr>
+                                        <w:color w:val="595959" w:themeColor="text1" w:themeTint="A6"/>
+                                        <w:sz w:val="28"/>
+                                        <w:szCs w:val="28"/>
+                                        <w:lang w:val="en-AU"/>
+                                      </w:rPr>
+                                      <w:t xml:space="preserve"> </w:t>
+                                    </w:r>
+                                    <w:proofErr w:type="spellStart"/>
+                                    <w:r>
+                                      <w:rPr>
+                                        <w:color w:val="595959" w:themeColor="text1" w:themeTint="A6"/>
+                                        <w:sz w:val="28"/>
+                                        <w:szCs w:val="28"/>
+                                        <w:lang w:val="en-AU"/>
+                                      </w:rPr>
+                                      <w:t>Lopulissa</w:t>
+                                    </w:r>
+                                    <w:proofErr w:type="spellEnd"/>
                                   </w:p>
                                 </w:sdtContent>
                               </w:sdt>
@@ -426,11 +455,10 @@
                             <w:dataBinding w:prefixMappings="xmlns:ns0='http://purl.org/dc/elements/1.1/' xmlns:ns1='http://schemas.openxmlformats.org/package/2006/metadata/core-properties' " w:xpath="/ns1:coreProperties[1]/ns0:creator[1]" w:storeItemID="{6C3C8BC8-F283-45AE-878A-BAB7291924A1}"/>
                             <w:text/>
                           </w:sdtPr>
-                          <w:sdtEndPr/>
                           <w:sdtContent>
                             <w:p>
                               <w:pPr>
-                                <w:pStyle w:val="NoSpacing"/>
+                                <w:pStyle w:val="Geenafstand"/>
                                 <w:jc w:val="right"/>
                                 <w:rPr>
                                   <w:color w:val="595959" w:themeColor="text1" w:themeTint="A6"/>
@@ -446,8 +474,39 @@
                                   <w:szCs w:val="28"/>
                                   <w:lang w:val="en-AU"/>
                                 </w:rPr>
-                                <w:t>Tomas Heij, Djomar Lopulissa</w:t>
+                                <w:t xml:space="preserve">Tomas Heij, </w:t>
                               </w:r>
+                              <w:proofErr w:type="spellStart"/>
+                              <w:r>
+                                <w:rPr>
+                                  <w:color w:val="595959" w:themeColor="text1" w:themeTint="A6"/>
+                                  <w:sz w:val="28"/>
+                                  <w:szCs w:val="28"/>
+                                  <w:lang w:val="en-AU"/>
+                                </w:rPr>
+                                <w:t>Djomar</w:t>
+                              </w:r>
+                              <w:proofErr w:type="spellEnd"/>
+                              <w:r>
+                                <w:rPr>
+                                  <w:color w:val="595959" w:themeColor="text1" w:themeTint="A6"/>
+                                  <w:sz w:val="28"/>
+                                  <w:szCs w:val="28"/>
+                                  <w:lang w:val="en-AU"/>
+                                </w:rPr>
+                                <w:t xml:space="preserve"> </w:t>
+                              </w:r>
+                              <w:proofErr w:type="spellStart"/>
+                              <w:r>
+                                <w:rPr>
+                                  <w:color w:val="595959" w:themeColor="text1" w:themeTint="A6"/>
+                                  <w:sz w:val="28"/>
+                                  <w:szCs w:val="28"/>
+                                  <w:lang w:val="en-AU"/>
+                                </w:rPr>
+                                <w:t>Lopulissa</w:t>
+                              </w:r>
+                              <w:proofErr w:type="spellEnd"/>
                             </w:p>
                           </w:sdtContent>
                         </w:sdt>
@@ -524,7 +583,7 @@
                             <w:txbxContent>
                               <w:p>
                                 <w:pPr>
-                                  <w:pStyle w:val="NoSpacing"/>
+                                  <w:pStyle w:val="Geenafstand"/>
                                   <w:rPr>
                                     <w:color w:val="156082" w:themeColor="accent1"/>
                                     <w:sz w:val="28"/>
@@ -560,7 +619,7 @@
                       <w:txbxContent>
                         <w:p>
                           <w:pPr>
-                            <w:pStyle w:val="NoSpacing"/>
+                            <w:pStyle w:val="Geenafstand"/>
                             <w:rPr>
                               <w:color w:val="156082" w:themeColor="accent1"/>
                               <w:sz w:val="28"/>
@@ -696,7 +755,6 @@
                                   <w:dataBinding w:prefixMappings="xmlns:ns0='http://purl.org/dc/elements/1.1/' xmlns:ns1='http://schemas.openxmlformats.org/package/2006/metadata/core-properties' " w:xpath="/ns1:coreProperties[1]/ns0:subject[1]" w:storeItemID="{6C3C8BC8-F283-45AE-878A-BAB7291924A1}"/>
                                   <w:text/>
                                 </w:sdtPr>
-                                <w:sdtEndPr/>
                                 <w:sdtContent>
                                   <w:p>
                                     <w:pPr>
@@ -806,7 +864,6 @@
                             <w:dataBinding w:prefixMappings="xmlns:ns0='http://purl.org/dc/elements/1.1/' xmlns:ns1='http://schemas.openxmlformats.org/package/2006/metadata/core-properties' " w:xpath="/ns1:coreProperties[1]/ns0:subject[1]" w:storeItemID="{6C3C8BC8-F283-45AE-878A-BAB7291924A1}"/>
                             <w:text/>
                           </w:sdtPr>
-                          <w:sdtEndPr/>
                           <w:sdtContent>
                             <w:p>
                               <w:pPr>
@@ -877,7 +934,7 @@
       <w:sdtContent>
         <w:p>
           <w:pPr>
-            <w:pStyle w:val="TOCHeading"/>
+            <w:pStyle w:val="Kopvaninhoudsopgave"/>
           </w:pPr>
           <w:r>
             <w:t>Inhoudsopgave</w:t>
@@ -885,8 +942,9 @@
         </w:p>
         <w:p>
           <w:pPr>
-            <w:pStyle w:val="TOC1"/>
+            <w:pStyle w:val="Inhopg1"/>
             <w:tabs>
+              <w:tab w:val="left" w:pos="720"/>
               <w:tab w:val="right" w:leader="dot" w:pos="9062"/>
             </w:tabs>
             <w:rPr>
@@ -894,7 +952,7 @@
               <w:noProof/>
               <w:sz w:val="24"/>
               <w:szCs w:val="24"/>
-              <w:lang w:val="en-NL" w:eastAsia="en-NL"/>
+              <w:lang w:eastAsia="nl-NL"/>
             </w:rPr>
           </w:pPr>
           <w:r>
@@ -906,12 +964,29 @@
           <w:r>
             <w:fldChar w:fldCharType="separate"/>
           </w:r>
-          <w:hyperlink w:anchor="_Toc209433302" w:history="1">
+          <w:hyperlink w:anchor="_Toc210037223" w:history="1">
             <w:r>
               <w:rPr>
                 <w:rStyle w:val="Hyperlink"/>
                 <w:noProof/>
               </w:rPr>
+              <w:t>1.2</w:t>
+            </w:r>
+            <w:r>
+              <w:rPr>
+                <w:rFonts w:eastAsiaTheme="minorEastAsia"/>
+                <w:noProof/>
+                <w:sz w:val="24"/>
+                <w:szCs w:val="24"/>
+                <w:lang w:eastAsia="nl-NL"/>
+              </w:rPr>
+              <w:tab/>
+            </w:r>
+            <w:r>
+              <w:rPr>
+                <w:rStyle w:val="Hyperlink"/>
+                <w:noProof/>
+              </w:rPr>
               <w:t>Revisiehistorie</w:t>
             </w:r>
             <w:r>
@@ -933,7 +1008,7 @@
                 <w:noProof/>
                 <w:webHidden/>
               </w:rPr>
-              <w:instrText xml:space="preserve"> PAGEREF _Toc209433302 \h </w:instrText>
+              <w:instrText xml:space="preserve"> PAGEREF _Toc210037223 \h </w:instrText>
             </w:r>
             <w:r>
               <w:rPr>
@@ -966,7 +1041,187 @@
         </w:p>
         <w:p>
           <w:pPr>
-            <w:pStyle w:val="TOC1"/>
+            <w:pStyle w:val="Inhopg1"/>
+            <w:tabs>
+              <w:tab w:val="left" w:pos="720"/>
+              <w:tab w:val="right" w:leader="dot" w:pos="9062"/>
+            </w:tabs>
+            <w:rPr>
+              <w:rFonts w:eastAsiaTheme="minorEastAsia"/>
+              <w:noProof/>
+              <w:sz w:val="24"/>
+              <w:szCs w:val="24"/>
+              <w:lang w:eastAsia="nl-NL"/>
+            </w:rPr>
+          </w:pPr>
+          <w:hyperlink w:anchor="_Toc210037224" w:history="1">
+            <w:r>
+              <w:rPr>
+                <w:rStyle w:val="Hyperlink"/>
+                <w:noProof/>
+              </w:rPr>
+              <w:t>1.4</w:t>
+            </w:r>
+            <w:r>
+              <w:rPr>
+                <w:rFonts w:eastAsiaTheme="minorEastAsia"/>
+                <w:noProof/>
+                <w:sz w:val="24"/>
+                <w:szCs w:val="24"/>
+                <w:lang w:eastAsia="nl-NL"/>
+              </w:rPr>
+              <w:tab/>
+            </w:r>
+            <w:r>
+              <w:rPr>
+                <w:rStyle w:val="Hyperlink"/>
+                <w:noProof/>
+              </w:rPr>
+              <w:t>Inleiding</w:t>
+            </w:r>
+            <w:r>
+              <w:rPr>
+                <w:noProof/>
+                <w:webHidden/>
+              </w:rPr>
+              <w:tab/>
+            </w:r>
+            <w:r>
+              <w:rPr>
+                <w:noProof/>
+                <w:webHidden/>
+              </w:rPr>
+              <w:fldChar w:fldCharType="begin"/>
+            </w:r>
+            <w:r>
+              <w:rPr>
+                <w:noProof/>
+                <w:webHidden/>
+              </w:rPr>
+              <w:instrText xml:space="preserve"> PAGEREF _Toc210037224 \h </w:instrText>
+            </w:r>
+            <w:r>
+              <w:rPr>
+                <w:noProof/>
+                <w:webHidden/>
+              </w:rPr>
+            </w:r>
+            <w:r>
+              <w:rPr>
+                <w:noProof/>
+                <w:webHidden/>
+              </w:rPr>
+              <w:fldChar w:fldCharType="separate"/>
+            </w:r>
+            <w:r>
+              <w:rPr>
+                <w:noProof/>
+                <w:webHidden/>
+              </w:rPr>
+              <w:t>3</w:t>
+            </w:r>
+            <w:r>
+              <w:rPr>
+                <w:noProof/>
+                <w:webHidden/>
+              </w:rPr>
+              <w:fldChar w:fldCharType="end"/>
+            </w:r>
+          </w:hyperlink>
+        </w:p>
+        <w:p>
+          <w:pPr>
+            <w:pStyle w:val="Inhopg1"/>
+            <w:tabs>
+              <w:tab w:val="left" w:pos="720"/>
+              <w:tab w:val="right" w:leader="dot" w:pos="9062"/>
+            </w:tabs>
+            <w:rPr>
+              <w:rFonts w:eastAsiaTheme="minorEastAsia"/>
+              <w:noProof/>
+              <w:sz w:val="24"/>
+              <w:szCs w:val="24"/>
+              <w:lang w:eastAsia="nl-NL"/>
+            </w:rPr>
+          </w:pPr>
+          <w:hyperlink w:anchor="_Toc210037225" w:history="1">
+            <w:r>
+              <w:rPr>
+                <w:rStyle w:val="Hyperlink"/>
+                <w:noProof/>
+              </w:rPr>
+              <w:t>1.5</w:t>
+            </w:r>
+            <w:r>
+              <w:rPr>
+                <w:rFonts w:eastAsiaTheme="minorEastAsia"/>
+                <w:noProof/>
+                <w:sz w:val="24"/>
+                <w:szCs w:val="24"/>
+                <w:lang w:eastAsia="nl-NL"/>
+              </w:rPr>
+              <w:tab/>
+            </w:r>
+            <w:r>
+              <w:rPr>
+                <w:rStyle w:val="Hyperlink"/>
+                <w:noProof/>
+              </w:rPr>
+              <w:t>Doel</w:t>
+            </w:r>
+            <w:r>
+              <w:rPr>
+                <w:noProof/>
+                <w:webHidden/>
+              </w:rPr>
+              <w:tab/>
+            </w:r>
+            <w:r>
+              <w:rPr>
+                <w:noProof/>
+                <w:webHidden/>
+              </w:rPr>
+              <w:fldChar w:fldCharType="begin"/>
+            </w:r>
+            <w:r>
+              <w:rPr>
+                <w:noProof/>
+                <w:webHidden/>
+              </w:rPr>
+              <w:instrText xml:space="preserve"> PAGEREF _Toc210037225 \h </w:instrText>
+            </w:r>
+            <w:r>
+              <w:rPr>
+                <w:noProof/>
+                <w:webHidden/>
+              </w:rPr>
+            </w:r>
+            <w:r>
+              <w:rPr>
+                <w:noProof/>
+                <w:webHidden/>
+              </w:rPr>
+              <w:fldChar w:fldCharType="separate"/>
+            </w:r>
+            <w:r>
+              <w:rPr>
+                <w:noProof/>
+                <w:webHidden/>
+              </w:rPr>
+              <w:t>4</w:t>
+            </w:r>
+            <w:r>
+              <w:rPr>
+                <w:noProof/>
+                <w:webHidden/>
+              </w:rPr>
+              <w:fldChar w:fldCharType="end"/>
+            </w:r>
+          </w:hyperlink>
+        </w:p>
+        <w:p>
+          <w:pPr>
+            <w:pStyle w:val="Inhopg2"/>
             <w:tabs>
               <w:tab w:val="right" w:leader="dot" w:pos="9062"/>
             </w:tabs>
@@ -975,16 +1230,32 @@
               <w:noProof/>
               <w:sz w:val="24"/>
               <w:szCs w:val="24"/>
-              <w:lang w:val="en-NL" w:eastAsia="en-NL"/>
+              <w:lang w:eastAsia="nl-NL"/>
             </w:rPr>
           </w:pPr>
-          <w:hyperlink w:anchor="_Toc209433303" w:history="1">
+          <w:hyperlink w:anchor="_Toc210037226" w:history="1">
             <w:r>
               <w:rPr>
                 <w:rStyle w:val="Hyperlink"/>
                 <w:noProof/>
               </w:rPr>
-              <w:t>Inleiding</w:t>
+              <w:t>Beoogde</w:t>
+            </w:r>
+            <w:r>
+              <w:rPr>
+                <w:rStyle w:val="Hyperlink"/>
+                <w:noProof/>
+                <w:spacing w:val="5"/>
+              </w:rPr>
+              <w:t xml:space="preserve"> </w:t>
+            </w:r>
+            <w:r>
+              <w:rPr>
+                <w:rStyle w:val="Hyperlink"/>
+                <w:noProof/>
+                <w:spacing w:val="-4"/>
+              </w:rPr>
+              <w:t>lezer</w:t>
             </w:r>
             <w:r>
               <w:rPr>
@@ -1005,7 +1276,7 @@
                 <w:noProof/>
                 <w:webHidden/>
               </w:rPr>
-              <w:instrText xml:space="preserve"> PAGEREF _Toc209433303 \h </w:instrText>
+              <w:instrText xml:space="preserve"> PAGEREF _Toc210037226 \h </w:instrText>
             </w:r>
             <w:r>
               <w:rPr>
@@ -1025,7 +1296,7 @@
                 <w:noProof/>
                 <w:webHidden/>
               </w:rPr>
-              <w:t>3</w:t>
+              <w:t>4</w:t>
             </w:r>
             <w:r>
               <w:rPr>
@@ -1038,7 +1309,7 @@
         </w:p>
         <w:p>
           <w:pPr>
-            <w:pStyle w:val="TOC1"/>
+            <w:pStyle w:val="Inhopg2"/>
             <w:tabs>
               <w:tab w:val="right" w:leader="dot" w:pos="9062"/>
             </w:tabs>
@@ -1047,16 +1318,17 @@
               <w:noProof/>
               <w:sz w:val="24"/>
               <w:szCs w:val="24"/>
-              <w:lang w:val="en-NL" w:eastAsia="en-NL"/>
+              <w:lang w:eastAsia="nl-NL"/>
             </w:rPr>
           </w:pPr>
-          <w:hyperlink w:anchor="_Toc209433304" w:history="1">
+          <w:hyperlink w:anchor="_Toc210037227" w:history="1">
             <w:r>
               <w:rPr>
                 <w:rStyle w:val="Hyperlink"/>
                 <w:noProof/>
-              </w:rPr>
-              <w:t>Doel</w:t>
+                <w:w w:val="105"/>
+              </w:rPr>
+              <w:t>Scope</w:t>
             </w:r>
             <w:r>
               <w:rPr>
@@ -1077,7 +1349,7 @@
                 <w:noProof/>
                 <w:webHidden/>
               </w:rPr>
-              <w:instrText xml:space="preserve"> PAGEREF _Toc209433304 \h </w:instrText>
+              <w:instrText xml:space="preserve"> PAGEREF _Toc210037227 \h </w:instrText>
             </w:r>
             <w:r>
               <w:rPr>
@@ -1110,9 +1382,9 @@
         </w:p>
         <w:p>
           <w:pPr>
-            <w:pStyle w:val="TOC2"/>
+            <w:pStyle w:val="Inhopg1"/>
             <w:tabs>
-              <w:tab w:val="left" w:pos="960"/>
+              <w:tab w:val="left" w:pos="720"/>
               <w:tab w:val="right" w:leader="dot" w:pos="9062"/>
             </w:tabs>
             <w:rPr>
@@ -1120,19 +1392,16 @@
               <w:noProof/>
               <w:sz w:val="24"/>
               <w:szCs w:val="24"/>
-              <w:lang w:val="en-NL" w:eastAsia="en-NL"/>
+              <w:lang w:eastAsia="nl-NL"/>
             </w:rPr>
           </w:pPr>
-          <w:hyperlink w:anchor="_Toc209433305" w:history="1">
+          <w:hyperlink w:anchor="_Toc210037228" w:history="1">
             <w:r>
               <w:rPr>
                 <w:rStyle w:val="Hyperlink"/>
-                <w:rFonts w:ascii="Calibri" w:eastAsia="Calibri" w:hAnsi="Calibri" w:cs="Calibri"/>
-                <w:noProof/>
-                <w:spacing w:val="-3"/>
-                <w:w w:val="103"/>
-              </w:rPr>
-              <w:t>1.1</w:t>
+                <w:noProof/>
+              </w:rPr>
+              <w:t>1.6</w:t>
             </w:r>
             <w:r>
               <w:rPr>
@@ -1140,7 +1409,7 @@
                 <w:noProof/>
                 <w:sz w:val="24"/>
                 <w:szCs w:val="24"/>
-                <w:lang w:val="en-NL" w:eastAsia="en-NL"/>
+                <w:lang w:eastAsia="nl-NL"/>
               </w:rPr>
               <w:tab/>
             </w:r>
@@ -1149,23 +1418,7 @@
                 <w:rStyle w:val="Hyperlink"/>
                 <w:noProof/>
               </w:rPr>
-              <w:t>Beoogde</w:t>
-            </w:r>
-            <w:r>
-              <w:rPr>
-                <w:rStyle w:val="Hyperlink"/>
-                <w:noProof/>
-                <w:spacing w:val="5"/>
-              </w:rPr>
-              <w:t xml:space="preserve"> </w:t>
-            </w:r>
-            <w:r>
-              <w:rPr>
-                <w:rStyle w:val="Hyperlink"/>
-                <w:noProof/>
-                <w:spacing w:val="-4"/>
-              </w:rPr>
-              <w:t>lezer</w:t>
+              <w:t>Productbacklog</w:t>
             </w:r>
             <w:r>
               <w:rPr>
@@ -1186,7 +1439,7 @@
                 <w:noProof/>
                 <w:webHidden/>
               </w:rPr>
-              <w:instrText xml:space="preserve"> PAGEREF _Toc209433305 \h </w:instrText>
+              <w:instrText xml:space="preserve"> PAGEREF _Toc210037228 \h </w:instrText>
             </w:r>
             <w:r>
               <w:rPr>
@@ -1206,7 +1459,7 @@
                 <w:noProof/>
                 <w:webHidden/>
               </w:rPr>
-              <w:t>4</w:t>
+              <w:t>5</w:t>
             </w:r>
             <w:r>
               <w:rPr>
@@ -1219,9 +1472,9 @@
         </w:p>
         <w:p>
           <w:pPr>
-            <w:pStyle w:val="TOC2"/>
+            <w:pStyle w:val="Inhopg1"/>
             <w:tabs>
-              <w:tab w:val="left" w:pos="960"/>
+              <w:tab w:val="left" w:pos="720"/>
               <w:tab w:val="right" w:leader="dot" w:pos="9062"/>
             </w:tabs>
             <w:rPr>
@@ -1229,19 +1482,16 @@
               <w:noProof/>
               <w:sz w:val="24"/>
               <w:szCs w:val="24"/>
-              <w:lang w:val="en-NL" w:eastAsia="en-NL"/>
+              <w:lang w:eastAsia="nl-NL"/>
             </w:rPr>
           </w:pPr>
-          <w:hyperlink w:anchor="_Toc209433306" w:history="1">
+          <w:hyperlink w:anchor="_Toc210037229" w:history="1">
             <w:r>
               <w:rPr>
                 <w:rStyle w:val="Hyperlink"/>
-                <w:rFonts w:ascii="Calibri" w:eastAsia="Calibri" w:hAnsi="Calibri" w:cs="Calibri"/>
-                <w:noProof/>
-                <w:spacing w:val="-3"/>
-                <w:w w:val="103"/>
-              </w:rPr>
-              <w:t>1.2</w:t>
+                <w:noProof/>
+              </w:rPr>
+              <w:t>1.7</w:t>
             </w:r>
             <w:r>
               <w:rPr>
@@ -1249,7 +1499,7 @@
                 <w:noProof/>
                 <w:sz w:val="24"/>
                 <w:szCs w:val="24"/>
-                <w:lang w:val="en-NL" w:eastAsia="en-NL"/>
+                <w:lang w:eastAsia="nl-NL"/>
               </w:rPr>
               <w:tab/>
             </w:r>
@@ -1257,10 +1507,8 @@
               <w:rPr>
                 <w:rStyle w:val="Hyperlink"/>
                 <w:noProof/>
-                <w:spacing w:val="-2"/>
-                <w:w w:val="105"/>
-              </w:rPr>
-              <w:t>Scope</w:t>
+              </w:rPr>
+              <w:t>Sprintbacklog</w:t>
             </w:r>
             <w:r>
               <w:rPr>
@@ -1281,7 +1529,7 @@
                 <w:noProof/>
                 <w:webHidden/>
               </w:rPr>
-              <w:instrText xml:space="preserve"> PAGEREF _Toc209433306 \h </w:instrText>
+              <w:instrText xml:space="preserve"> PAGEREF _Toc210037229 \h </w:instrText>
             </w:r>
             <w:r>
               <w:rPr>
@@ -1301,7 +1549,7 @@
                 <w:noProof/>
                 <w:webHidden/>
               </w:rPr>
-              <w:t>4</w:t>
+              <w:t>6</w:t>
             </w:r>
             <w:r>
               <w:rPr>
@@ -1314,7 +1562,283 @@
         </w:p>
         <w:p>
           <w:pPr>
-            <w:pStyle w:val="TOC1"/>
+            <w:pStyle w:val="Inhopg1"/>
+            <w:tabs>
+              <w:tab w:val="left" w:pos="720"/>
+              <w:tab w:val="right" w:leader="dot" w:pos="9062"/>
+            </w:tabs>
+            <w:rPr>
+              <w:rFonts w:eastAsiaTheme="minorEastAsia"/>
+              <w:noProof/>
+              <w:sz w:val="24"/>
+              <w:szCs w:val="24"/>
+              <w:lang w:eastAsia="nl-NL"/>
+            </w:rPr>
+          </w:pPr>
+          <w:hyperlink w:anchor="_Toc210037230" w:history="1">
+            <w:r>
+              <w:rPr>
+                <w:rStyle w:val="Hyperlink"/>
+                <w:noProof/>
+                <w:lang w:val="en-US"/>
+              </w:rPr>
+              <w:t>1.8</w:t>
+            </w:r>
+            <w:r>
+              <w:rPr>
+                <w:rFonts w:eastAsiaTheme="minorEastAsia"/>
+                <w:noProof/>
+                <w:sz w:val="24"/>
+                <w:szCs w:val="24"/>
+                <w:lang w:eastAsia="nl-NL"/>
+              </w:rPr>
+              <w:tab/>
+            </w:r>
+            <w:r>
+              <w:rPr>
+                <w:rStyle w:val="Hyperlink"/>
+                <w:noProof/>
+                <w:lang w:val="en-US"/>
+              </w:rPr>
+              <w:t>Actors</w:t>
+            </w:r>
+            <w:r>
+              <w:rPr>
+                <w:noProof/>
+                <w:webHidden/>
+              </w:rPr>
+              <w:tab/>
+            </w:r>
+            <w:r>
+              <w:rPr>
+                <w:noProof/>
+                <w:webHidden/>
+              </w:rPr>
+              <w:fldChar w:fldCharType="begin"/>
+            </w:r>
+            <w:r>
+              <w:rPr>
+                <w:noProof/>
+                <w:webHidden/>
+              </w:rPr>
+              <w:instrText xml:space="preserve"> PAGEREF _Toc210037230 \h </w:instrText>
+            </w:r>
+            <w:r>
+              <w:rPr>
+                <w:noProof/>
+                <w:webHidden/>
+              </w:rPr>
+            </w:r>
+            <w:r>
+              <w:rPr>
+                <w:noProof/>
+                <w:webHidden/>
+              </w:rPr>
+              <w:fldChar w:fldCharType="separate"/>
+            </w:r>
+            <w:r>
+              <w:rPr>
+                <w:noProof/>
+                <w:webHidden/>
+              </w:rPr>
+              <w:t>7</w:t>
+            </w:r>
+            <w:r>
+              <w:rPr>
+                <w:noProof/>
+                <w:webHidden/>
+              </w:rPr>
+              <w:fldChar w:fldCharType="end"/>
+            </w:r>
+          </w:hyperlink>
+        </w:p>
+        <w:p>
+          <w:pPr>
+            <w:pStyle w:val="Inhopg1"/>
+            <w:tabs>
+              <w:tab w:val="left" w:pos="720"/>
+              <w:tab w:val="right" w:leader="dot" w:pos="9062"/>
+            </w:tabs>
+            <w:rPr>
+              <w:rFonts w:eastAsiaTheme="minorEastAsia"/>
+              <w:noProof/>
+              <w:sz w:val="24"/>
+              <w:szCs w:val="24"/>
+              <w:lang w:eastAsia="nl-NL"/>
+            </w:rPr>
+          </w:pPr>
+          <w:hyperlink w:anchor="_Toc210037231" w:history="1">
+            <w:r>
+              <w:rPr>
+                <w:rStyle w:val="Hyperlink"/>
+                <w:noProof/>
+                <w:lang w:val="en-US"/>
+              </w:rPr>
+              <w:t>1.9</w:t>
+            </w:r>
+            <w:r>
+              <w:rPr>
+                <w:rFonts w:eastAsiaTheme="minorEastAsia"/>
+                <w:noProof/>
+                <w:sz w:val="24"/>
+                <w:szCs w:val="24"/>
+                <w:lang w:eastAsia="nl-NL"/>
+              </w:rPr>
+              <w:tab/>
+            </w:r>
+            <w:r>
+              <w:rPr>
+                <w:rStyle w:val="Hyperlink"/>
+                <w:noProof/>
+                <w:lang w:val="en-US"/>
+              </w:rPr>
+              <w:t>Use-case Diagrammen</w:t>
+            </w:r>
+            <w:r>
+              <w:rPr>
+                <w:noProof/>
+                <w:webHidden/>
+              </w:rPr>
+              <w:tab/>
+            </w:r>
+            <w:r>
+              <w:rPr>
+                <w:noProof/>
+                <w:webHidden/>
+              </w:rPr>
+              <w:fldChar w:fldCharType="begin"/>
+            </w:r>
+            <w:r>
+              <w:rPr>
+                <w:noProof/>
+                <w:webHidden/>
+              </w:rPr>
+              <w:instrText xml:space="preserve"> PAGEREF _Toc210037231 \h </w:instrText>
+            </w:r>
+            <w:r>
+              <w:rPr>
+                <w:noProof/>
+                <w:webHidden/>
+              </w:rPr>
+            </w:r>
+            <w:r>
+              <w:rPr>
+                <w:noProof/>
+                <w:webHidden/>
+              </w:rPr>
+              <w:fldChar w:fldCharType="separate"/>
+            </w:r>
+            <w:r>
+              <w:rPr>
+                <w:noProof/>
+                <w:webHidden/>
+              </w:rPr>
+              <w:t>8</w:t>
+            </w:r>
+            <w:r>
+              <w:rPr>
+                <w:noProof/>
+                <w:webHidden/>
+              </w:rPr>
+              <w:fldChar w:fldCharType="end"/>
+            </w:r>
+          </w:hyperlink>
+        </w:p>
+        <w:p>
+          <w:pPr>
+            <w:pStyle w:val="Inhopg1"/>
+            <w:tabs>
+              <w:tab w:val="left" w:pos="720"/>
+              <w:tab w:val="right" w:leader="dot" w:pos="9062"/>
+            </w:tabs>
+            <w:rPr>
+              <w:rFonts w:eastAsiaTheme="minorEastAsia"/>
+              <w:noProof/>
+              <w:sz w:val="24"/>
+              <w:szCs w:val="24"/>
+              <w:lang w:eastAsia="nl-NL"/>
+            </w:rPr>
+          </w:pPr>
+          <w:hyperlink w:anchor="_Toc210037232" w:history="1">
+            <w:r>
+              <w:rPr>
+                <w:rStyle w:val="Hyperlink"/>
+                <w:noProof/>
+                <w:lang w:val="en-US"/>
+              </w:rPr>
+              <w:t>1.10</w:t>
+            </w:r>
+            <w:r>
+              <w:rPr>
+                <w:rFonts w:eastAsiaTheme="minorEastAsia"/>
+                <w:noProof/>
+                <w:sz w:val="24"/>
+                <w:szCs w:val="24"/>
+                <w:lang w:eastAsia="nl-NL"/>
+              </w:rPr>
+              <w:tab/>
+            </w:r>
+            <w:r>
+              <w:rPr>
+                <w:rStyle w:val="Hyperlink"/>
+                <w:noProof/>
+                <w:lang w:val="en-US"/>
+              </w:rPr>
+              <w:t>Use-case Template</w:t>
+            </w:r>
+            <w:r>
+              <w:rPr>
+                <w:noProof/>
+                <w:webHidden/>
+              </w:rPr>
+              <w:tab/>
+            </w:r>
+            <w:r>
+              <w:rPr>
+                <w:noProof/>
+                <w:webHidden/>
+              </w:rPr>
+              <w:fldChar w:fldCharType="begin"/>
+            </w:r>
+            <w:r>
+              <w:rPr>
+                <w:noProof/>
+                <w:webHidden/>
+              </w:rPr>
+              <w:instrText xml:space="preserve"> PAGEREF _Toc210037232 \h </w:instrText>
+            </w:r>
+            <w:r>
+              <w:rPr>
+                <w:noProof/>
+                <w:webHidden/>
+              </w:rPr>
+            </w:r>
+            <w:r>
+              <w:rPr>
+                <w:noProof/>
+                <w:webHidden/>
+              </w:rPr>
+              <w:fldChar w:fldCharType="separate"/>
+            </w:r>
+            <w:r>
+              <w:rPr>
+                <w:noProof/>
+                <w:webHidden/>
+              </w:rPr>
+              <w:t>9</w:t>
+            </w:r>
+            <w:r>
+              <w:rPr>
+                <w:noProof/>
+                <w:webHidden/>
+              </w:rPr>
+              <w:fldChar w:fldCharType="end"/>
+            </w:r>
+          </w:hyperlink>
+        </w:p>
+        <w:p>
+          <w:pPr>
+            <w:pStyle w:val="Inhopg3"/>
             <w:tabs>
               <w:tab w:val="right" w:leader="dot" w:pos="9062"/>
             </w:tabs>
@@ -1323,16 +1847,17 @@
               <w:noProof/>
               <w:sz w:val="24"/>
               <w:szCs w:val="24"/>
-              <w:lang w:val="en-NL" w:eastAsia="en-NL"/>
+              <w:lang w:eastAsia="nl-NL"/>
             </w:rPr>
           </w:pPr>
-          <w:hyperlink w:anchor="_Toc209433307" w:history="1">
+          <w:hyperlink w:anchor="_Toc210037233" w:history="1">
             <w:r>
               <w:rPr>
                 <w:rStyle w:val="Hyperlink"/>
                 <w:noProof/>
-              </w:rPr>
-              <w:t>Productbacklog</w:t>
+                <w:lang w:val="en-AU"/>
+              </w:rPr>
+              <w:t>Template 1</w:t>
             </w:r>
             <w:r>
               <w:rPr>
@@ -1353,7 +1878,7 @@
                 <w:noProof/>
                 <w:webHidden/>
               </w:rPr>
-              <w:instrText xml:space="preserve"> PAGEREF _Toc209433307 \h </w:instrText>
+              <w:instrText xml:space="preserve"> PAGEREF _Toc210037233 \h </w:instrText>
             </w:r>
             <w:r>
               <w:rPr>
@@ -1373,7 +1898,7 @@
                 <w:noProof/>
                 <w:webHidden/>
               </w:rPr>
-              <w:t>5</w:t>
+              <w:t>9</w:t>
             </w:r>
             <w:r>
               <w:rPr>
@@ -1386,7 +1911,7 @@
         </w:p>
         <w:p>
           <w:pPr>
-            <w:pStyle w:val="TOC1"/>
+            <w:pStyle w:val="Inhopg3"/>
             <w:tabs>
               <w:tab w:val="right" w:leader="dot" w:pos="9062"/>
             </w:tabs>
@@ -1395,16 +1920,16 @@
               <w:noProof/>
               <w:sz w:val="24"/>
               <w:szCs w:val="24"/>
-              <w:lang w:val="en-NL" w:eastAsia="en-NL"/>
+              <w:lang w:eastAsia="nl-NL"/>
             </w:rPr>
           </w:pPr>
-          <w:hyperlink w:anchor="_Toc209433308" w:history="1">
+          <w:hyperlink w:anchor="_Toc210037234" w:history="1">
             <w:r>
               <w:rPr>
                 <w:rStyle w:val="Hyperlink"/>
                 <w:noProof/>
               </w:rPr>
-              <w:t>Sprintbacklog</w:t>
+              <w:t>Template 2</w:t>
             </w:r>
             <w:r>
               <w:rPr>
@@ -1425,7 +1950,7 @@
                 <w:noProof/>
                 <w:webHidden/>
               </w:rPr>
-              <w:instrText xml:space="preserve"> PAGEREF _Toc209433308 \h </w:instrText>
+              <w:instrText xml:space="preserve"> PAGEREF _Toc210037234 \h </w:instrText>
             </w:r>
             <w:r>
               <w:rPr>
@@ -1445,7 +1970,7 @@
                 <w:noProof/>
                 <w:webHidden/>
               </w:rPr>
-              <w:t>6</w:t>
+              <w:t>11</w:t>
             </w:r>
             <w:r>
               <w:rPr>
@@ -1458,7 +1983,7 @@
         </w:p>
         <w:p>
           <w:pPr>
-            <w:pStyle w:val="TOC1"/>
+            <w:pStyle w:val="Inhopg3"/>
             <w:tabs>
               <w:tab w:val="right" w:leader="dot" w:pos="9062"/>
             </w:tabs>
@@ -1467,17 +1992,16 @@
               <w:noProof/>
               <w:sz w:val="24"/>
               <w:szCs w:val="24"/>
-              <w:lang w:val="en-NL" w:eastAsia="en-NL"/>
+              <w:lang w:eastAsia="nl-NL"/>
             </w:rPr>
           </w:pPr>
-          <w:hyperlink w:anchor="_Toc209433309" w:history="1">
+          <w:hyperlink w:anchor="_Toc210037235" w:history="1">
             <w:r>
               <w:rPr>
                 <w:rStyle w:val="Hyperlink"/>
                 <w:noProof/>
-                <w:lang w:val="en-US"/>
-              </w:rPr>
-              <w:t>Actors</w:t>
+              </w:rPr>
+              <w:t>Template 3</w:t>
             </w:r>
             <w:r>
               <w:rPr>
@@ -1498,7 +2022,7 @@
                 <w:noProof/>
                 <w:webHidden/>
               </w:rPr>
-              <w:instrText xml:space="preserve"> PAGEREF _Toc209433309 \h </w:instrText>
+              <w:instrText xml:space="preserve"> PAGEREF _Toc210037235 \h </w:instrText>
             </w:r>
             <w:r>
               <w:rPr>
@@ -1518,7 +2042,7 @@
                 <w:noProof/>
                 <w:webHidden/>
               </w:rPr>
-              <w:t>7</w:t>
+              <w:t>13</w:t>
             </w:r>
             <w:r>
               <w:rPr>
@@ -1531,8 +2055,9 @@
         </w:p>
         <w:p>
           <w:pPr>
-            <w:pStyle w:val="TOC1"/>
+            <w:pStyle w:val="Inhopg1"/>
             <w:tabs>
+              <w:tab w:val="left" w:pos="720"/>
               <w:tab w:val="right" w:leader="dot" w:pos="9062"/>
             </w:tabs>
             <w:rPr>
@@ -1540,17 +2065,35 @@
               <w:noProof/>
               <w:sz w:val="24"/>
               <w:szCs w:val="24"/>
-              <w:lang w:val="en-NL" w:eastAsia="en-NL"/>
+              <w:lang w:eastAsia="nl-NL"/>
             </w:rPr>
           </w:pPr>
-          <w:hyperlink w:anchor="_Toc209433310" w:history="1">
+          <w:hyperlink w:anchor="_Toc210037236" w:history="1">
             <w:r>
               <w:rPr>
                 <w:rStyle w:val="Hyperlink"/>
                 <w:noProof/>
                 <w:lang w:val="en-US"/>
               </w:rPr>
-              <w:t>Use-case Diagrammen</w:t>
+              <w:t>1.11</w:t>
+            </w:r>
+            <w:r>
+              <w:rPr>
+                <w:rFonts w:eastAsiaTheme="minorEastAsia"/>
+                <w:noProof/>
+                <w:sz w:val="24"/>
+                <w:szCs w:val="24"/>
+                <w:lang w:eastAsia="nl-NL"/>
+              </w:rPr>
+              <w:tab/>
+            </w:r>
+            <w:r>
+              <w:rPr>
+                <w:rStyle w:val="Hyperlink"/>
+                <w:noProof/>
+                <w:lang w:val="en-US"/>
+              </w:rPr>
+              <w:t>Mock-ups/wireframes</w:t>
             </w:r>
             <w:r>
               <w:rPr>
@@ -1571,7 +2114,7 @@
                 <w:noProof/>
                 <w:webHidden/>
               </w:rPr>
-              <w:instrText xml:space="preserve"> PAGEREF _Toc209433310 \h </w:instrText>
+              <w:instrText xml:space="preserve"> PAGEREF _Toc210037236 \h </w:instrText>
             </w:r>
             <w:r>
               <w:rPr>
@@ -1591,7 +2134,7 @@
                 <w:noProof/>
                 <w:webHidden/>
               </w:rPr>
-              <w:t>8</w:t>
+              <w:t>15</w:t>
             </w:r>
             <w:r>
               <w:rPr>
@@ -1604,8 +2147,9 @@
         </w:p>
         <w:p>
           <w:pPr>
-            <w:pStyle w:val="TOC1"/>
+            <w:pStyle w:val="Inhopg1"/>
             <w:tabs>
+              <w:tab w:val="left" w:pos="720"/>
               <w:tab w:val="right" w:leader="dot" w:pos="9062"/>
             </w:tabs>
             <w:rPr>
@@ -1613,17 +2157,33 @@
               <w:noProof/>
               <w:sz w:val="24"/>
               <w:szCs w:val="24"/>
-              <w:lang w:val="en-NL" w:eastAsia="en-NL"/>
+              <w:lang w:eastAsia="nl-NL"/>
             </w:rPr>
           </w:pPr>
-          <w:hyperlink w:anchor="_Toc209433311" w:history="1">
+          <w:hyperlink w:anchor="_Toc210037237" w:history="1">
             <w:r>
               <w:rPr>
                 <w:rStyle w:val="Hyperlink"/>
                 <w:noProof/>
-                <w:lang w:val="en-US"/>
-              </w:rPr>
-              <w:t>Use-case Template</w:t>
+              </w:rPr>
+              <w:t>1.12</w:t>
+            </w:r>
+            <w:r>
+              <w:rPr>
+                <w:rFonts w:eastAsiaTheme="minorEastAsia"/>
+                <w:noProof/>
+                <w:sz w:val="24"/>
+                <w:szCs w:val="24"/>
+                <w:lang w:eastAsia="nl-NL"/>
+              </w:rPr>
+              <w:tab/>
+            </w:r>
+            <w:r>
+              <w:rPr>
+                <w:rStyle w:val="Hyperlink"/>
+                <w:noProof/>
+              </w:rPr>
+              <w:t>Overige niet functionele eisen</w:t>
             </w:r>
             <w:r>
               <w:rPr>
@@ -1644,7 +2204,7 @@
                 <w:noProof/>
                 <w:webHidden/>
               </w:rPr>
-              <w:instrText xml:space="preserve"> PAGEREF _Toc209433311 \h </w:instrText>
+              <w:instrText xml:space="preserve"> PAGEREF _Toc210037237 \h </w:instrText>
             </w:r>
             <w:r>
               <w:rPr>
@@ -1664,7 +2224,7 @@
                 <w:noProof/>
                 <w:webHidden/>
               </w:rPr>
-              <w:t>9</w:t>
+              <w:t>16</w:t>
             </w:r>
             <w:r>
               <w:rPr>
@@ -1677,213 +2237,9 @@
         </w:p>
         <w:p>
           <w:pPr>
-            <w:pStyle w:val="TOC3"/>
+            <w:pStyle w:val="Inhopg1"/>
             <w:tabs>
-              <w:tab w:val="right" w:leader="dot" w:pos="9062"/>
-            </w:tabs>
-            <w:rPr>
-              <w:noProof/>
-            </w:rPr>
-          </w:pPr>
-          <w:hyperlink w:anchor="_Toc209433312" w:history="1">
-            <w:r>
-              <w:rPr>
-                <w:rStyle w:val="Hyperlink"/>
-                <w:noProof/>
-                <w:lang w:val="en-AU"/>
-              </w:rPr>
-              <w:t>Template 1</w:t>
-            </w:r>
-            <w:r>
-              <w:rPr>
-                <w:noProof/>
-                <w:webHidden/>
-              </w:rPr>
-              <w:tab/>
-            </w:r>
-            <w:r>
-              <w:rPr>
-                <w:noProof/>
-                <w:webHidden/>
-              </w:rPr>
-              <w:fldChar w:fldCharType="begin"/>
-            </w:r>
-            <w:r>
-              <w:rPr>
-                <w:noProof/>
-                <w:webHidden/>
-              </w:rPr>
-              <w:instrText xml:space="preserve"> PAGEREF _Toc209433312 \h </w:instrText>
-            </w:r>
-            <w:r>
-              <w:rPr>
-                <w:noProof/>
-                <w:webHidden/>
-              </w:rPr>
-            </w:r>
-            <w:r>
-              <w:rPr>
-                <w:noProof/>
-                <w:webHidden/>
-              </w:rPr>
-              <w:fldChar w:fldCharType="separate"/>
-            </w:r>
-            <w:r>
-              <w:rPr>
-                <w:noProof/>
-                <w:webHidden/>
-              </w:rPr>
-              <w:t>9</w:t>
-            </w:r>
-            <w:r>
-              <w:rPr>
-                <w:noProof/>
-                <w:webHidden/>
-              </w:rPr>
-              <w:fldChar w:fldCharType="end"/>
-            </w:r>
-          </w:hyperlink>
-        </w:p>
-        <w:p>
-          <w:pPr>
-            <w:pStyle w:val="TOC3"/>
-            <w:tabs>
-              <w:tab w:val="right" w:leader="dot" w:pos="9062"/>
-            </w:tabs>
-            <w:rPr>
-              <w:noProof/>
-            </w:rPr>
-          </w:pPr>
-          <w:hyperlink w:anchor="_Toc209433313" w:history="1">
-            <w:r>
-              <w:rPr>
-                <w:rStyle w:val="Hyperlink"/>
-                <w:noProof/>
-              </w:rPr>
-              <w:t>Template 2</w:t>
-            </w:r>
-            <w:r>
-              <w:rPr>
-                <w:noProof/>
-                <w:webHidden/>
-              </w:rPr>
-              <w:tab/>
-            </w:r>
-            <w:r>
-              <w:rPr>
-                <w:noProof/>
-                <w:webHidden/>
-              </w:rPr>
-              <w:fldChar w:fldCharType="begin"/>
-            </w:r>
-            <w:r>
-              <w:rPr>
-                <w:noProof/>
-                <w:webHidden/>
-              </w:rPr>
-              <w:instrText xml:space="preserve"> PAGEREF _Toc209433313 \h </w:instrText>
-            </w:r>
-            <w:r>
-              <w:rPr>
-                <w:noProof/>
-                <w:webHidden/>
-              </w:rPr>
-            </w:r>
-            <w:r>
-              <w:rPr>
-                <w:noProof/>
-                <w:webHidden/>
-              </w:rPr>
-              <w:fldChar w:fldCharType="separate"/>
-            </w:r>
-            <w:r>
-              <w:rPr>
-                <w:noProof/>
-                <w:webHidden/>
-              </w:rPr>
-              <w:t>11</w:t>
-            </w:r>
-            <w:r>
-              <w:rPr>
-                <w:noProof/>
-                <w:webHidden/>
-              </w:rPr>
-              <w:fldChar w:fldCharType="end"/>
-            </w:r>
-          </w:hyperlink>
-        </w:p>
-        <w:p>
-          <w:pPr>
-            <w:pStyle w:val="TOC3"/>
-            <w:tabs>
-              <w:tab w:val="right" w:leader="dot" w:pos="9062"/>
-            </w:tabs>
-            <w:rPr>
-              <w:noProof/>
-            </w:rPr>
-          </w:pPr>
-          <w:hyperlink w:anchor="_Toc209433314" w:history="1">
-            <w:r>
-              <w:rPr>
-                <w:rStyle w:val="Hyperlink"/>
-                <w:noProof/>
-              </w:rPr>
-              <w:t>Template 3</w:t>
-            </w:r>
-            <w:r>
-              <w:rPr>
-                <w:noProof/>
-                <w:webHidden/>
-              </w:rPr>
-              <w:tab/>
-            </w:r>
-            <w:r>
-              <w:rPr>
-                <w:noProof/>
-                <w:webHidden/>
-              </w:rPr>
-              <w:fldChar w:fldCharType="begin"/>
-            </w:r>
-            <w:r>
-              <w:rPr>
-                <w:noProof/>
-                <w:webHidden/>
-              </w:rPr>
-              <w:instrText xml:space="preserve"> PAGEREF _Toc209433314 \h </w:instrText>
-            </w:r>
-            <w:r>
-              <w:rPr>
-                <w:noProof/>
-                <w:webHidden/>
-              </w:rPr>
-            </w:r>
-            <w:r>
-              <w:rPr>
-                <w:noProof/>
-                <w:webHidden/>
-              </w:rPr>
-              <w:fldChar w:fldCharType="separate"/>
-            </w:r>
-            <w:r>
-              <w:rPr>
-                <w:noProof/>
-                <w:webHidden/>
-              </w:rPr>
-              <w:t>13</w:t>
-            </w:r>
-            <w:r>
-              <w:rPr>
-                <w:noProof/>
-                <w:webHidden/>
-              </w:rPr>
-              <w:fldChar w:fldCharType="end"/>
-            </w:r>
-          </w:hyperlink>
-        </w:p>
-        <w:p>
-          <w:pPr>
-            <w:pStyle w:val="TOC1"/>
-            <w:tabs>
+              <w:tab w:val="left" w:pos="720"/>
               <w:tab w:val="right" w:leader="dot" w:pos="9062"/>
             </w:tabs>
             <w:rPr>
@@ -1891,17 +2247,33 @@
               <w:noProof/>
               <w:sz w:val="24"/>
               <w:szCs w:val="24"/>
-              <w:lang w:val="en-NL" w:eastAsia="en-NL"/>
+              <w:lang w:eastAsia="nl-NL"/>
             </w:rPr>
           </w:pPr>
-          <w:hyperlink w:anchor="_Toc209433315" w:history="1">
+          <w:hyperlink w:anchor="_Toc210037238" w:history="1">
             <w:r>
               <w:rPr>
                 <w:rStyle w:val="Hyperlink"/>
                 <w:noProof/>
-                <w:lang w:val="en-US"/>
-              </w:rPr>
-              <w:t>Mock-ups/wireframes</w:t>
+              </w:rPr>
+              <w:t>1.13</w:t>
+            </w:r>
+            <w:r>
+              <w:rPr>
+                <w:rFonts w:eastAsiaTheme="minorEastAsia"/>
+                <w:noProof/>
+                <w:sz w:val="24"/>
+                <w:szCs w:val="24"/>
+                <w:lang w:eastAsia="nl-NL"/>
+              </w:rPr>
+              <w:tab/>
+            </w:r>
+            <w:r>
+              <w:rPr>
+                <w:rStyle w:val="Hyperlink"/>
+                <w:noProof/>
+              </w:rPr>
+              <w:t>Akkoord</w:t>
             </w:r>
             <w:r>
               <w:rPr>
@@ -1922,7 +2294,7 @@
                 <w:noProof/>
                 <w:webHidden/>
               </w:rPr>
-              <w:instrText xml:space="preserve"> PAGEREF _Toc209433315 \h </w:instrText>
+              <w:instrText xml:space="preserve"> PAGEREF _Toc210037238 \h </w:instrText>
             </w:r>
             <w:r>
               <w:rPr>
@@ -1942,79 +2314,7 @@
                 <w:noProof/>
                 <w:webHidden/>
               </w:rPr>
-              <w:t>15</w:t>
-            </w:r>
-            <w:r>
-              <w:rPr>
-                <w:noProof/>
-                <w:webHidden/>
-              </w:rPr>
-              <w:fldChar w:fldCharType="end"/>
-            </w:r>
-          </w:hyperlink>
-        </w:p>
-        <w:p>
-          <w:pPr>
-            <w:pStyle w:val="TOC1"/>
-            <w:tabs>
-              <w:tab w:val="right" w:leader="dot" w:pos="9062"/>
-            </w:tabs>
-            <w:rPr>
-              <w:rFonts w:eastAsiaTheme="minorEastAsia"/>
-              <w:noProof/>
-              <w:sz w:val="24"/>
-              <w:szCs w:val="24"/>
-              <w:lang w:val="en-NL" w:eastAsia="en-NL"/>
-            </w:rPr>
-          </w:pPr>
-          <w:hyperlink w:anchor="_Toc209433316" w:history="1">
-            <w:r>
-              <w:rPr>
-                <w:rStyle w:val="Hyperlink"/>
-                <w:noProof/>
-              </w:rPr>
-              <w:t>Overige niet functionele eisen</w:t>
-            </w:r>
-            <w:r>
-              <w:rPr>
-                <w:noProof/>
-                <w:webHidden/>
-              </w:rPr>
-              <w:tab/>
-            </w:r>
-            <w:r>
-              <w:rPr>
-                <w:noProof/>
-                <w:webHidden/>
-              </w:rPr>
-              <w:fldChar w:fldCharType="begin"/>
-            </w:r>
-            <w:r>
-              <w:rPr>
-                <w:noProof/>
-                <w:webHidden/>
-              </w:rPr>
-              <w:instrText xml:space="preserve"> PAGEREF _Toc209433316 \h </w:instrText>
-            </w:r>
-            <w:r>
-              <w:rPr>
-                <w:noProof/>
-                <w:webHidden/>
-              </w:rPr>
-            </w:r>
-            <w:r>
-              <w:rPr>
-                <w:noProof/>
-                <w:webHidden/>
-              </w:rPr>
-              <w:fldChar w:fldCharType="separate"/>
-            </w:r>
-            <w:r>
-              <w:rPr>
-                <w:noProof/>
-                <w:webHidden/>
-              </w:rPr>
-              <w:t>16</w:t>
+              <w:t>17</w:t>
             </w:r>
             <w:r>
               <w:rPr>
@@ -2043,9 +2343,9 @@
     </w:p>
     <w:p>
       <w:pPr>
-        <w:pStyle w:val="Heading1"/>
-      </w:pPr>
-      <w:bookmarkStart w:id="0" w:name="_Toc209433302"/>
+        <w:pStyle w:val="Kop1"/>
+      </w:pPr>
+      <w:bookmarkStart w:id="0" w:name="_Toc210037223"/>
       <w:r>
         <w:lastRenderedPageBreak/>
         <w:t>Revisiehistorie</w:t>
@@ -2054,7 +2354,7 @@
     </w:p>
     <w:tbl>
       <w:tblPr>
-        <w:tblStyle w:val="TableGrid"/>
+        <w:tblStyle w:val="Tabelraster"/>
         <w:tblW w:w="0" w:type="auto"/>
         <w:tblLook w:val="04A0" w:firstRow="1" w:lastRow="0" w:firstColumn="1" w:lastColumn="0" w:noHBand="0" w:noVBand="1"/>
       </w:tblPr>
@@ -2383,32 +2683,24 @@
               <w:rPr>
                 <w:lang w:val="en-US"/>
               </w:rPr>
-              <w:t xml:space="preserve">T.H &amp; </w:t>
-            </w:r>
-            <w:proofErr w:type="gramStart"/>
-            <w:r>
+              <w:t>T.H &amp; D.L</w:t>
+            </w:r>
+          </w:p>
+        </w:tc>
+        <w:tc>
+          <w:tcPr>
+            <w:tcW w:w="1984" w:type="dxa"/>
+          </w:tcPr>
+          <w:p>
+            <w:pPr>
               <w:rPr>
                 <w:lang w:val="en-US"/>
               </w:rPr>
-              <w:t>D.L</w:t>
-            </w:r>
-            <w:proofErr w:type="gramEnd"/>
-          </w:p>
-        </w:tc>
-        <w:tc>
-          <w:tcPr>
-            <w:tcW w:w="1984" w:type="dxa"/>
-          </w:tcPr>
-          <w:p>
-            <w:pPr>
+            </w:pPr>
+            <w:r>
               <w:rPr>
                 <w:lang w:val="en-US"/>
               </w:rPr>
-            </w:pPr>
-            <w:r>
-              <w:rPr>
-                <w:lang w:val="en-US"/>
-              </w:rPr>
               <w:t>22-09-2025</w:t>
             </w:r>
           </w:p>
@@ -2418,70 +2710,43 @@
             <w:tcW w:w="5381" w:type="dxa"/>
           </w:tcPr>
           <w:p>
-            <w:pPr>
-              <w:rPr>
-                <w:lang w:val="en-US"/>
-              </w:rPr>
-            </w:pPr>
+            <w:r>
+              <w:t xml:space="preserve">Voorlopige </w:t>
+            </w:r>
+            <w:r>
+              <w:t>Functioneel ontwerp afgerond</w:t>
+            </w:r>
+            <w:r>
+              <w:t xml:space="preserve">. </w:t>
+            </w:r>
+            <w:r>
+              <w:t xml:space="preserve">Kan nog </w:t>
+            </w:r>
             <w:proofErr w:type="spellStart"/>
             <w:r>
-              <w:rPr>
-                <w:lang w:val="en-US"/>
-              </w:rPr>
-              <w:t>Functioneel</w:t>
+              <w:t>verrandering</w:t>
             </w:r>
             <w:proofErr w:type="spellEnd"/>
             <w:r>
-              <w:rPr>
-                <w:lang w:val="en-US"/>
-              </w:rPr>
-              <w:t xml:space="preserve"> </w:t>
-            </w:r>
-            <w:proofErr w:type="spellStart"/>
-            <w:r>
-              <w:rPr>
-                <w:lang w:val="en-US"/>
-              </w:rPr>
-              <w:t>ontwerp</w:t>
-            </w:r>
-            <w:proofErr w:type="spellEnd"/>
-            <w:r>
-              <w:rPr>
-                <w:lang w:val="en-US"/>
-              </w:rPr>
-              <w:t xml:space="preserve"> </w:t>
-            </w:r>
-            <w:proofErr w:type="spellStart"/>
-            <w:r>
-              <w:rPr>
-                <w:lang w:val="en-US"/>
-              </w:rPr>
-              <w:t>afgerond</w:t>
-            </w:r>
-            <w:proofErr w:type="spellEnd"/>
+              <w:t xml:space="preserve"> in komen.</w:t>
+            </w:r>
           </w:p>
         </w:tc>
       </w:tr>
     </w:tbl>
     <w:p>
       <w:pPr>
-        <w:pStyle w:val="Heading1"/>
-        <w:rPr>
-          <w:lang w:val="en-US"/>
-        </w:rPr>
-      </w:pPr>
-      <w:r>
-        <w:rPr>
-          <w:lang w:val="en-US"/>
-        </w:rPr>
+        <w:pStyle w:val="Kop1"/>
+      </w:pPr>
+      <w:r>
         <w:br w:type="page"/>
       </w:r>
     </w:p>
     <w:p>
       <w:pPr>
-        <w:pStyle w:val="Heading1"/>
-      </w:pPr>
-      <w:bookmarkStart w:id="1" w:name="_Toc209433303"/>
+        <w:pStyle w:val="Kop1"/>
+      </w:pPr>
+      <w:bookmarkStart w:id="1" w:name="_Toc210037224"/>
       <w:r>
         <w:lastRenderedPageBreak/>
         <w:t>Inleiding</w:t>
@@ -2501,9 +2766,9 @@
     </w:p>
     <w:p>
       <w:pPr>
-        <w:pStyle w:val="Heading1"/>
-      </w:pPr>
-      <w:bookmarkStart w:id="2" w:name="_Toc209433304"/>
+        <w:pStyle w:val="Kop1"/>
+      </w:pPr>
+      <w:bookmarkStart w:id="2" w:name="_Toc210037225"/>
       <w:r>
         <w:lastRenderedPageBreak/>
         <w:t>Doel</w:t>
@@ -2517,38 +2782,23 @@
     </w:p>
     <w:p>
       <w:pPr>
-        <w:pStyle w:val="Heading2"/>
-        <w:numPr>
-          <w:ilvl w:val="1"/>
-          <w:numId w:val="1"/>
-        </w:numPr>
-        <w:tabs>
-          <w:tab w:val="left" w:pos="699"/>
-        </w:tabs>
-        <w:spacing w:before="211"/>
-        <w:ind w:left="699" w:hanging="568"/>
+        <w:pStyle w:val="Kop2"/>
         <w:rPr>
-          <w:color w:val="30469E"/>
           <w:spacing w:val="-4"/>
         </w:rPr>
       </w:pPr>
-      <w:bookmarkStart w:id="3" w:name="_Toc209433305"/>
+      <w:bookmarkStart w:id="3" w:name="_Toc210037226"/>
+      <w:r>
+        <w:t>Beoogde</w:t>
+      </w:r>
       <w:r>
         <w:rPr>
-          <w:color w:val="30469E"/>
-        </w:rPr>
-        <w:t>Beoogde</w:t>
-      </w:r>
-      <w:r>
-        <w:rPr>
-          <w:color w:val="30469E"/>
           <w:spacing w:val="5"/>
         </w:rPr>
         <w:t xml:space="preserve"> </w:t>
       </w:r>
       <w:r>
         <w:rPr>
-          <w:color w:val="30469E"/>
           <w:spacing w:val="-4"/>
         </w:rPr>
         <w:t>lezer</w:t>
@@ -2562,27 +2812,14 @@
     </w:p>
     <w:p>
       <w:pPr>
-        <w:pStyle w:val="Heading2"/>
-        <w:numPr>
-          <w:ilvl w:val="1"/>
-          <w:numId w:val="1"/>
-        </w:numPr>
-        <w:tabs>
-          <w:tab w:val="left" w:pos="699"/>
-        </w:tabs>
-        <w:spacing w:before="226"/>
-        <w:ind w:left="699" w:hanging="568"/>
+        <w:pStyle w:val="Kop2"/>
         <w:rPr>
-          <w:color w:val="30469E"/>
-          <w:spacing w:val="-2"/>
           <w:w w:val="105"/>
         </w:rPr>
       </w:pPr>
-      <w:bookmarkStart w:id="4" w:name="_Toc209433306"/>
+      <w:bookmarkStart w:id="4" w:name="_Toc210037227"/>
       <w:r>
         <w:rPr>
-          <w:color w:val="30469E"/>
-          <w:spacing w:val="-2"/>
           <w:w w:val="105"/>
         </w:rPr>
         <w:t>Scope</w:t>
@@ -2591,7 +2828,7 @@
     </w:p>
     <w:p>
       <w:pPr>
-        <w:pStyle w:val="ListParagraph"/>
+        <w:pStyle w:val="Lijstalinea"/>
         <w:numPr>
           <w:ilvl w:val="0"/>
           <w:numId w:val="3"/>
@@ -2607,7 +2844,7 @@
     </w:p>
     <w:p>
       <w:pPr>
-        <w:pStyle w:val="ListParagraph"/>
+        <w:pStyle w:val="Lijstalinea"/>
         <w:numPr>
           <w:ilvl w:val="1"/>
           <w:numId w:val="3"/>
@@ -2618,29 +2855,19 @@
           <w:iCs/>
         </w:rPr>
       </w:pPr>
-      <w:proofErr w:type="gramStart"/>
       <w:r>
         <w:rPr>
           <w:rFonts w:ascii="Calibri" w:hAnsi="Calibri" w:cs="Calibri"/>
           <w:i/>
           <w:iCs/>
         </w:rPr>
-        <w:t>CRUD systeem</w:t>
-      </w:r>
-      <w:proofErr w:type="gramEnd"/>
-      <w:r>
-        <w:rPr>
-          <w:rFonts w:ascii="Calibri" w:hAnsi="Calibri" w:cs="Calibri"/>
-          <w:i/>
-          <w:iCs/>
-        </w:rPr>
-        <w:t xml:space="preserve"> voor sancties op te leggen aan leerlingen</w:t>
+        <w:t>CRUD systeem voor sancties op te leggen aan leerlingen</w:t>
       </w:r>
     </w:p>
     <w:p/>
     <w:p>
       <w:pPr>
-        <w:pStyle w:val="BodyText"/>
+        <w:pStyle w:val="Plattetekst"/>
         <w:numPr>
           <w:ilvl w:val="0"/>
           <w:numId w:val="2"/>
@@ -2669,7 +2896,7 @@
     </w:p>
     <w:p>
       <w:pPr>
-        <w:pStyle w:val="BodyText"/>
+        <w:pStyle w:val="Plattetekst"/>
         <w:numPr>
           <w:ilvl w:val="1"/>
           <w:numId w:val="2"/>
@@ -2688,7 +2915,7 @@
     </w:p>
     <w:p>
       <w:pPr>
-        <w:pStyle w:val="BodyText"/>
+        <w:pStyle w:val="Plattetekst"/>
         <w:numPr>
           <w:ilvl w:val="1"/>
           <w:numId w:val="2"/>
@@ -2718,9 +2945,9 @@
     </w:p>
     <w:p>
       <w:pPr>
-        <w:pStyle w:val="Heading1"/>
-      </w:pPr>
-      <w:bookmarkStart w:id="5" w:name="_Toc209433307"/>
+        <w:pStyle w:val="Kop1"/>
+      </w:pPr>
+      <w:bookmarkStart w:id="5" w:name="_Toc210037228"/>
       <w:r>
         <w:lastRenderedPageBreak/>
         <w:t>Productbacklog</w:t>
@@ -2729,26 +2956,26 @@
     </w:p>
     <w:tbl>
       <w:tblPr>
-        <w:tblStyle w:val="TableGrid"/>
+        <w:tblStyle w:val="Tabelraster"/>
         <w:tblpPr w:leftFromText="180" w:rightFromText="180" w:vertAnchor="text" w:horzAnchor="margin" w:tblpXSpec="center" w:tblpY="326"/>
-        <w:tblW w:w="11585" w:type="dxa"/>
+        <w:tblW w:w="10916" w:type="dxa"/>
         <w:tblLook w:val="04A0" w:firstRow="1" w:lastRow="0" w:firstColumn="1" w:lastColumn="0" w:noHBand="0" w:noVBand="1"/>
       </w:tblPr>
       <w:tblGrid>
-        <w:gridCol w:w="1176"/>
-        <w:gridCol w:w="1768"/>
-        <w:gridCol w:w="2080"/>
-        <w:gridCol w:w="4404"/>
-        <w:gridCol w:w="719"/>
-        <w:gridCol w:w="1438"/>
+        <w:gridCol w:w="1108"/>
+        <w:gridCol w:w="1666"/>
+        <w:gridCol w:w="1960"/>
+        <w:gridCol w:w="4150"/>
+        <w:gridCol w:w="677"/>
+        <w:gridCol w:w="1355"/>
       </w:tblGrid>
       <w:tr>
         <w:trPr>
-          <w:trHeight w:val="348"/>
+          <w:trHeight w:val="350"/>
         </w:trPr>
         <w:tc>
           <w:tcPr>
-            <w:tcW w:w="1176" w:type="dxa"/>
+            <w:tcW w:w="1108" w:type="dxa"/>
             <w:shd w:val="clear" w:color="auto" w:fill="FFFFFF" w:themeFill="background1"/>
           </w:tcPr>
           <w:p>
@@ -2769,7 +2996,7 @@
         </w:tc>
         <w:tc>
           <w:tcPr>
-            <w:tcW w:w="1768" w:type="dxa"/>
+            <w:tcW w:w="1666" w:type="dxa"/>
             <w:shd w:val="clear" w:color="auto" w:fill="FFFFFF" w:themeFill="background1"/>
           </w:tcPr>
           <w:p>
@@ -2782,7 +3009,7 @@
         </w:tc>
         <w:tc>
           <w:tcPr>
-            <w:tcW w:w="2080" w:type="dxa"/>
+            <w:tcW w:w="1960" w:type="dxa"/>
             <w:shd w:val="clear" w:color="auto" w:fill="FFFFFF" w:themeFill="background1"/>
           </w:tcPr>
           <w:p>
@@ -2801,7 +3028,7 @@
         </w:tc>
         <w:tc>
           <w:tcPr>
-            <w:tcW w:w="4404" w:type="dxa"/>
+            <w:tcW w:w="4150" w:type="dxa"/>
             <w:shd w:val="clear" w:color="auto" w:fill="FFFFFF" w:themeFill="background1"/>
           </w:tcPr>
           <w:p>
@@ -2815,7 +3042,7 @@
         </w:tc>
         <w:tc>
           <w:tcPr>
-            <w:tcW w:w="719" w:type="dxa"/>
+            <w:tcW w:w="677" w:type="dxa"/>
             <w:shd w:val="clear" w:color="auto" w:fill="FFFFFF" w:themeFill="background1"/>
           </w:tcPr>
           <w:p>
@@ -2826,7 +3053,7 @@
         </w:tc>
         <w:tc>
           <w:tcPr>
-            <w:tcW w:w="1438" w:type="dxa"/>
+            <w:tcW w:w="1355" w:type="dxa"/>
             <w:shd w:val="clear" w:color="auto" w:fill="FFFFFF" w:themeFill="background1"/>
           </w:tcPr>
           <w:p>
@@ -2838,11 +3065,11 @@
       </w:tr>
       <w:tr>
         <w:trPr>
-          <w:trHeight w:val="348"/>
+          <w:trHeight w:val="350"/>
         </w:trPr>
         <w:tc>
           <w:tcPr>
-            <w:tcW w:w="1176" w:type="dxa"/>
+            <w:tcW w:w="1108" w:type="dxa"/>
             <w:shd w:val="clear" w:color="auto" w:fill="FFFFFF" w:themeFill="background1"/>
           </w:tcPr>
           <w:p>
@@ -2863,7 +3090,7 @@
         </w:tc>
         <w:tc>
           <w:tcPr>
-            <w:tcW w:w="1768" w:type="dxa"/>
+            <w:tcW w:w="1666" w:type="dxa"/>
             <w:shd w:val="clear" w:color="auto" w:fill="FFFFFF" w:themeFill="background1"/>
           </w:tcPr>
           <w:p>
@@ -2882,7 +3109,7 @@
         </w:tc>
         <w:tc>
           <w:tcPr>
-            <w:tcW w:w="2080" w:type="dxa"/>
+            <w:tcW w:w="1960" w:type="dxa"/>
             <w:shd w:val="clear" w:color="auto" w:fill="FFFFFF" w:themeFill="background1"/>
           </w:tcPr>
           <w:p>
@@ -2901,7 +3128,7 @@
         </w:tc>
         <w:tc>
           <w:tcPr>
-            <w:tcW w:w="4404" w:type="dxa"/>
+            <w:tcW w:w="4150" w:type="dxa"/>
             <w:shd w:val="clear" w:color="auto" w:fill="FFFFFF" w:themeFill="background1"/>
           </w:tcPr>
           <w:p>
@@ -2915,7 +3142,7 @@
         </w:tc>
         <w:tc>
           <w:tcPr>
-            <w:tcW w:w="719" w:type="dxa"/>
+            <w:tcW w:w="677" w:type="dxa"/>
             <w:shd w:val="clear" w:color="auto" w:fill="FFFFFF" w:themeFill="background1"/>
           </w:tcPr>
           <w:p>
@@ -2926,7 +3153,7 @@
         </w:tc>
         <w:tc>
           <w:tcPr>
-            <w:tcW w:w="1438" w:type="dxa"/>
+            <w:tcW w:w="1355" w:type="dxa"/>
             <w:shd w:val="clear" w:color="auto" w:fill="FFFFFF" w:themeFill="background1"/>
           </w:tcPr>
           <w:p>
@@ -2938,11 +3165,11 @@
       </w:tr>
       <w:tr>
         <w:trPr>
-          <w:trHeight w:val="348"/>
+          <w:trHeight w:val="350"/>
         </w:trPr>
         <w:tc>
           <w:tcPr>
-            <w:tcW w:w="1176" w:type="dxa"/>
+            <w:tcW w:w="1108" w:type="dxa"/>
             <w:shd w:val="clear" w:color="auto" w:fill="FFFFFF" w:themeFill="background1"/>
           </w:tcPr>
           <w:p>
@@ -2963,7 +3190,7 @@
         </w:tc>
         <w:tc>
           <w:tcPr>
-            <w:tcW w:w="1768" w:type="dxa"/>
+            <w:tcW w:w="1666" w:type="dxa"/>
             <w:shd w:val="clear" w:color="auto" w:fill="FFFFFF" w:themeFill="background1"/>
           </w:tcPr>
           <w:p>
@@ -2976,7 +3203,7 @@
         </w:tc>
         <w:tc>
           <w:tcPr>
-            <w:tcW w:w="2080" w:type="dxa"/>
+            <w:tcW w:w="1960" w:type="dxa"/>
             <w:shd w:val="clear" w:color="auto" w:fill="FFFFFF" w:themeFill="background1"/>
           </w:tcPr>
           <w:p>
@@ -2987,7 +3214,7 @@
         </w:tc>
         <w:tc>
           <w:tcPr>
-            <w:tcW w:w="4404" w:type="dxa"/>
+            <w:tcW w:w="4150" w:type="dxa"/>
             <w:shd w:val="clear" w:color="auto" w:fill="FFFFFF" w:themeFill="background1"/>
           </w:tcPr>
           <w:p>
@@ -3001,7 +3228,7 @@
         </w:tc>
         <w:tc>
           <w:tcPr>
-            <w:tcW w:w="719" w:type="dxa"/>
+            <w:tcW w:w="677" w:type="dxa"/>
             <w:shd w:val="clear" w:color="auto" w:fill="FFFFFF" w:themeFill="background1"/>
           </w:tcPr>
           <w:p>
@@ -3012,7 +3239,7 @@
         </w:tc>
         <w:tc>
           <w:tcPr>
-            <w:tcW w:w="1438" w:type="dxa"/>
+            <w:tcW w:w="1355" w:type="dxa"/>
             <w:shd w:val="clear" w:color="auto" w:fill="FFFFFF" w:themeFill="background1"/>
           </w:tcPr>
           <w:p>
@@ -3024,11 +3251,11 @@
       </w:tr>
       <w:tr>
         <w:trPr>
-          <w:trHeight w:val="348"/>
+          <w:trHeight w:val="350"/>
         </w:trPr>
         <w:tc>
           <w:tcPr>
-            <w:tcW w:w="1176" w:type="dxa"/>
+            <w:tcW w:w="1108" w:type="dxa"/>
             <w:shd w:val="clear" w:color="auto" w:fill="FFFFFF" w:themeFill="background1"/>
           </w:tcPr>
           <w:p>
@@ -3049,7 +3276,7 @@
         </w:tc>
         <w:tc>
           <w:tcPr>
-            <w:tcW w:w="1768" w:type="dxa"/>
+            <w:tcW w:w="1666" w:type="dxa"/>
             <w:shd w:val="clear" w:color="auto" w:fill="FFFFFF" w:themeFill="background1"/>
           </w:tcPr>
           <w:p>
@@ -3062,7 +3289,7 @@
         </w:tc>
         <w:tc>
           <w:tcPr>
-            <w:tcW w:w="2080" w:type="dxa"/>
+            <w:tcW w:w="1960" w:type="dxa"/>
             <w:shd w:val="clear" w:color="auto" w:fill="FFFFFF" w:themeFill="background1"/>
           </w:tcPr>
           <w:p>
@@ -3073,7 +3300,7 @@
         </w:tc>
         <w:tc>
           <w:tcPr>
-            <w:tcW w:w="4404" w:type="dxa"/>
+            <w:tcW w:w="4150" w:type="dxa"/>
             <w:shd w:val="clear" w:color="auto" w:fill="FFFFFF" w:themeFill="background1"/>
           </w:tcPr>
           <w:p>
@@ -3087,7 +3314,7 @@
         </w:tc>
         <w:tc>
           <w:tcPr>
-            <w:tcW w:w="719" w:type="dxa"/>
+            <w:tcW w:w="677" w:type="dxa"/>
             <w:shd w:val="clear" w:color="auto" w:fill="FFFFFF" w:themeFill="background1"/>
           </w:tcPr>
           <w:p>
@@ -3098,7 +3325,7 @@
         </w:tc>
         <w:tc>
           <w:tcPr>
-            <w:tcW w:w="1438" w:type="dxa"/>
+            <w:tcW w:w="1355" w:type="dxa"/>
             <w:shd w:val="clear" w:color="auto" w:fill="FFFFFF" w:themeFill="background1"/>
           </w:tcPr>
           <w:p>
@@ -3110,11 +3337,11 @@
       </w:tr>
       <w:tr>
         <w:trPr>
-          <w:trHeight w:val="348"/>
+          <w:trHeight w:val="350"/>
         </w:trPr>
         <w:tc>
           <w:tcPr>
-            <w:tcW w:w="1176" w:type="dxa"/>
+            <w:tcW w:w="1108" w:type="dxa"/>
             <w:shd w:val="clear" w:color="auto" w:fill="FFFFFF" w:themeFill="background1"/>
           </w:tcPr>
           <w:p>
@@ -3135,7 +3362,7 @@
         </w:tc>
         <w:tc>
           <w:tcPr>
-            <w:tcW w:w="1768" w:type="dxa"/>
+            <w:tcW w:w="1666" w:type="dxa"/>
             <w:shd w:val="clear" w:color="auto" w:fill="FFFFFF" w:themeFill="background1"/>
           </w:tcPr>
           <w:p>
@@ -3154,7 +3381,7 @@
         </w:tc>
         <w:tc>
           <w:tcPr>
-            <w:tcW w:w="2080" w:type="dxa"/>
+            <w:tcW w:w="1960" w:type="dxa"/>
             <w:shd w:val="clear" w:color="auto" w:fill="FFFFFF" w:themeFill="background1"/>
           </w:tcPr>
           <w:p>
@@ -3165,7 +3392,7 @@
         </w:tc>
         <w:tc>
           <w:tcPr>
-            <w:tcW w:w="4404" w:type="dxa"/>
+            <w:tcW w:w="4150" w:type="dxa"/>
             <w:shd w:val="clear" w:color="auto" w:fill="FFFFFF" w:themeFill="background1"/>
           </w:tcPr>
           <w:p>
@@ -3179,7 +3406,7 @@
         </w:tc>
         <w:tc>
           <w:tcPr>
-            <w:tcW w:w="719" w:type="dxa"/>
+            <w:tcW w:w="677" w:type="dxa"/>
             <w:shd w:val="clear" w:color="auto" w:fill="FFFFFF" w:themeFill="background1"/>
           </w:tcPr>
           <w:p>
@@ -3190,7 +3417,7 @@
         </w:tc>
         <w:tc>
           <w:tcPr>
-            <w:tcW w:w="1438" w:type="dxa"/>
+            <w:tcW w:w="1355" w:type="dxa"/>
             <w:shd w:val="clear" w:color="auto" w:fill="FFFFFF" w:themeFill="background1"/>
           </w:tcPr>
           <w:p>
@@ -3202,11 +3429,11 @@
       </w:tr>
       <w:tr>
         <w:trPr>
-          <w:trHeight w:val="348"/>
+          <w:trHeight w:val="350"/>
         </w:trPr>
         <w:tc>
           <w:tcPr>
-            <w:tcW w:w="1176" w:type="dxa"/>
+            <w:tcW w:w="1108" w:type="dxa"/>
             <w:shd w:val="clear" w:color="auto" w:fill="FFFFFF" w:themeFill="background1"/>
           </w:tcPr>
           <w:p>
@@ -3227,7 +3454,7 @@
         </w:tc>
         <w:tc>
           <w:tcPr>
-            <w:tcW w:w="1768" w:type="dxa"/>
+            <w:tcW w:w="1666" w:type="dxa"/>
             <w:shd w:val="clear" w:color="auto" w:fill="FFFFFF" w:themeFill="background1"/>
           </w:tcPr>
           <w:p>
@@ -3240,7 +3467,7 @@
         </w:tc>
         <w:tc>
           <w:tcPr>
-            <w:tcW w:w="2080" w:type="dxa"/>
+            <w:tcW w:w="1960" w:type="dxa"/>
             <w:shd w:val="clear" w:color="auto" w:fill="FFFFFF" w:themeFill="background1"/>
           </w:tcPr>
           <w:p>
@@ -3251,7 +3478,7 @@
         </w:tc>
         <w:tc>
           <w:tcPr>
-            <w:tcW w:w="4404" w:type="dxa"/>
+            <w:tcW w:w="4150" w:type="dxa"/>
             <w:shd w:val="clear" w:color="auto" w:fill="FFFFFF" w:themeFill="background1"/>
           </w:tcPr>
           <w:p>
@@ -3265,7 +3492,7 @@
         </w:tc>
         <w:tc>
           <w:tcPr>
-            <w:tcW w:w="719" w:type="dxa"/>
+            <w:tcW w:w="677" w:type="dxa"/>
             <w:shd w:val="clear" w:color="auto" w:fill="FFFFFF" w:themeFill="background1"/>
           </w:tcPr>
           <w:p>
@@ -3276,7 +3503,7 @@
         </w:tc>
         <w:tc>
           <w:tcPr>
-            <w:tcW w:w="1438" w:type="dxa"/>
+            <w:tcW w:w="1355" w:type="dxa"/>
             <w:shd w:val="clear" w:color="auto" w:fill="FFFFFF" w:themeFill="background1"/>
           </w:tcPr>
           <w:p>
@@ -3288,11 +3515,11 @@
       </w:tr>
       <w:tr>
         <w:trPr>
-          <w:trHeight w:val="348"/>
+          <w:trHeight w:val="350"/>
         </w:trPr>
         <w:tc>
           <w:tcPr>
-            <w:tcW w:w="1176" w:type="dxa"/>
+            <w:tcW w:w="1108" w:type="dxa"/>
             <w:shd w:val="clear" w:color="auto" w:fill="FFFFFF" w:themeFill="background1"/>
           </w:tcPr>
           <w:p>
@@ -3313,7 +3540,7 @@
         </w:tc>
         <w:tc>
           <w:tcPr>
-            <w:tcW w:w="1768" w:type="dxa"/>
+            <w:tcW w:w="1666" w:type="dxa"/>
             <w:shd w:val="clear" w:color="auto" w:fill="FFFFFF" w:themeFill="background1"/>
           </w:tcPr>
           <w:p>
@@ -3332,7 +3559,7 @@
         </w:tc>
         <w:tc>
           <w:tcPr>
-            <w:tcW w:w="2080" w:type="dxa"/>
+            <w:tcW w:w="1960" w:type="dxa"/>
             <w:shd w:val="clear" w:color="auto" w:fill="FFFFFF" w:themeFill="background1"/>
           </w:tcPr>
           <w:p>
@@ -3343,7 +3570,7 @@
         </w:tc>
         <w:tc>
           <w:tcPr>
-            <w:tcW w:w="4404" w:type="dxa"/>
+            <w:tcW w:w="4150" w:type="dxa"/>
             <w:shd w:val="clear" w:color="auto" w:fill="FFFFFF" w:themeFill="background1"/>
           </w:tcPr>
           <w:p>
@@ -3357,7 +3584,7 @@
         </w:tc>
         <w:tc>
           <w:tcPr>
-            <w:tcW w:w="719" w:type="dxa"/>
+            <w:tcW w:w="677" w:type="dxa"/>
             <w:shd w:val="clear" w:color="auto" w:fill="FFFFFF" w:themeFill="background1"/>
           </w:tcPr>
           <w:p>
@@ -3368,7 +3595,7 @@
         </w:tc>
         <w:tc>
           <w:tcPr>
-            <w:tcW w:w="1438" w:type="dxa"/>
+            <w:tcW w:w="1355" w:type="dxa"/>
             <w:shd w:val="clear" w:color="auto" w:fill="FFFFFF" w:themeFill="background1"/>
           </w:tcPr>
           <w:p>
@@ -3380,11 +3607,11 @@
       </w:tr>
       <w:tr>
         <w:trPr>
-          <w:trHeight w:val="348"/>
+          <w:trHeight w:val="350"/>
         </w:trPr>
         <w:tc>
           <w:tcPr>
-            <w:tcW w:w="1176" w:type="dxa"/>
+            <w:tcW w:w="1108" w:type="dxa"/>
             <w:shd w:val="clear" w:color="auto" w:fill="FFFFFF" w:themeFill="background1"/>
           </w:tcPr>
           <w:p>
@@ -3405,7 +3632,7 @@
         </w:tc>
         <w:tc>
           <w:tcPr>
-            <w:tcW w:w="1768" w:type="dxa"/>
+            <w:tcW w:w="1666" w:type="dxa"/>
             <w:shd w:val="clear" w:color="auto" w:fill="FFFFFF" w:themeFill="background1"/>
           </w:tcPr>
           <w:p>
@@ -3424,7 +3651,7 @@
         </w:tc>
         <w:tc>
           <w:tcPr>
-            <w:tcW w:w="2080" w:type="dxa"/>
+            <w:tcW w:w="1960" w:type="dxa"/>
             <w:shd w:val="clear" w:color="auto" w:fill="FFFFFF" w:themeFill="background1"/>
           </w:tcPr>
           <w:p>
@@ -3435,7 +3662,7 @@
         </w:tc>
         <w:tc>
           <w:tcPr>
-            <w:tcW w:w="4404" w:type="dxa"/>
+            <w:tcW w:w="4150" w:type="dxa"/>
             <w:shd w:val="clear" w:color="auto" w:fill="FFFFFF" w:themeFill="background1"/>
           </w:tcPr>
           <w:p>
@@ -3449,7 +3676,7 @@
         </w:tc>
         <w:tc>
           <w:tcPr>
-            <w:tcW w:w="719" w:type="dxa"/>
+            <w:tcW w:w="677" w:type="dxa"/>
             <w:shd w:val="clear" w:color="auto" w:fill="FFFFFF" w:themeFill="background1"/>
           </w:tcPr>
           <w:p>
@@ -3460,7 +3687,7 @@
         </w:tc>
         <w:tc>
           <w:tcPr>
-            <w:tcW w:w="1438" w:type="dxa"/>
+            <w:tcW w:w="1355" w:type="dxa"/>
             <w:shd w:val="clear" w:color="auto" w:fill="FFFFFF" w:themeFill="background1"/>
           </w:tcPr>
           <w:p>
@@ -3472,11 +3699,11 @@
       </w:tr>
       <w:tr>
         <w:trPr>
-          <w:trHeight w:val="467"/>
+          <w:trHeight w:val="470"/>
         </w:trPr>
         <w:tc>
           <w:tcPr>
-            <w:tcW w:w="1176" w:type="dxa"/>
+            <w:tcW w:w="1108" w:type="dxa"/>
             <w:shd w:val="clear" w:color="auto" w:fill="FFFFFF" w:themeFill="background1"/>
           </w:tcPr>
           <w:p>
@@ -3497,7 +3724,7 @@
         </w:tc>
         <w:tc>
           <w:tcPr>
-            <w:tcW w:w="1768" w:type="dxa"/>
+            <w:tcW w:w="1666" w:type="dxa"/>
             <w:shd w:val="clear" w:color="auto" w:fill="FFFFFF" w:themeFill="background1"/>
           </w:tcPr>
           <w:p>
@@ -3510,7 +3737,7 @@
         </w:tc>
         <w:tc>
           <w:tcPr>
-            <w:tcW w:w="2080" w:type="dxa"/>
+            <w:tcW w:w="1960" w:type="dxa"/>
             <w:shd w:val="clear" w:color="auto" w:fill="FFFFFF" w:themeFill="background1"/>
           </w:tcPr>
           <w:p>
@@ -3521,7 +3748,7 @@
         </w:tc>
         <w:tc>
           <w:tcPr>
-            <w:tcW w:w="4404" w:type="dxa"/>
+            <w:tcW w:w="4150" w:type="dxa"/>
             <w:shd w:val="clear" w:color="auto" w:fill="FFFFFF" w:themeFill="background1"/>
           </w:tcPr>
           <w:p>
@@ -3540,7 +3767,7 @@
         </w:tc>
         <w:tc>
           <w:tcPr>
-            <w:tcW w:w="719" w:type="dxa"/>
+            <w:tcW w:w="677" w:type="dxa"/>
             <w:shd w:val="clear" w:color="auto" w:fill="FFFFFF" w:themeFill="background1"/>
           </w:tcPr>
           <w:p>
@@ -3551,7 +3778,7 @@
         </w:tc>
         <w:tc>
           <w:tcPr>
-            <w:tcW w:w="1438" w:type="dxa"/>
+            <w:tcW w:w="1355" w:type="dxa"/>
             <w:shd w:val="clear" w:color="auto" w:fill="FFFFFF" w:themeFill="background1"/>
           </w:tcPr>
           <w:p>
@@ -3574,9 +3801,9 @@
     <w:p/>
     <w:p>
       <w:pPr>
-        <w:pStyle w:val="Heading1"/>
-      </w:pPr>
-      <w:bookmarkStart w:id="6" w:name="_Toc209433308"/>
+        <w:pStyle w:val="Kop1"/>
+      </w:pPr>
+      <w:bookmarkStart w:id="6" w:name="_Toc210037229"/>
       <w:r>
         <w:lastRenderedPageBreak/>
         <w:t>Sprintbacklo</w:t>
@@ -3588,7 +3815,7 @@
     </w:p>
     <w:p>
       <w:pPr>
-        <w:pStyle w:val="BodyText"/>
+        <w:pStyle w:val="Plattetekst"/>
         <w:spacing w:before="174" w:line="276" w:lineRule="auto"/>
         <w:ind w:left="131" w:right="334"/>
         <w:rPr>
@@ -3959,7 +4186,7 @@
     </w:p>
     <w:p>
       <w:pPr>
-        <w:pStyle w:val="BodyText"/>
+        <w:pStyle w:val="Plattetekst"/>
         <w:spacing w:before="174" w:line="276" w:lineRule="auto"/>
         <w:ind w:right="334"/>
         <w:rPr>
@@ -3969,7 +4196,7 @@
     </w:p>
     <w:tbl>
       <w:tblPr>
-        <w:tblStyle w:val="GridTable7Colorful"/>
+        <w:tblStyle w:val="Rastertabel7kleurrijk"/>
         <w:tblW w:w="0" w:type="auto"/>
         <w:tblLook w:val="04A0" w:firstRow="1" w:lastRow="0" w:firstColumn="1" w:lastColumn="0" w:noHBand="0" w:noVBand="1"/>
       </w:tblPr>
@@ -3987,7 +4214,7 @@
           </w:tcPr>
           <w:tbl>
             <w:tblPr>
-              <w:tblStyle w:val="PlainTable3"/>
+              <w:tblStyle w:val="Onopgemaaktetabel3"/>
               <w:tblW w:w="9299" w:type="dxa"/>
               <w:tblLook w:val="04A0" w:firstRow="1" w:lastRow="0" w:firstColumn="1" w:lastColumn="0" w:noHBand="0" w:noVBand="1"/>
             </w:tblPr>
@@ -4011,7 +4238,7 @@
                 </w:tcPr>
                 <w:p>
                   <w:pPr>
-                    <w:pStyle w:val="BodyText"/>
+                    <w:pStyle w:val="Plattetekst"/>
                     <w:spacing w:before="174" w:line="276" w:lineRule="auto"/>
                     <w:ind w:right="334"/>
                     <w:rPr>
@@ -4033,7 +4260,7 @@
                 </w:tcPr>
                 <w:p>
                   <w:pPr>
-                    <w:pStyle w:val="BodyText"/>
+                    <w:pStyle w:val="Plattetekst"/>
                     <w:spacing w:before="174" w:line="276" w:lineRule="auto"/>
                     <w:ind w:right="334"/>
                     <w:cnfStyle w:val="100000000000" w:firstRow="1" w:lastRow="0" w:firstColumn="0" w:lastColumn="0" w:oddVBand="0" w:evenVBand="0" w:oddHBand="0" w:evenHBand="0" w:firstRowFirstColumn="0" w:firstRowLastColumn="0" w:lastRowFirstColumn="0" w:lastRowLastColumn="0"/>
@@ -4056,7 +4283,7 @@
                 </w:tcPr>
                 <w:p>
                   <w:pPr>
-                    <w:pStyle w:val="BodyText"/>
+                    <w:pStyle w:val="Plattetekst"/>
                     <w:spacing w:before="174" w:line="276" w:lineRule="auto"/>
                     <w:ind w:right="334"/>
                     <w:cnfStyle w:val="100000000000" w:firstRow="1" w:lastRow="0" w:firstColumn="0" w:lastColumn="0" w:oddVBand="0" w:evenVBand="0" w:oddHBand="0" w:evenHBand="0" w:firstRowFirstColumn="0" w:firstRowLastColumn="0" w:lastRowFirstColumn="0" w:lastRowLastColumn="0"/>
@@ -4079,7 +4306,7 @@
                 </w:tcPr>
                 <w:p>
                   <w:pPr>
-                    <w:pStyle w:val="BodyText"/>
+                    <w:pStyle w:val="Plattetekst"/>
                     <w:spacing w:before="174" w:line="276" w:lineRule="auto"/>
                     <w:ind w:right="334"/>
                     <w:cnfStyle w:val="100000000000" w:firstRow="1" w:lastRow="0" w:firstColumn="0" w:lastColumn="0" w:oddVBand="0" w:evenVBand="0" w:oddHBand="0" w:evenHBand="0" w:firstRowFirstColumn="0" w:firstRowLastColumn="0" w:lastRowFirstColumn="0" w:lastRowLastColumn="0"/>
@@ -4096,7 +4323,7 @@
                 </w:tcPr>
                 <w:p>
                   <w:pPr>
-                    <w:pStyle w:val="BodyText"/>
+                    <w:pStyle w:val="Plattetekst"/>
                     <w:spacing w:before="174" w:line="276" w:lineRule="auto"/>
                     <w:ind w:right="334"/>
                     <w:cnfStyle w:val="100000000000" w:firstRow="1" w:lastRow="0" w:firstColumn="0" w:lastColumn="0" w:oddVBand="0" w:evenVBand="0" w:oddHBand="0" w:evenHBand="0" w:firstRowFirstColumn="0" w:firstRowLastColumn="0" w:lastRowFirstColumn="0" w:lastRowLastColumn="0"/>
@@ -4119,7 +4346,7 @@
                 </w:tcPr>
                 <w:p>
                   <w:pPr>
-                    <w:pStyle w:val="BodyText"/>
+                    <w:pStyle w:val="Plattetekst"/>
                     <w:spacing w:before="174" w:line="276" w:lineRule="auto"/>
                     <w:ind w:right="334"/>
                     <w:cnfStyle w:val="100000000000" w:firstRow="1" w:lastRow="0" w:firstColumn="0" w:lastColumn="0" w:oddVBand="0" w:evenVBand="0" w:oddHBand="0" w:evenHBand="0" w:firstRowFirstColumn="0" w:firstRowLastColumn="0" w:lastRowFirstColumn="0" w:lastRowLastColumn="0"/>
@@ -4142,7 +4369,7 @@
                 </w:tcPr>
                 <w:p>
                   <w:pPr>
-                    <w:pStyle w:val="BodyText"/>
+                    <w:pStyle w:val="Plattetekst"/>
                     <w:spacing w:before="174" w:line="276" w:lineRule="auto"/>
                     <w:ind w:right="334"/>
                     <w:rPr>
@@ -4170,7 +4397,7 @@
                 </w:tcPr>
                 <w:p>
                   <w:pPr>
-                    <w:pStyle w:val="BodyText"/>
+                    <w:pStyle w:val="Plattetekst"/>
                     <w:spacing w:before="174" w:line="276" w:lineRule="auto"/>
                     <w:ind w:right="334"/>
                     <w:cnfStyle w:val="000000100000" w:firstRow="0" w:lastRow="0" w:firstColumn="0" w:lastColumn="0" w:oddVBand="0" w:evenVBand="0" w:oddHBand="1" w:evenHBand="0" w:firstRowFirstColumn="0" w:firstRowLastColumn="0" w:lastRowFirstColumn="0" w:lastRowLastColumn="0"/>
@@ -4193,7 +4420,7 @@
                 </w:tcPr>
                 <w:p>
                   <w:pPr>
-                    <w:pStyle w:val="BodyText"/>
+                    <w:pStyle w:val="Plattetekst"/>
                     <w:spacing w:before="174" w:line="276" w:lineRule="auto"/>
                     <w:ind w:right="334"/>
                     <w:cnfStyle w:val="000000100000" w:firstRow="0" w:lastRow="0" w:firstColumn="0" w:lastColumn="0" w:oddVBand="0" w:evenVBand="0" w:oddHBand="1" w:evenHBand="0" w:firstRowFirstColumn="0" w:firstRowLastColumn="0" w:lastRowFirstColumn="0" w:lastRowLastColumn="0"/>
@@ -4206,7 +4433,6 @@
                   <w:r>
                     <w:rPr>
                       <w:w w:val="110"/>
-                      <w:lang w:val="en-NL"/>
                     </w:rPr>
                     <w:fldChar w:fldCharType="begin"/>
                   </w:r>
@@ -4220,13 +4446,11 @@
                   <w:r>
                     <w:rPr>
                       <w:w w:val="110"/>
-                      <w:lang w:val="en-NL"/>
                     </w:rPr>
                   </w:r>
                   <w:r>
                     <w:rPr>
                       <w:w w:val="110"/>
-                      <w:lang w:val="en-NL"/>
                     </w:rPr>
                     <w:fldChar w:fldCharType="separate"/>
                   </w:r>
@@ -4259,7 +4483,7 @@
                 </w:p>
                 <w:p>
                   <w:pPr>
-                    <w:pStyle w:val="BodyText"/>
+                    <w:pStyle w:val="Plattetekst"/>
                     <w:spacing w:before="174" w:line="276" w:lineRule="auto"/>
                     <w:ind w:right="334"/>
                     <w:cnfStyle w:val="000000100000" w:firstRow="0" w:lastRow="0" w:firstColumn="0" w:lastColumn="0" w:oddVBand="0" w:evenVBand="0" w:oddHBand="1" w:evenHBand="0" w:firstRowFirstColumn="0" w:firstRowLastColumn="0" w:lastRowFirstColumn="0" w:lastRowLastColumn="0"/>
@@ -4283,7 +4507,7 @@
                 </w:tcPr>
                 <w:p>
                   <w:pPr>
-                    <w:pStyle w:val="BodyText"/>
+                    <w:pStyle w:val="Plattetekst"/>
                     <w:spacing w:before="174" w:line="276" w:lineRule="auto"/>
                     <w:ind w:right="334"/>
                     <w:cnfStyle w:val="000000100000" w:firstRow="0" w:lastRow="0" w:firstColumn="0" w:lastColumn="0" w:oddVBand="0" w:evenVBand="0" w:oddHBand="1" w:evenHBand="0" w:firstRowFirstColumn="0" w:firstRowLastColumn="0" w:lastRowFirstColumn="0" w:lastRowLastColumn="0"/>
@@ -4301,7 +4525,7 @@
                 </w:tcPr>
                 <w:p>
                   <w:pPr>
-                    <w:pStyle w:val="BodyText"/>
+                    <w:pStyle w:val="Plattetekst"/>
                     <w:spacing w:before="174" w:line="276" w:lineRule="auto"/>
                     <w:ind w:right="334"/>
                     <w:cnfStyle w:val="000000100000" w:firstRow="0" w:lastRow="0" w:firstColumn="0" w:lastColumn="0" w:oddVBand="0" w:evenVBand="0" w:oddHBand="1" w:evenHBand="0" w:firstRowFirstColumn="0" w:firstRowLastColumn="0" w:lastRowFirstColumn="0" w:lastRowLastColumn="0"/>
@@ -4338,7 +4562,7 @@
                 </w:tcPr>
                 <w:p>
                   <w:pPr>
-                    <w:pStyle w:val="BodyText"/>
+                    <w:pStyle w:val="Plattetekst"/>
                     <w:spacing w:before="174" w:line="276" w:lineRule="auto"/>
                     <w:ind w:right="334"/>
                     <w:cnfStyle w:val="000000100000" w:firstRow="0" w:lastRow="0" w:firstColumn="0" w:lastColumn="0" w:oddVBand="0" w:evenVBand="0" w:oddHBand="1" w:evenHBand="0" w:firstRowFirstColumn="0" w:firstRowLastColumn="0" w:lastRowFirstColumn="0" w:lastRowLastColumn="0"/>
@@ -4360,7 +4584,7 @@
                 </w:tcPr>
                 <w:p>
                   <w:pPr>
-                    <w:pStyle w:val="BodyText"/>
+                    <w:pStyle w:val="Plattetekst"/>
                     <w:spacing w:before="174" w:line="276" w:lineRule="auto"/>
                     <w:ind w:right="334"/>
                     <w:rPr>
@@ -4387,7 +4611,7 @@
                 </w:tcPr>
                 <w:p>
                   <w:pPr>
-                    <w:pStyle w:val="BodyText"/>
+                    <w:pStyle w:val="Plattetekst"/>
                     <w:spacing w:before="174" w:line="276" w:lineRule="auto"/>
                     <w:ind w:right="334"/>
                     <w:cnfStyle w:val="000000000000" w:firstRow="0" w:lastRow="0" w:firstColumn="0" w:lastColumn="0" w:oddVBand="0" w:evenVBand="0" w:oddHBand="0" w:evenHBand="0" w:firstRowFirstColumn="0" w:firstRowLastColumn="0" w:lastRowFirstColumn="0" w:lastRowLastColumn="0"/>
@@ -4395,6 +4619,7 @@
                       <w:w w:val="110"/>
                     </w:rPr>
                   </w:pPr>
+                  <w:proofErr w:type="spellStart"/>
                   <w:r>
                     <w:rPr>
                       <w:w w:val="110"/>
@@ -4404,6 +4629,7 @@
                   <w:r>
                     <w:t>jomar</w:t>
                   </w:r>
+                  <w:proofErr w:type="spellEnd"/>
                 </w:p>
               </w:tc>
               <w:tc>
@@ -4412,7 +4638,7 @@
                 </w:tcPr>
                 <w:p>
                   <w:pPr>
-                    <w:pStyle w:val="BodyText"/>
+                    <w:pStyle w:val="Plattetekst"/>
                     <w:spacing w:before="174" w:line="276" w:lineRule="auto"/>
                     <w:ind w:right="334"/>
                     <w:cnfStyle w:val="000000000000" w:firstRow="0" w:lastRow="0" w:firstColumn="0" w:lastColumn="0" w:oddVBand="0" w:evenVBand="0" w:oddHBand="0" w:evenHBand="0" w:firstRowFirstColumn="0" w:firstRowLastColumn="0" w:lastRowFirstColumn="0" w:lastRowLastColumn="0"/>
@@ -4425,7 +4651,6 @@
                   <w:r>
                     <w:rPr>
                       <w:w w:val="110"/>
-                      <w:lang w:val="en-NL"/>
                     </w:rPr>
                     <w:fldChar w:fldCharType="begin"/>
                   </w:r>
@@ -4439,13 +4664,11 @@
                   <w:r>
                     <w:rPr>
                       <w:w w:val="110"/>
-                      <w:lang w:val="en-NL"/>
                     </w:rPr>
                   </w:r>
                   <w:r>
                     <w:rPr>
                       <w:w w:val="110"/>
-                      <w:lang w:val="en-NL"/>
                     </w:rPr>
                     <w:fldChar w:fldCharType="separate"/>
                   </w:r>
@@ -4460,7 +4683,7 @@
                 </w:p>
                 <w:p>
                   <w:pPr>
-                    <w:pStyle w:val="BodyText"/>
+                    <w:pStyle w:val="Plattetekst"/>
                     <w:spacing w:before="174" w:line="276" w:lineRule="auto"/>
                     <w:ind w:right="334"/>
                     <w:cnfStyle w:val="000000000000" w:firstRow="0" w:lastRow="0" w:firstColumn="0" w:lastColumn="0" w:oddVBand="0" w:evenVBand="0" w:oddHBand="0" w:evenHBand="0" w:firstRowFirstColumn="0" w:firstRowLastColumn="0" w:lastRowFirstColumn="0" w:lastRowLastColumn="0"/>
@@ -4483,7 +4706,7 @@
                 </w:tcPr>
                 <w:p>
                   <w:pPr>
-                    <w:pStyle w:val="BodyText"/>
+                    <w:pStyle w:val="Plattetekst"/>
                     <w:spacing w:before="174" w:line="276" w:lineRule="auto"/>
                     <w:ind w:right="334"/>
                     <w:cnfStyle w:val="000000000000" w:firstRow="0" w:lastRow="0" w:firstColumn="0" w:lastColumn="0" w:oddVBand="0" w:evenVBand="0" w:oddHBand="0" w:evenHBand="0" w:firstRowFirstColumn="0" w:firstRowLastColumn="0" w:lastRowFirstColumn="0" w:lastRowLastColumn="0"/>
@@ -4500,7 +4723,7 @@
                 </w:tcPr>
                 <w:p>
                   <w:pPr>
-                    <w:pStyle w:val="BodyText"/>
+                    <w:pStyle w:val="Plattetekst"/>
                     <w:spacing w:before="174" w:line="276" w:lineRule="auto"/>
                     <w:ind w:right="334"/>
                     <w:cnfStyle w:val="000000000000" w:firstRow="0" w:lastRow="0" w:firstColumn="0" w:lastColumn="0" w:oddVBand="0" w:evenVBand="0" w:oddHBand="0" w:evenHBand="0" w:firstRowFirstColumn="0" w:firstRowLastColumn="0" w:lastRowFirstColumn="0" w:lastRowLastColumn="0"/>
@@ -4545,7 +4768,7 @@
                 </w:tcPr>
                 <w:p>
                   <w:pPr>
-                    <w:pStyle w:val="BodyText"/>
+                    <w:pStyle w:val="Plattetekst"/>
                     <w:spacing w:before="174" w:line="276" w:lineRule="auto"/>
                     <w:ind w:right="334"/>
                     <w:cnfStyle w:val="000000000000" w:firstRow="0" w:lastRow="0" w:firstColumn="0" w:lastColumn="0" w:oddVBand="0" w:evenVBand="0" w:oddHBand="0" w:evenHBand="0" w:firstRowFirstColumn="0" w:firstRowLastColumn="0" w:lastRowFirstColumn="0" w:lastRowLastColumn="0"/>
@@ -4568,7 +4791,7 @@
                 </w:tcPr>
                 <w:p>
                   <w:pPr>
-                    <w:pStyle w:val="BodyText"/>
+                    <w:pStyle w:val="Plattetekst"/>
                     <w:spacing w:before="174" w:line="276" w:lineRule="auto"/>
                     <w:ind w:right="334"/>
                     <w:rPr>
@@ -4595,7 +4818,7 @@
                 </w:tcPr>
                 <w:p>
                   <w:pPr>
-                    <w:pStyle w:val="BodyText"/>
+                    <w:pStyle w:val="Plattetekst"/>
                     <w:spacing w:before="174" w:line="276" w:lineRule="auto"/>
                     <w:ind w:right="334"/>
                     <w:cnfStyle w:val="000000100000" w:firstRow="0" w:lastRow="0" w:firstColumn="0" w:lastColumn="0" w:oddVBand="0" w:evenVBand="0" w:oddHBand="1" w:evenHBand="0" w:firstRowFirstColumn="0" w:firstRowLastColumn="0" w:lastRowFirstColumn="0" w:lastRowLastColumn="0"/>
@@ -4603,6 +4826,7 @@
                       <w:w w:val="110"/>
                     </w:rPr>
                   </w:pPr>
+                  <w:proofErr w:type="spellStart"/>
                   <w:r>
                     <w:rPr>
                       <w:w w:val="110"/>
@@ -4612,6 +4836,7 @@
                   <w:r>
                     <w:t>jomar</w:t>
                   </w:r>
+                  <w:proofErr w:type="spellEnd"/>
                 </w:p>
               </w:tc>
               <w:tc>
@@ -4620,40 +4845,35 @@
                 </w:tcPr>
                 <w:p>
                   <w:pPr>
-                    <w:pStyle w:val="BodyText"/>
+                    <w:pStyle w:val="Plattetekst"/>
                     <w:spacing w:before="174" w:line="276" w:lineRule="auto"/>
                     <w:ind w:right="334"/>
                     <w:cnfStyle w:val="000000100000" w:firstRow="0" w:lastRow="0" w:firstColumn="0" w:lastColumn="0" w:oddVBand="0" w:evenVBand="0" w:oddHBand="1" w:evenHBand="0" w:firstRowFirstColumn="0" w:firstRowLastColumn="0" w:lastRowFirstColumn="0" w:lastRowLastColumn="0"/>
                     <w:rPr>
                       <w:rStyle w:val="Hyperlink"/>
                       <w:w w:val="110"/>
-                      <w:lang w:val="en-NL"/>
                     </w:rPr>
                   </w:pPr>
                   <w:r>
                     <w:rPr>
                       <w:w w:val="110"/>
-                      <w:lang w:val="en-NL"/>
                     </w:rPr>
                     <w:fldChar w:fldCharType="begin"/>
                   </w:r>
                   <w:r>
                     <w:rPr>
                       <w:w w:val="110"/>
-                      <w:lang w:val="en-NL"/>
                     </w:rPr>
                     <w:instrText>HYPERLINK "https://github.com/tomas-engineer/Sancties-project/issues/7" \t "_blank"</w:instrText>
                   </w:r>
                   <w:r>
                     <w:rPr>
                       <w:w w:val="110"/>
-                      <w:lang w:val="en-NL"/>
                     </w:rPr>
                   </w:r>
                   <w:r>
                     <w:rPr>
                       <w:w w:val="110"/>
-                      <w:lang w:val="en-NL"/>
                     </w:rPr>
                     <w:fldChar w:fldCharType="separate"/>
                   </w:r>
@@ -4661,7 +4881,6 @@
                     <w:rPr>
                       <w:rStyle w:val="Hyperlink"/>
                       <w:w w:val="110"/>
-                      <w:lang w:val="en-NL"/>
                     </w:rPr>
                     <w:t xml:space="preserve">#US-3 Rest API </w:t>
                   </w:r>
@@ -4670,7 +4889,6 @@
                     <w:rPr>
                       <w:rStyle w:val="Hyperlink"/>
                       <w:w w:val="110"/>
-                      <w:lang w:val="en-NL"/>
                     </w:rPr>
                     <w:t>opzetten</w:t>
                   </w:r>
@@ -4678,7 +4896,7 @@
                 </w:p>
                 <w:p>
                   <w:pPr>
-                    <w:pStyle w:val="BodyText"/>
+                    <w:pStyle w:val="Plattetekst"/>
                     <w:spacing w:before="174" w:line="276" w:lineRule="auto"/>
                     <w:ind w:right="334"/>
                     <w:cnfStyle w:val="000000100000" w:firstRow="0" w:lastRow="0" w:firstColumn="0" w:lastColumn="0" w:oddVBand="0" w:evenVBand="0" w:oddHBand="1" w:evenHBand="0" w:firstRowFirstColumn="0" w:firstRowLastColumn="0" w:lastRowFirstColumn="0" w:lastRowLastColumn="0"/>
@@ -4701,7 +4919,7 @@
                 </w:tcPr>
                 <w:p>
                   <w:pPr>
-                    <w:pStyle w:val="BodyText"/>
+                    <w:pStyle w:val="Plattetekst"/>
                     <w:spacing w:before="174" w:line="276" w:lineRule="auto"/>
                     <w:ind w:right="334"/>
                     <w:cnfStyle w:val="000000100000" w:firstRow="0" w:lastRow="0" w:firstColumn="0" w:lastColumn="0" w:oddVBand="0" w:evenVBand="0" w:oddHBand="1" w:evenHBand="0" w:firstRowFirstColumn="0" w:firstRowLastColumn="0" w:lastRowFirstColumn="0" w:lastRowLastColumn="0"/>
@@ -4718,7 +4936,7 @@
                 </w:tcPr>
                 <w:p>
                   <w:pPr>
-                    <w:pStyle w:val="BodyText"/>
+                    <w:pStyle w:val="Plattetekst"/>
                     <w:spacing w:before="174" w:line="276" w:lineRule="auto"/>
                     <w:ind w:right="334"/>
                     <w:cnfStyle w:val="000000100000" w:firstRow="0" w:lastRow="0" w:firstColumn="0" w:lastColumn="0" w:oddVBand="0" w:evenVBand="0" w:oddHBand="1" w:evenHBand="0" w:firstRowFirstColumn="0" w:firstRowLastColumn="0" w:lastRowFirstColumn="0" w:lastRowLastColumn="0"/>
@@ -4754,7 +4972,7 @@
                 </w:tcPr>
                 <w:p>
                   <w:pPr>
-                    <w:pStyle w:val="BodyText"/>
+                    <w:pStyle w:val="Plattetekst"/>
                     <w:spacing w:before="174" w:line="276" w:lineRule="auto"/>
                     <w:ind w:right="334"/>
                     <w:cnfStyle w:val="000000100000" w:firstRow="0" w:lastRow="0" w:firstColumn="0" w:lastColumn="0" w:oddVBand="0" w:evenVBand="0" w:oddHBand="1" w:evenHBand="0" w:firstRowFirstColumn="0" w:firstRowLastColumn="0" w:lastRowFirstColumn="0" w:lastRowLastColumn="0"/>
@@ -4776,7 +4994,7 @@
                 </w:tcPr>
                 <w:p>
                   <w:pPr>
-                    <w:pStyle w:val="BodyText"/>
+                    <w:pStyle w:val="Plattetekst"/>
                     <w:spacing w:before="174" w:line="276" w:lineRule="auto"/>
                     <w:ind w:right="334"/>
                     <w:rPr>
@@ -4800,7 +5018,7 @@
                 </w:tcPr>
                 <w:p>
                   <w:pPr>
-                    <w:pStyle w:val="BodyText"/>
+                    <w:pStyle w:val="Plattetekst"/>
                     <w:spacing w:before="174" w:line="276" w:lineRule="auto"/>
                     <w:ind w:right="334"/>
                     <w:cnfStyle w:val="000000000000" w:firstRow="0" w:lastRow="0" w:firstColumn="0" w:lastColumn="0" w:oddVBand="0" w:evenVBand="0" w:oddHBand="0" w:evenHBand="0" w:firstRowFirstColumn="0" w:firstRowLastColumn="0" w:lastRowFirstColumn="0" w:lastRowLastColumn="0"/>
@@ -4825,7 +5043,7 @@
                 </w:tcPr>
                 <w:p>
                   <w:pPr>
-                    <w:pStyle w:val="BodyText"/>
+                    <w:pStyle w:val="Plattetekst"/>
                     <w:spacing w:before="174" w:line="276" w:lineRule="auto"/>
                     <w:ind w:right="334"/>
                     <w:cnfStyle w:val="000000000000" w:firstRow="0" w:lastRow="0" w:firstColumn="0" w:lastColumn="0" w:oddVBand="0" w:evenVBand="0" w:oddHBand="0" w:evenHBand="0" w:firstRowFirstColumn="0" w:firstRowLastColumn="0" w:lastRowFirstColumn="0" w:lastRowLastColumn="0"/>
@@ -4838,7 +5056,6 @@
                   <w:r>
                     <w:rPr>
                       <w:w w:val="110"/>
-                      <w:lang w:val="en-NL"/>
                     </w:rPr>
                     <w:fldChar w:fldCharType="begin"/>
                   </w:r>
@@ -4852,13 +5069,11 @@
                   <w:r>
                     <w:rPr>
                       <w:w w:val="110"/>
-                      <w:lang w:val="en-NL"/>
                     </w:rPr>
                   </w:r>
                   <w:r>
                     <w:rPr>
                       <w:w w:val="110"/>
-                      <w:lang w:val="en-NL"/>
                     </w:rPr>
                     <w:fldChar w:fldCharType="separate"/>
                   </w:r>
@@ -4873,7 +5088,7 @@
                 </w:p>
                 <w:p>
                   <w:pPr>
-                    <w:pStyle w:val="BodyText"/>
+                    <w:pStyle w:val="Plattetekst"/>
                     <w:spacing w:before="174" w:line="276" w:lineRule="auto"/>
                     <w:ind w:right="334"/>
                     <w:cnfStyle w:val="000000000000" w:firstRow="0" w:lastRow="0" w:firstColumn="0" w:lastColumn="0" w:oddVBand="0" w:evenVBand="0" w:oddHBand="0" w:evenHBand="0" w:firstRowFirstColumn="0" w:firstRowLastColumn="0" w:lastRowFirstColumn="0" w:lastRowLastColumn="0"/>
@@ -4885,7 +5100,6 @@
                   <w:r>
                     <w:rPr>
                       <w:w w:val="110"/>
-                      <w:lang w:val="en-NL"/>
                     </w:rPr>
                     <w:fldChar w:fldCharType="end"/>
                   </w:r>
@@ -4897,7 +5111,7 @@
                 </w:tcPr>
                 <w:p>
                   <w:pPr>
-                    <w:pStyle w:val="BodyText"/>
+                    <w:pStyle w:val="Plattetekst"/>
                     <w:spacing w:before="174" w:line="276" w:lineRule="auto"/>
                     <w:ind w:right="334"/>
                     <w:cnfStyle w:val="000000000000" w:firstRow="0" w:lastRow="0" w:firstColumn="0" w:lastColumn="0" w:oddVBand="0" w:evenVBand="0" w:oddHBand="0" w:evenHBand="0" w:firstRowFirstColumn="0" w:firstRowLastColumn="0" w:lastRowFirstColumn="0" w:lastRowLastColumn="0"/>
@@ -4914,7 +5128,7 @@
                 </w:tcPr>
                 <w:p>
                   <w:pPr>
-                    <w:pStyle w:val="BodyText"/>
+                    <w:pStyle w:val="Plattetekst"/>
                     <w:spacing w:before="174" w:line="276" w:lineRule="auto"/>
                     <w:ind w:right="334"/>
                     <w:cnfStyle w:val="000000000000" w:firstRow="0" w:lastRow="0" w:firstColumn="0" w:lastColumn="0" w:oddVBand="0" w:evenVBand="0" w:oddHBand="0" w:evenHBand="0" w:firstRowFirstColumn="0" w:firstRowLastColumn="0" w:lastRowFirstColumn="0" w:lastRowLastColumn="0"/>
@@ -4938,7 +5152,7 @@
                 </w:tcPr>
                 <w:p>
                   <w:pPr>
-                    <w:pStyle w:val="BodyText"/>
+                    <w:pStyle w:val="Plattetekst"/>
                     <w:spacing w:before="174" w:line="276" w:lineRule="auto"/>
                     <w:ind w:right="334"/>
                     <w:cnfStyle w:val="000000000000" w:firstRow="0" w:lastRow="0" w:firstColumn="0" w:lastColumn="0" w:oddVBand="0" w:evenVBand="0" w:oddHBand="0" w:evenHBand="0" w:firstRowFirstColumn="0" w:firstRowLastColumn="0" w:lastRowFirstColumn="0" w:lastRowLastColumn="0"/>
@@ -4962,7 +5176,7 @@
                 </w:tcPr>
                 <w:p>
                   <w:pPr>
-                    <w:pStyle w:val="BodyText"/>
+                    <w:pStyle w:val="Plattetekst"/>
                     <w:spacing w:before="174" w:line="276" w:lineRule="auto"/>
                     <w:ind w:right="334"/>
                     <w:rPr>
@@ -4986,7 +5200,7 @@
                 </w:tcPr>
                 <w:p>
                   <w:pPr>
-                    <w:pStyle w:val="BodyText"/>
+                    <w:pStyle w:val="Plattetekst"/>
                     <w:spacing w:before="174" w:line="276" w:lineRule="auto"/>
                     <w:ind w:right="334"/>
                     <w:cnfStyle w:val="000000100000" w:firstRow="0" w:lastRow="0" w:firstColumn="0" w:lastColumn="0" w:oddVBand="0" w:evenVBand="0" w:oddHBand="1" w:evenHBand="0" w:firstRowFirstColumn="0" w:firstRowLastColumn="0" w:lastRowFirstColumn="0" w:lastRowLastColumn="0"/>
@@ -4994,6 +5208,7 @@
                       <w:w w:val="110"/>
                     </w:rPr>
                   </w:pPr>
+                  <w:proofErr w:type="spellStart"/>
                   <w:r>
                     <w:rPr>
                       <w:w w:val="110"/>
@@ -5003,6 +5218,7 @@
                   <w:r>
                     <w:t>jomar</w:t>
                   </w:r>
+                  <w:proofErr w:type="spellEnd"/>
                 </w:p>
               </w:tc>
               <w:tc>
@@ -5011,7 +5227,7 @@
                 </w:tcPr>
                 <w:p>
                   <w:pPr>
-                    <w:pStyle w:val="BodyText"/>
+                    <w:pStyle w:val="Plattetekst"/>
                     <w:spacing w:before="174" w:line="276" w:lineRule="auto"/>
                     <w:ind w:right="334"/>
                     <w:cnfStyle w:val="000000100000" w:firstRow="0" w:lastRow="0" w:firstColumn="0" w:lastColumn="0" w:oddVBand="0" w:evenVBand="0" w:oddHBand="1" w:evenHBand="0" w:firstRowFirstColumn="0" w:firstRowLastColumn="0" w:lastRowFirstColumn="0" w:lastRowLastColumn="0"/>
@@ -5024,7 +5240,6 @@
                   <w:r>
                     <w:rPr>
                       <w:w w:val="110"/>
-                      <w:lang w:val="en-NL"/>
                     </w:rPr>
                     <w:fldChar w:fldCharType="begin"/>
                   </w:r>
@@ -5038,13 +5253,11 @@
                   <w:r>
                     <w:rPr>
                       <w:w w:val="110"/>
-                      <w:lang w:val="en-NL"/>
                     </w:rPr>
                   </w:r>
                   <w:r>
                     <w:rPr>
                       <w:w w:val="110"/>
-                      <w:lang w:val="en-NL"/>
                     </w:rPr>
                     <w:fldChar w:fldCharType="separate"/>
                   </w:r>
@@ -5059,7 +5272,7 @@
                 </w:p>
                 <w:p>
                   <w:pPr>
-                    <w:pStyle w:val="BodyText"/>
+                    <w:pStyle w:val="Plattetekst"/>
                     <w:spacing w:before="174" w:line="276" w:lineRule="auto"/>
                     <w:ind w:right="334"/>
                     <w:cnfStyle w:val="000000100000" w:firstRow="0" w:lastRow="0" w:firstColumn="0" w:lastColumn="0" w:oddVBand="0" w:evenVBand="0" w:oddHBand="1" w:evenHBand="0" w:firstRowFirstColumn="0" w:firstRowLastColumn="0" w:lastRowFirstColumn="0" w:lastRowLastColumn="0"/>
@@ -5071,7 +5284,6 @@
                   <w:r>
                     <w:rPr>
                       <w:w w:val="110"/>
-                      <w:lang w:val="en-NL"/>
                     </w:rPr>
                     <w:fldChar w:fldCharType="end"/>
                   </w:r>
@@ -5083,7 +5295,7 @@
                 </w:tcPr>
                 <w:p>
                   <w:pPr>
-                    <w:pStyle w:val="BodyText"/>
+                    <w:pStyle w:val="Plattetekst"/>
                     <w:spacing w:before="174" w:line="276" w:lineRule="auto"/>
                     <w:ind w:right="334"/>
                     <w:cnfStyle w:val="000000100000" w:firstRow="0" w:lastRow="0" w:firstColumn="0" w:lastColumn="0" w:oddVBand="0" w:evenVBand="0" w:oddHBand="1" w:evenHBand="0" w:firstRowFirstColumn="0" w:firstRowLastColumn="0" w:lastRowFirstColumn="0" w:lastRowLastColumn="0"/>
@@ -5100,7 +5312,7 @@
                 </w:tcPr>
                 <w:p>
                   <w:pPr>
-                    <w:pStyle w:val="BodyText"/>
+                    <w:pStyle w:val="Plattetekst"/>
                     <w:spacing w:before="174" w:line="276" w:lineRule="auto"/>
                     <w:ind w:right="334"/>
                     <w:cnfStyle w:val="000000100000" w:firstRow="0" w:lastRow="0" w:firstColumn="0" w:lastColumn="0" w:oddVBand="0" w:evenVBand="0" w:oddHBand="1" w:evenHBand="0" w:firstRowFirstColumn="0" w:firstRowLastColumn="0" w:lastRowFirstColumn="0" w:lastRowLastColumn="0"/>
@@ -5130,7 +5342,7 @@
                 </w:tcPr>
                 <w:p>
                   <w:pPr>
-                    <w:pStyle w:val="BodyText"/>
+                    <w:pStyle w:val="Plattetekst"/>
                     <w:spacing w:before="174" w:line="276" w:lineRule="auto"/>
                     <w:ind w:right="334"/>
                     <w:cnfStyle w:val="000000100000" w:firstRow="0" w:lastRow="0" w:firstColumn="0" w:lastColumn="0" w:oddVBand="0" w:evenVBand="0" w:oddHBand="1" w:evenHBand="0" w:firstRowFirstColumn="0" w:firstRowLastColumn="0" w:lastRowFirstColumn="0" w:lastRowLastColumn="0"/>
@@ -5153,7 +5365,7 @@
                 </w:tcPr>
                 <w:p>
                   <w:pPr>
-                    <w:pStyle w:val="BodyText"/>
+                    <w:pStyle w:val="Plattetekst"/>
                     <w:spacing w:before="174" w:line="276" w:lineRule="auto"/>
                     <w:ind w:right="334"/>
                     <w:rPr>
@@ -5177,7 +5389,7 @@
                 </w:tcPr>
                 <w:p>
                   <w:pPr>
-                    <w:pStyle w:val="BodyText"/>
+                    <w:pStyle w:val="Plattetekst"/>
                     <w:spacing w:before="174" w:line="276" w:lineRule="auto"/>
                     <w:ind w:right="334"/>
                     <w:cnfStyle w:val="000000000000" w:firstRow="0" w:lastRow="0" w:firstColumn="0" w:lastColumn="0" w:oddVBand="0" w:evenVBand="0" w:oddHBand="0" w:evenHBand="0" w:firstRowFirstColumn="0" w:firstRowLastColumn="0" w:lastRowFirstColumn="0" w:lastRowLastColumn="0"/>
@@ -5202,7 +5414,7 @@
                 </w:tcPr>
                 <w:p>
                   <w:pPr>
-                    <w:pStyle w:val="BodyText"/>
+                    <w:pStyle w:val="Plattetekst"/>
                     <w:spacing w:before="174" w:line="276" w:lineRule="auto"/>
                     <w:ind w:right="334"/>
                     <w:cnfStyle w:val="000000000000" w:firstRow="0" w:lastRow="0" w:firstColumn="0" w:lastColumn="0" w:oddVBand="0" w:evenVBand="0" w:oddHBand="0" w:evenHBand="0" w:firstRowFirstColumn="0" w:firstRowLastColumn="0" w:lastRowFirstColumn="0" w:lastRowLastColumn="0"/>
@@ -5215,7 +5427,6 @@
                   <w:r>
                     <w:rPr>
                       <w:w w:val="110"/>
-                      <w:lang w:val="en-NL"/>
                     </w:rPr>
                     <w:fldChar w:fldCharType="begin"/>
                   </w:r>
@@ -5229,13 +5440,11 @@
                   <w:r>
                     <w:rPr>
                       <w:w w:val="110"/>
-                      <w:lang w:val="en-NL"/>
                     </w:rPr>
                   </w:r>
                   <w:r>
                     <w:rPr>
                       <w:w w:val="110"/>
-                      <w:lang w:val="en-NL"/>
                     </w:rPr>
                     <w:fldChar w:fldCharType="separate"/>
                   </w:r>
@@ -5250,7 +5459,7 @@
                 </w:p>
                 <w:p>
                   <w:pPr>
-                    <w:pStyle w:val="BodyText"/>
+                    <w:pStyle w:val="Plattetekst"/>
                     <w:spacing w:before="174" w:line="276" w:lineRule="auto"/>
                     <w:ind w:right="334"/>
                     <w:cnfStyle w:val="000000000000" w:firstRow="0" w:lastRow="0" w:firstColumn="0" w:lastColumn="0" w:oddVBand="0" w:evenVBand="0" w:oddHBand="0" w:evenHBand="0" w:firstRowFirstColumn="0" w:firstRowLastColumn="0" w:lastRowFirstColumn="0" w:lastRowLastColumn="0"/>
@@ -5262,7 +5471,6 @@
                   <w:r>
                     <w:rPr>
                       <w:w w:val="110"/>
-                      <w:lang w:val="en-NL"/>
                     </w:rPr>
                     <w:fldChar w:fldCharType="end"/>
                   </w:r>
@@ -5274,7 +5482,7 @@
                 </w:tcPr>
                 <w:p>
                   <w:pPr>
-                    <w:pStyle w:val="BodyText"/>
+                    <w:pStyle w:val="Plattetekst"/>
                     <w:spacing w:before="174" w:line="276" w:lineRule="auto"/>
                     <w:ind w:right="334"/>
                     <w:cnfStyle w:val="000000000000" w:firstRow="0" w:lastRow="0" w:firstColumn="0" w:lastColumn="0" w:oddVBand="0" w:evenVBand="0" w:oddHBand="0" w:evenHBand="0" w:firstRowFirstColumn="0" w:firstRowLastColumn="0" w:lastRowFirstColumn="0" w:lastRowLastColumn="0"/>
@@ -5291,7 +5499,7 @@
                 </w:tcPr>
                 <w:p>
                   <w:pPr>
-                    <w:pStyle w:val="BodyText"/>
+                    <w:pStyle w:val="Plattetekst"/>
                     <w:spacing w:before="174" w:line="276" w:lineRule="auto"/>
                     <w:ind w:right="334"/>
                     <w:cnfStyle w:val="000000000000" w:firstRow="0" w:lastRow="0" w:firstColumn="0" w:lastColumn="0" w:oddVBand="0" w:evenVBand="0" w:oddHBand="0" w:evenHBand="0" w:firstRowFirstColumn="0" w:firstRowLastColumn="0" w:lastRowFirstColumn="0" w:lastRowLastColumn="0"/>
@@ -5321,7 +5529,7 @@
                 </w:tcPr>
                 <w:p>
                   <w:pPr>
-                    <w:pStyle w:val="BodyText"/>
+                    <w:pStyle w:val="Plattetekst"/>
                     <w:spacing w:before="174" w:line="276" w:lineRule="auto"/>
                     <w:ind w:right="334"/>
                     <w:cnfStyle w:val="000000000000" w:firstRow="0" w:lastRow="0" w:firstColumn="0" w:lastColumn="0" w:oddVBand="0" w:evenVBand="0" w:oddHBand="0" w:evenHBand="0" w:firstRowFirstColumn="0" w:firstRowLastColumn="0" w:lastRowFirstColumn="0" w:lastRowLastColumn="0"/>
@@ -5345,7 +5553,7 @@
                 </w:tcPr>
                 <w:p>
                   <w:pPr>
-                    <w:pStyle w:val="BodyText"/>
+                    <w:pStyle w:val="Plattetekst"/>
                     <w:spacing w:before="174" w:line="276" w:lineRule="auto"/>
                     <w:ind w:right="334"/>
                     <w:rPr>
@@ -5369,7 +5577,7 @@
                 </w:tcPr>
                 <w:p>
                   <w:pPr>
-                    <w:pStyle w:val="BodyText"/>
+                    <w:pStyle w:val="Plattetekst"/>
                     <w:spacing w:before="174" w:line="276" w:lineRule="auto"/>
                     <w:ind w:right="334"/>
                     <w:cnfStyle w:val="000000100000" w:firstRow="0" w:lastRow="0" w:firstColumn="0" w:lastColumn="0" w:oddVBand="0" w:evenVBand="0" w:oddHBand="1" w:evenHBand="0" w:firstRowFirstColumn="0" w:firstRowLastColumn="0" w:lastRowFirstColumn="0" w:lastRowLastColumn="0"/>
@@ -5394,7 +5602,7 @@
                 </w:tcPr>
                 <w:p>
                   <w:pPr>
-                    <w:pStyle w:val="BodyText"/>
+                    <w:pStyle w:val="Plattetekst"/>
                     <w:spacing w:before="174" w:line="276" w:lineRule="auto"/>
                     <w:ind w:right="334"/>
                     <w:cnfStyle w:val="000000100000" w:firstRow="0" w:lastRow="0" w:firstColumn="0" w:lastColumn="0" w:oddVBand="0" w:evenVBand="0" w:oddHBand="1" w:evenHBand="0" w:firstRowFirstColumn="0" w:firstRowLastColumn="0" w:lastRowFirstColumn="0" w:lastRowLastColumn="0"/>
@@ -5407,7 +5615,6 @@
                   <w:r>
                     <w:rPr>
                       <w:w w:val="110"/>
-                      <w:lang w:val="en-NL"/>
                     </w:rPr>
                     <w:fldChar w:fldCharType="begin"/>
                   </w:r>
@@ -5421,13 +5628,11 @@
                   <w:r>
                     <w:rPr>
                       <w:w w:val="110"/>
-                      <w:lang w:val="en-NL"/>
                     </w:rPr>
                   </w:r>
                   <w:r>
                     <w:rPr>
                       <w:w w:val="110"/>
-                      <w:lang w:val="en-NL"/>
                     </w:rPr>
                     <w:fldChar w:fldCharType="separate"/>
                   </w:r>
@@ -5442,7 +5647,7 @@
                 </w:p>
                 <w:p>
                   <w:pPr>
-                    <w:pStyle w:val="BodyText"/>
+                    <w:pStyle w:val="Plattetekst"/>
                     <w:spacing w:before="174" w:line="276" w:lineRule="auto"/>
                     <w:ind w:right="334"/>
                     <w:cnfStyle w:val="000000100000" w:firstRow="0" w:lastRow="0" w:firstColumn="0" w:lastColumn="0" w:oddVBand="0" w:evenVBand="0" w:oddHBand="1" w:evenHBand="0" w:firstRowFirstColumn="0" w:firstRowLastColumn="0" w:lastRowFirstColumn="0" w:lastRowLastColumn="0"/>
@@ -5454,7 +5659,6 @@
                   <w:r>
                     <w:rPr>
                       <w:w w:val="110"/>
-                      <w:lang w:val="en-NL"/>
                     </w:rPr>
                     <w:fldChar w:fldCharType="end"/>
                   </w:r>
@@ -5466,7 +5670,7 @@
                 </w:tcPr>
                 <w:p>
                   <w:pPr>
-                    <w:pStyle w:val="BodyText"/>
+                    <w:pStyle w:val="Plattetekst"/>
                     <w:spacing w:before="174" w:line="276" w:lineRule="auto"/>
                     <w:ind w:right="334"/>
                     <w:cnfStyle w:val="000000100000" w:firstRow="0" w:lastRow="0" w:firstColumn="0" w:lastColumn="0" w:oddVBand="0" w:evenVBand="0" w:oddHBand="1" w:evenHBand="0" w:firstRowFirstColumn="0" w:firstRowLastColumn="0" w:lastRowFirstColumn="0" w:lastRowLastColumn="0"/>
@@ -5483,7 +5687,7 @@
                 </w:tcPr>
                 <w:p>
                   <w:pPr>
-                    <w:pStyle w:val="BodyText"/>
+                    <w:pStyle w:val="Plattetekst"/>
                     <w:spacing w:before="174" w:line="276" w:lineRule="auto"/>
                     <w:ind w:right="334"/>
                     <w:cnfStyle w:val="000000100000" w:firstRow="0" w:lastRow="0" w:firstColumn="0" w:lastColumn="0" w:oddVBand="0" w:evenVBand="0" w:oddHBand="1" w:evenHBand="0" w:firstRowFirstColumn="0" w:firstRowLastColumn="0" w:lastRowFirstColumn="0" w:lastRowLastColumn="0"/>
@@ -5513,7 +5717,7 @@
                 </w:tcPr>
                 <w:p>
                   <w:pPr>
-                    <w:pStyle w:val="BodyText"/>
+                    <w:pStyle w:val="Plattetekst"/>
                     <w:spacing w:before="174" w:line="276" w:lineRule="auto"/>
                     <w:ind w:right="334"/>
                     <w:cnfStyle w:val="000000100000" w:firstRow="0" w:lastRow="0" w:firstColumn="0" w:lastColumn="0" w:oddVBand="0" w:evenVBand="0" w:oddHBand="1" w:evenHBand="0" w:firstRowFirstColumn="0" w:firstRowLastColumn="0" w:lastRowFirstColumn="0" w:lastRowLastColumn="0"/>
@@ -5536,7 +5740,7 @@
                 </w:tcPr>
                 <w:p>
                   <w:pPr>
-                    <w:pStyle w:val="BodyText"/>
+                    <w:pStyle w:val="Plattetekst"/>
                     <w:spacing w:before="174" w:line="276" w:lineRule="auto"/>
                     <w:ind w:right="334"/>
                     <w:rPr>
@@ -5560,7 +5764,7 @@
                 </w:tcPr>
                 <w:p>
                   <w:pPr>
-                    <w:pStyle w:val="BodyText"/>
+                    <w:pStyle w:val="Plattetekst"/>
                     <w:spacing w:before="174" w:line="276" w:lineRule="auto"/>
                     <w:ind w:right="334"/>
                     <w:cnfStyle w:val="000000000000" w:firstRow="0" w:lastRow="0" w:firstColumn="0" w:lastColumn="0" w:oddVBand="0" w:evenVBand="0" w:oddHBand="0" w:evenHBand="0" w:firstRowFirstColumn="0" w:firstRowLastColumn="0" w:lastRowFirstColumn="0" w:lastRowLastColumn="0"/>
@@ -5568,6 +5772,7 @@
                       <w:w w:val="110"/>
                     </w:rPr>
                   </w:pPr>
+                  <w:proofErr w:type="spellStart"/>
                   <w:r>
                     <w:rPr>
                       <w:w w:val="110"/>
@@ -5577,6 +5782,7 @@
                   <w:r>
                     <w:t>jomar</w:t>
                   </w:r>
+                  <w:proofErr w:type="spellEnd"/>
                 </w:p>
               </w:tc>
               <w:tc>
@@ -5585,7 +5791,7 @@
                 </w:tcPr>
                 <w:p>
                   <w:pPr>
-                    <w:pStyle w:val="BodyText"/>
+                    <w:pStyle w:val="Plattetekst"/>
                     <w:spacing w:before="174" w:line="276" w:lineRule="auto"/>
                     <w:ind w:right="334"/>
                     <w:cnfStyle w:val="000000000000" w:firstRow="0" w:lastRow="0" w:firstColumn="0" w:lastColumn="0" w:oddVBand="0" w:evenVBand="0" w:oddHBand="0" w:evenHBand="0" w:firstRowFirstColumn="0" w:firstRowLastColumn="0" w:lastRowFirstColumn="0" w:lastRowLastColumn="0"/>
@@ -5598,7 +5804,6 @@
                   <w:r>
                     <w:rPr>
                       <w:w w:val="110"/>
-                      <w:lang w:val="en-NL"/>
                     </w:rPr>
                     <w:fldChar w:fldCharType="begin"/>
                   </w:r>
@@ -5612,13 +5817,11 @@
                   <w:r>
                     <w:rPr>
                       <w:w w:val="110"/>
-                      <w:lang w:val="en-NL"/>
                     </w:rPr>
                   </w:r>
                   <w:r>
                     <w:rPr>
                       <w:w w:val="110"/>
-                      <w:lang w:val="en-NL"/>
                     </w:rPr>
                     <w:fldChar w:fldCharType="separate"/>
                   </w:r>
@@ -5633,7 +5836,7 @@
                 </w:p>
                 <w:p>
                   <w:pPr>
-                    <w:pStyle w:val="BodyText"/>
+                    <w:pStyle w:val="Plattetekst"/>
                     <w:spacing w:before="174" w:line="276" w:lineRule="auto"/>
                     <w:ind w:right="334"/>
                     <w:cnfStyle w:val="000000000000" w:firstRow="0" w:lastRow="0" w:firstColumn="0" w:lastColumn="0" w:oddVBand="0" w:evenVBand="0" w:oddHBand="0" w:evenHBand="0" w:firstRowFirstColumn="0" w:firstRowLastColumn="0" w:lastRowFirstColumn="0" w:lastRowLastColumn="0"/>
@@ -5645,7 +5848,6 @@
                   <w:r>
                     <w:rPr>
                       <w:w w:val="110"/>
-                      <w:lang w:val="en-NL"/>
                     </w:rPr>
                     <w:fldChar w:fldCharType="end"/>
                   </w:r>
@@ -5657,7 +5859,7 @@
                 </w:tcPr>
                 <w:p>
                   <w:pPr>
-                    <w:pStyle w:val="BodyText"/>
+                    <w:pStyle w:val="Plattetekst"/>
                     <w:spacing w:before="174" w:line="276" w:lineRule="auto"/>
                     <w:ind w:right="334"/>
                     <w:cnfStyle w:val="000000000000" w:firstRow="0" w:lastRow="0" w:firstColumn="0" w:lastColumn="0" w:oddVBand="0" w:evenVBand="0" w:oddHBand="0" w:evenHBand="0" w:firstRowFirstColumn="0" w:firstRowLastColumn="0" w:lastRowFirstColumn="0" w:lastRowLastColumn="0"/>
@@ -5674,7 +5876,7 @@
                 </w:tcPr>
                 <w:p>
                   <w:pPr>
-                    <w:pStyle w:val="BodyText"/>
+                    <w:pStyle w:val="Plattetekst"/>
                     <w:spacing w:before="174" w:line="276" w:lineRule="auto"/>
                     <w:ind w:right="334"/>
                     <w:cnfStyle w:val="000000000000" w:firstRow="0" w:lastRow="0" w:firstColumn="0" w:lastColumn="0" w:oddVBand="0" w:evenVBand="0" w:oddHBand="0" w:evenHBand="0" w:firstRowFirstColumn="0" w:firstRowLastColumn="0" w:lastRowFirstColumn="0" w:lastRowLastColumn="0"/>
@@ -5704,7 +5906,7 @@
                 </w:tcPr>
                 <w:p>
                   <w:pPr>
-                    <w:pStyle w:val="BodyText"/>
+                    <w:pStyle w:val="Plattetekst"/>
                     <w:spacing w:before="174" w:line="276" w:lineRule="auto"/>
                     <w:ind w:right="334"/>
                     <w:cnfStyle w:val="000000000000" w:firstRow="0" w:lastRow="0" w:firstColumn="0" w:lastColumn="0" w:oddVBand="0" w:evenVBand="0" w:oddHBand="0" w:evenHBand="0" w:firstRowFirstColumn="0" w:firstRowLastColumn="0" w:lastRowFirstColumn="0" w:lastRowLastColumn="0"/>
@@ -5719,7 +5921,7 @@
           </w:tbl>
           <w:p>
             <w:pPr>
-              <w:pStyle w:val="BodyText"/>
+              <w:pStyle w:val="Plattetekst"/>
               <w:spacing w:before="174" w:line="276" w:lineRule="auto"/>
               <w:rPr>
                 <w:w w:val="110"/>
@@ -5732,7 +5934,7 @@
     </w:tbl>
     <w:p>
       <w:pPr>
-        <w:pStyle w:val="BodyText"/>
+        <w:pStyle w:val="Plattetekst"/>
         <w:spacing w:before="10"/>
         <w:rPr>
           <w:sz w:val="12"/>
@@ -5742,19 +5944,19 @@
     </w:p>
     <w:p>
       <w:pPr>
-        <w:pStyle w:val="BodyText"/>
+        <w:pStyle w:val="Plattetekst"/>
         <w:spacing w:before="174" w:line="276" w:lineRule="auto"/>
         <w:ind w:left="131" w:right="334"/>
       </w:pPr>
     </w:p>
     <w:p>
       <w:pPr>
-        <w:pStyle w:val="Heading1"/>
+        <w:pStyle w:val="Kop1"/>
         <w:rPr>
           <w:lang w:val="en-US"/>
         </w:rPr>
       </w:pPr>
-      <w:bookmarkStart w:id="7" w:name="_Toc209433309"/>
+      <w:bookmarkStart w:id="7" w:name="_Toc210037230"/>
       <w:r>
         <w:rPr>
           <w:lang w:val="en-US"/>
@@ -5918,12 +6120,12 @@
     <w:p/>
     <w:p>
       <w:pPr>
-        <w:pStyle w:val="Heading1"/>
+        <w:pStyle w:val="Kop1"/>
         <w:rPr>
           <w:lang w:val="en-US"/>
         </w:rPr>
       </w:pPr>
-      <w:bookmarkStart w:id="8" w:name="_Toc209433310"/>
+      <w:bookmarkStart w:id="8" w:name="_Toc210037231"/>
       <w:r>
         <w:rPr>
           <w:lang w:val="en-US"/>
@@ -6059,12 +6261,12 @@
     </w:p>
     <w:p>
       <w:pPr>
-        <w:pStyle w:val="Heading1"/>
+        <w:pStyle w:val="Kop1"/>
         <w:rPr>
           <w:lang w:val="en-US"/>
         </w:rPr>
       </w:pPr>
-      <w:bookmarkStart w:id="9" w:name="_Toc209433311"/>
+      <w:bookmarkStart w:id="9" w:name="_Toc210037232"/>
       <w:r>
         <w:rPr>
           <w:lang w:val="en-US"/>
@@ -6076,12 +6278,12 @@
     </w:p>
     <w:p>
       <w:pPr>
-        <w:pStyle w:val="Heading3"/>
+        <w:pStyle w:val="Kop3"/>
         <w:rPr>
           <w:lang w:val="en-AU"/>
         </w:rPr>
       </w:pPr>
-      <w:bookmarkStart w:id="10" w:name="_Toc209433312"/>
+      <w:bookmarkStart w:id="10" w:name="_Toc210037233"/>
       <w:r>
         <w:rPr>
           <w:lang w:val="en-AU"/>
@@ -6092,7 +6294,7 @@
     </w:p>
     <w:tbl>
       <w:tblPr>
-        <w:tblStyle w:val="TableGrid"/>
+        <w:tblStyle w:val="Tabelraster"/>
         <w:tblW w:w="0" w:type="auto"/>
         <w:tblLook w:val="04A0" w:firstRow="1" w:lastRow="0" w:firstColumn="1" w:lastColumn="0" w:noHBand="0" w:noVBand="1"/>
       </w:tblPr>
@@ -7136,9 +7338,9 @@
     </w:p>
     <w:p>
       <w:pPr>
-        <w:pStyle w:val="Heading3"/>
-      </w:pPr>
-      <w:bookmarkStart w:id="11" w:name="_Toc209433313"/>
+        <w:pStyle w:val="Kop3"/>
+      </w:pPr>
+      <w:bookmarkStart w:id="11" w:name="_Toc210037234"/>
       <w:r>
         <w:lastRenderedPageBreak/>
         <w:t>Template 2</w:t>
@@ -7147,7 +7349,7 @@
     </w:p>
     <w:tbl>
       <w:tblPr>
-        <w:tblStyle w:val="TableGrid"/>
+        <w:tblStyle w:val="Tabelraster"/>
         <w:tblW w:w="0" w:type="auto"/>
         <w:tblLook w:val="04A0" w:firstRow="1" w:lastRow="0" w:firstColumn="1" w:lastColumn="0" w:noHBand="0" w:noVBand="1"/>
       </w:tblPr>
@@ -8166,9 +8368,9 @@
     </w:p>
     <w:p>
       <w:pPr>
-        <w:pStyle w:val="Heading3"/>
-      </w:pPr>
-      <w:bookmarkStart w:id="12" w:name="_Toc209433314"/>
+        <w:pStyle w:val="Kop3"/>
+      </w:pPr>
+      <w:bookmarkStart w:id="12" w:name="_Toc210037235"/>
       <w:r>
         <w:lastRenderedPageBreak/>
         <w:t>Template 3</w:t>
@@ -8177,7 +8379,7 @@
     </w:p>
     <w:tbl>
       <w:tblPr>
-        <w:tblStyle w:val="TableGrid"/>
+        <w:tblStyle w:val="Tabelraster"/>
         <w:tblW w:w="0" w:type="auto"/>
         <w:tblLook w:val="04A0" w:firstRow="1" w:lastRow="0" w:firstColumn="1" w:lastColumn="0" w:noHBand="0" w:noVBand="1"/>
       </w:tblPr>
@@ -9225,12 +9427,12 @@
     </w:p>
     <w:p>
       <w:pPr>
-        <w:pStyle w:val="Heading1"/>
+        <w:pStyle w:val="Kop1"/>
         <w:rPr>
           <w:lang w:val="en-US"/>
         </w:rPr>
       </w:pPr>
-      <w:bookmarkStart w:id="13" w:name="_Toc209433315"/>
+      <w:bookmarkStart w:id="13" w:name="_Toc210037236"/>
       <w:r>
         <w:rPr>
           <w:lang w:val="en-US"/>
@@ -9441,9 +9643,9 @@
     </w:p>
     <w:p>
       <w:pPr>
-        <w:pStyle w:val="Heading1"/>
-      </w:pPr>
-      <w:bookmarkStart w:id="14" w:name="_Toc209433316"/>
+        <w:pStyle w:val="Kop1"/>
+      </w:pPr>
+      <w:bookmarkStart w:id="14" w:name="_Toc210037237"/>
       <w:r>
         <w:lastRenderedPageBreak/>
         <w:t>Overige niet functionele eisen</w:t>
@@ -9452,7 +9654,7 @@
     </w:p>
     <w:p>
       <w:pPr>
-        <w:pStyle w:val="BodyText"/>
+        <w:pStyle w:val="Plattetekst"/>
         <w:spacing w:before="174" w:line="276" w:lineRule="auto"/>
         <w:ind w:left="131" w:right="334"/>
       </w:pPr>
@@ -9590,21 +9792,7 @@
         <w:rPr>
           <w:w w:val="105"/>
         </w:rPr>
-        <w:t xml:space="preserve">systeem worden gesteld nader uitgewerkt. </w:t>
-      </w:r>
-      <w:proofErr w:type="gramStart"/>
-      <w:r>
-        <w:rPr>
-          <w:w w:val="105"/>
-        </w:rPr>
-        <w:t>Indien</w:t>
-      </w:r>
-      <w:proofErr w:type="gramEnd"/>
-      <w:r>
-        <w:rPr>
-          <w:w w:val="105"/>
-        </w:rPr>
-        <w:t xml:space="preserve"> niet van toepassing kan dit hoofdstuk achterwege worden gelaten.</w:t>
+        <w:t>systeem worden gesteld nader uitgewerkt. Indien niet van toepassing kan dit hoofdstuk achterwege worden gelaten.</w:t>
       </w:r>
     </w:p>
     <w:p/>
@@ -9663,6 +9851,148 @@
         <w:t xml:space="preserve"> Have.</w:t>
       </w:r>
     </w:p>
+    <w:p>
+      <w:r>
+        <w:br w:type="page"/>
+      </w:r>
+    </w:p>
+    <w:p>
+      <w:pPr>
+        <w:pStyle w:val="Kop1"/>
+      </w:pPr>
+      <w:bookmarkStart w:id="15" w:name="_Toc194395492"/>
+      <w:bookmarkStart w:id="16" w:name="_Toc210037238"/>
+      <w:r>
+        <w:lastRenderedPageBreak/>
+        <w:t>Akkoord</w:t>
+      </w:r>
+      <w:bookmarkEnd w:id="15"/>
+      <w:bookmarkEnd w:id="16"/>
+    </w:p>
+    <w:tbl>
+      <w:tblPr>
+        <w:tblStyle w:val="Tabelraster"/>
+        <w:tblW w:w="0" w:type="auto"/>
+        <w:tblLook w:val="04A0" w:firstRow="1" w:lastRow="0" w:firstColumn="1" w:lastColumn="0" w:noHBand="0" w:noVBand="1"/>
+      </w:tblPr>
+      <w:tblGrid>
+        <w:gridCol w:w="3020"/>
+        <w:gridCol w:w="3021"/>
+        <w:gridCol w:w="3021"/>
+      </w:tblGrid>
+      <w:tr>
+        <w:trPr>
+          <w:trHeight w:val="1227"/>
+        </w:trPr>
+        <w:tc>
+          <w:tcPr>
+            <w:tcW w:w="3020" w:type="dxa"/>
+          </w:tcPr>
+          <w:p/>
+        </w:tc>
+        <w:tc>
+          <w:tcPr>
+            <w:tcW w:w="3021" w:type="dxa"/>
+          </w:tcPr>
+          <w:p/>
+        </w:tc>
+        <w:tc>
+          <w:tcPr>
+            <w:tcW w:w="3021" w:type="dxa"/>
+          </w:tcPr>
+          <w:p/>
+        </w:tc>
+      </w:tr>
+      <w:tr>
+        <w:tc>
+          <w:tcPr>
+            <w:tcW w:w="3020" w:type="dxa"/>
+          </w:tcPr>
+          <w:p>
+            <w:r>
+              <w:t>Onno Hardebol</w:t>
+            </w:r>
+          </w:p>
+        </w:tc>
+        <w:tc>
+          <w:tcPr>
+            <w:tcW w:w="3021" w:type="dxa"/>
+          </w:tcPr>
+          <w:p>
+            <w:r>
+              <w:t>Tomas Heij</w:t>
+            </w:r>
+          </w:p>
+        </w:tc>
+        <w:tc>
+          <w:tcPr>
+            <w:tcW w:w="3021" w:type="dxa"/>
+          </w:tcPr>
+          <w:p>
+            <w:r>
+              <w:t>Djomar Lopulissa</w:t>
+            </w:r>
+          </w:p>
+        </w:tc>
+      </w:tr>
+      <w:tr>
+        <w:tc>
+          <w:tcPr>
+            <w:tcW w:w="3020" w:type="dxa"/>
+          </w:tcPr>
+          <w:p>
+            <w:r>
+              <w:rPr>
+                <w:sz w:val="16"/>
+                <w:szCs w:val="16"/>
+              </w:rPr>
+              <w:t>Opdrachtgever</w:t>
+            </w:r>
+          </w:p>
+        </w:tc>
+        <w:tc>
+          <w:tcPr>
+            <w:tcW w:w="3021" w:type="dxa"/>
+          </w:tcPr>
+          <w:p>
+            <w:pPr>
+              <w:rPr>
+                <w:sz w:val="16"/>
+                <w:szCs w:val="16"/>
+              </w:rPr>
+            </w:pPr>
+            <w:r>
+              <w:rPr>
+                <w:sz w:val="16"/>
+                <w:szCs w:val="16"/>
+              </w:rPr>
+              <w:t>Softwareontwikkelaar</w:t>
+            </w:r>
+          </w:p>
+        </w:tc>
+        <w:tc>
+          <w:tcPr>
+            <w:tcW w:w="3021" w:type="dxa"/>
+          </w:tcPr>
+          <w:p>
+            <w:pPr>
+              <w:rPr>
+                <w:sz w:val="16"/>
+                <w:szCs w:val="16"/>
+              </w:rPr>
+            </w:pPr>
+            <w:r>
+              <w:rPr>
+                <w:sz w:val="16"/>
+                <w:szCs w:val="16"/>
+              </w:rPr>
+              <w:t>Softwareontwikkelaar</w:t>
+            </w:r>
+          </w:p>
+        </w:tc>
+      </w:tr>
+    </w:tbl>
+    <w:p/>
     <w:sectPr>
       <w:footerReference w:type="default" r:id="rId17"/>
       <w:pgSz w:w="11906" w:h="16838"/>
@@ -9711,11 +10041,10 @@
         <w:docPartUnique/>
       </w:docPartObj>
     </w:sdtPr>
-    <w:sdtEndPr/>
     <w:sdtContent>
       <w:p>
         <w:pPr>
-          <w:pStyle w:val="Footer"/>
+          <w:pStyle w:val="Voettekst"/>
           <w:jc w:val="right"/>
         </w:pPr>
         <w:r>
@@ -9738,7 +10067,7 @@
   </w:sdt>
   <w:p>
     <w:pPr>
-      <w:pStyle w:val="Footer"/>
+      <w:pStyle w:val="Voettekst"/>
     </w:pPr>
   </w:p>
 </w:ftr>
@@ -10425,6 +10754,96 @@
     </w:lvl>
   </w:abstractNum>
   <w:abstractNum w:abstractNumId="6" w15:restartNumberingAfterBreak="0">
+    <w:nsid w:val="4F216D80"/>
+    <w:multiLevelType w:val="hybridMultilevel"/>
+    <w:tmpl w:val="28B06054"/>
+    <w:lvl w:ilvl="0" w:tplc="DCC65B36">
+      <w:start w:val="1"/>
+      <w:numFmt w:val="decimal"/>
+      <w:pStyle w:val="Kop1"/>
+      <w:lvlText w:val="1.%1 "/>
+      <w:lvlJc w:val="left"/>
+      <w:pPr>
+        <w:ind w:left="720" w:hanging="360"/>
+      </w:pPr>
+      <w:rPr>
+        <w:rFonts w:hint="default"/>
+      </w:rPr>
+    </w:lvl>
+    <w:lvl w:ilvl="1" w:tplc="04130019" w:tentative="1">
+      <w:start w:val="1"/>
+      <w:numFmt w:val="lowerLetter"/>
+      <w:lvlText w:val="%2."/>
+      <w:lvlJc w:val="left"/>
+      <w:pPr>
+        <w:ind w:left="1440" w:hanging="360"/>
+      </w:pPr>
+    </w:lvl>
+    <w:lvl w:ilvl="2" w:tplc="0413001B" w:tentative="1">
+      <w:start w:val="1"/>
+      <w:numFmt w:val="lowerRoman"/>
+      <w:lvlText w:val="%3."/>
+      <w:lvlJc w:val="right"/>
+      <w:pPr>
+        <w:ind w:left="2160" w:hanging="180"/>
+      </w:pPr>
+    </w:lvl>
+    <w:lvl w:ilvl="3" w:tplc="0413000F" w:tentative="1">
+      <w:start w:val="1"/>
+      <w:numFmt w:val="decimal"/>
+      <w:lvlText w:val="%4."/>
+      <w:lvlJc w:val="left"/>
+      <w:pPr>
+        <w:ind w:left="2880" w:hanging="360"/>
+      </w:pPr>
+    </w:lvl>
+    <w:lvl w:ilvl="4" w:tplc="04130019" w:tentative="1">
+      <w:start w:val="1"/>
+      <w:numFmt w:val="lowerLetter"/>
+      <w:lvlText w:val="%5."/>
+      <w:lvlJc w:val="left"/>
+      <w:pPr>
+        <w:ind w:left="3600" w:hanging="360"/>
+      </w:pPr>
+    </w:lvl>
+    <w:lvl w:ilvl="5" w:tplc="0413001B" w:tentative="1">
+      <w:start w:val="1"/>
+      <w:numFmt w:val="lowerRoman"/>
+      <w:lvlText w:val="%6."/>
+      <w:lvlJc w:val="right"/>
+      <w:pPr>
+        <w:ind w:left="4320" w:hanging="180"/>
+      </w:pPr>
+    </w:lvl>
+    <w:lvl w:ilvl="6" w:tplc="0413000F" w:tentative="1">
+      <w:start w:val="1"/>
+      <w:numFmt w:val="decimal"/>
+      <w:lvlText w:val="%7."/>
+      <w:lvlJc w:val="left"/>
+      <w:pPr>
+        <w:ind w:left="5040" w:hanging="360"/>
+      </w:pPr>
+    </w:lvl>
+    <w:lvl w:ilvl="7" w:tplc="04130019" w:tentative="1">
+      <w:start w:val="1"/>
+      <w:numFmt w:val="lowerLetter"/>
+      <w:lvlText w:val="%8."/>
+      <w:lvlJc w:val="left"/>
+      <w:pPr>
+        <w:ind w:left="5760" w:hanging="360"/>
+      </w:pPr>
+    </w:lvl>
+    <w:lvl w:ilvl="8" w:tplc="0413001B" w:tentative="1">
+      <w:start w:val="1"/>
+      <w:numFmt w:val="lowerRoman"/>
+      <w:lvlText w:val="%9."/>
+      <w:lvlJc w:val="right"/>
+      <w:pPr>
+        <w:ind w:left="6480" w:hanging="180"/>
+      </w:pPr>
+    </w:lvl>
+  </w:abstractNum>
+  <w:abstractNum w:abstractNumId="7" w15:restartNumberingAfterBreak="0">
     <w:nsid w:val="58615B01"/>
     <w:multiLevelType w:val="hybridMultilevel"/>
     <w:tmpl w:val="0972CF26"/>
@@ -10510,7 +10929,7 @@
       </w:pPr>
     </w:lvl>
   </w:abstractNum>
-  <w:abstractNum w:abstractNumId="7" w15:restartNumberingAfterBreak="0">
+  <w:abstractNum w:abstractNumId="8" w15:restartNumberingAfterBreak="0">
     <w:nsid w:val="5A15176C"/>
     <w:multiLevelType w:val="hybridMultilevel"/>
     <w:tmpl w:val="52084C9C"/>
@@ -10596,7 +11015,7 @@
       </w:pPr>
     </w:lvl>
   </w:abstractNum>
-  <w:abstractNum w:abstractNumId="8" w15:restartNumberingAfterBreak="0">
+  <w:abstractNum w:abstractNumId="9" w15:restartNumberingAfterBreak="0">
     <w:nsid w:val="5A2D33E7"/>
     <w:multiLevelType w:val="hybridMultilevel"/>
     <w:tmpl w:val="778CAF3E"/>
@@ -10682,7 +11101,7 @@
       </w:pPr>
     </w:lvl>
   </w:abstractNum>
-  <w:abstractNum w:abstractNumId="9" w15:restartNumberingAfterBreak="0">
+  <w:abstractNum w:abstractNumId="10" w15:restartNumberingAfterBreak="0">
     <w:nsid w:val="5A3028DA"/>
     <w:multiLevelType w:val="hybridMultilevel"/>
     <w:tmpl w:val="73389A10"/>
@@ -10768,7 +11187,7 @@
       </w:pPr>
     </w:lvl>
   </w:abstractNum>
-  <w:abstractNum w:abstractNumId="10" w15:restartNumberingAfterBreak="0">
+  <w:abstractNum w:abstractNumId="11" w15:restartNumberingAfterBreak="0">
     <w:nsid w:val="5BCF68FC"/>
     <w:multiLevelType w:val="hybridMultilevel"/>
     <w:tmpl w:val="DB10B176"/>
@@ -10854,7 +11273,7 @@
       </w:pPr>
     </w:lvl>
   </w:abstractNum>
-  <w:abstractNum w:abstractNumId="11" w15:restartNumberingAfterBreak="0">
+  <w:abstractNum w:abstractNumId="12" w15:restartNumberingAfterBreak="0">
     <w:nsid w:val="5FBC704B"/>
     <w:multiLevelType w:val="hybridMultilevel"/>
     <w:tmpl w:val="36CA6ED8"/>
@@ -10967,7 +11386,7 @@
       </w:rPr>
     </w:lvl>
   </w:abstractNum>
-  <w:abstractNum w:abstractNumId="12" w15:restartNumberingAfterBreak="0">
+  <w:abstractNum w:abstractNumId="13" w15:restartNumberingAfterBreak="0">
     <w:nsid w:val="6ABC7226"/>
     <w:multiLevelType w:val="hybridMultilevel"/>
     <w:tmpl w:val="5A0CF1AE"/>
@@ -11053,7 +11472,7 @@
       </w:pPr>
     </w:lvl>
   </w:abstractNum>
-  <w:abstractNum w:abstractNumId="13" w15:restartNumberingAfterBreak="0">
+  <w:abstractNum w:abstractNumId="14" w15:restartNumberingAfterBreak="0">
     <w:nsid w:val="6C6D5396"/>
     <w:multiLevelType w:val="hybridMultilevel"/>
     <w:tmpl w:val="8F6A4A46"/>
@@ -11179,7 +11598,7 @@
     </w:lvlOverride>
   </w:num>
   <w:num w:numId="5" w16cid:durableId="1243835471">
-    <w:abstractNumId w:val="8"/>
+    <w:abstractNumId w:val="9"/>
     <w:lvlOverride w:ilvl="0">
       <w:startOverride w:val="1"/>
     </w:lvlOverride>
@@ -11209,7 +11628,7 @@
     </w:lvlOverride>
   </w:num>
   <w:num w:numId="6" w16cid:durableId="79957265">
-    <w:abstractNumId w:val="12"/>
+    <w:abstractNumId w:val="13"/>
     <w:lvlOverride w:ilvl="0">
       <w:startOverride w:val="1"/>
     </w:lvlOverride>
@@ -11239,7 +11658,7 @@
     </w:lvlOverride>
   </w:num>
   <w:num w:numId="7" w16cid:durableId="367995465">
-    <w:abstractNumId w:val="10"/>
+    <w:abstractNumId w:val="11"/>
     <w:lvlOverride w:ilvl="0">
       <w:startOverride w:val="1"/>
     </w:lvlOverride>
@@ -11269,7 +11688,7 @@
     </w:lvlOverride>
   </w:num>
   <w:num w:numId="8" w16cid:durableId="817309639">
-    <w:abstractNumId w:val="11"/>
+    <w:abstractNumId w:val="12"/>
   </w:num>
   <w:num w:numId="9" w16cid:durableId="1585382139">
     <w:abstractNumId w:val="1"/>
@@ -11302,7 +11721,7 @@
     </w:lvlOverride>
   </w:num>
   <w:num w:numId="10" w16cid:durableId="1964651271">
-    <w:abstractNumId w:val="6"/>
+    <w:abstractNumId w:val="7"/>
     <w:lvlOverride w:ilvl="0">
       <w:startOverride w:val="1"/>
     </w:lvlOverride>
@@ -11332,7 +11751,7 @@
     </w:lvlOverride>
   </w:num>
   <w:num w:numId="11" w16cid:durableId="1776628886">
-    <w:abstractNumId w:val="13"/>
+    <w:abstractNumId w:val="14"/>
     <w:lvlOverride w:ilvl="0">
       <w:startOverride w:val="1"/>
     </w:lvlOverride>
@@ -11362,7 +11781,7 @@
     </w:lvlOverride>
   </w:num>
   <w:num w:numId="12" w16cid:durableId="2024092736">
-    <w:abstractNumId w:val="7"/>
+    <w:abstractNumId w:val="8"/>
     <w:lvlOverride w:ilvl="0">
       <w:startOverride w:val="1"/>
     </w:lvlOverride>
@@ -11422,7 +11841,7 @@
     </w:lvlOverride>
   </w:num>
   <w:num w:numId="14" w16cid:durableId="643511992">
-    <w:abstractNumId w:val="9"/>
+    <w:abstractNumId w:val="10"/>
     <w:lvlOverride w:ilvl="0">
       <w:startOverride w:val="1"/>
     </w:lvlOverride>
@@ -11450,6 +11869,9 @@
     <w:lvlOverride w:ilvl="8">
       <w:startOverride w:val="1"/>
     </w:lvlOverride>
+  </w:num>
+  <w:num w:numId="15" w16cid:durableId="1403870669">
+    <w:abstractNumId w:val="6"/>
   </w:num>
 </w:numbering>
 </file>
@@ -11851,22 +12273,26 @@
     <w:lsdException w:name="Unresolved Mention" w:semiHidden="1" w:unhideWhenUsed="1"/>
     <w:lsdException w:name="Smart Link" w:semiHidden="1" w:unhideWhenUsed="1"/>
   </w:latentStyles>
-  <w:style w:type="paragraph" w:default="1" w:styleId="Normal">
+  <w:style w:type="paragraph" w:default="1" w:styleId="Standaard">
     <w:name w:val="Normal"/>
     <w:qFormat/>
   </w:style>
-  <w:style w:type="paragraph" w:styleId="Heading1">
+  <w:style w:type="paragraph" w:styleId="Kop1">
     <w:name w:val="heading 1"/>
-    <w:basedOn w:val="Normal"/>
-    <w:next w:val="Normal"/>
-    <w:link w:val="Heading1Char"/>
+    <w:basedOn w:val="Standaard"/>
+    <w:next w:val="Standaard"/>
+    <w:link w:val="Kop1Char"/>
     <w:uiPriority w:val="9"/>
     <w:qFormat/>
-    <w:rsid w:val="009C0366"/>
+    <w:rsid w:val="00300C57"/>
     <w:pPr>
       <w:keepNext/>
       <w:keepLines/>
+      <w:numPr>
+        <w:numId w:val="15"/>
+      </w:numPr>
       <w:spacing w:before="360" w:after="80"/>
+      <w:ind w:left="360"/>
       <w:outlineLvl w:val="0"/>
     </w:pPr>
     <w:rPr>
@@ -11876,11 +12302,11 @@
       <w:szCs w:val="40"/>
     </w:rPr>
   </w:style>
-  <w:style w:type="paragraph" w:styleId="Heading2">
+  <w:style w:type="paragraph" w:styleId="Kop2">
     <w:name w:val="heading 2"/>
-    <w:basedOn w:val="Normal"/>
-    <w:next w:val="Normal"/>
-    <w:link w:val="Heading2Char"/>
+    <w:basedOn w:val="Standaard"/>
+    <w:next w:val="Standaard"/>
+    <w:link w:val="Kop2Char"/>
     <w:uiPriority w:val="9"/>
     <w:unhideWhenUsed/>
     <w:qFormat/>
@@ -11898,11 +12324,11 @@
       <w:szCs w:val="32"/>
     </w:rPr>
   </w:style>
-  <w:style w:type="paragraph" w:styleId="Heading3">
+  <w:style w:type="paragraph" w:styleId="Kop3">
     <w:name w:val="heading 3"/>
-    <w:basedOn w:val="Normal"/>
-    <w:next w:val="Normal"/>
-    <w:link w:val="Heading3Char"/>
+    <w:basedOn w:val="Standaard"/>
+    <w:next w:val="Standaard"/>
+    <w:link w:val="Kop3Char"/>
     <w:uiPriority w:val="9"/>
     <w:unhideWhenUsed/>
     <w:qFormat/>
@@ -11920,11 +12346,11 @@
       <w:szCs w:val="28"/>
     </w:rPr>
   </w:style>
-  <w:style w:type="paragraph" w:styleId="Heading4">
+  <w:style w:type="paragraph" w:styleId="Kop4">
     <w:name w:val="heading 4"/>
-    <w:basedOn w:val="Normal"/>
-    <w:next w:val="Normal"/>
-    <w:link w:val="Heading4Char"/>
+    <w:basedOn w:val="Standaard"/>
+    <w:next w:val="Standaard"/>
+    <w:link w:val="Kop4Char"/>
     <w:uiPriority w:val="9"/>
     <w:semiHidden/>
     <w:unhideWhenUsed/>
@@ -11943,11 +12369,11 @@
       <w:color w:val="0F4761" w:themeColor="accent1" w:themeShade="BF"/>
     </w:rPr>
   </w:style>
-  <w:style w:type="paragraph" w:styleId="Heading5">
+  <w:style w:type="paragraph" w:styleId="Kop5">
     <w:name w:val="heading 5"/>
-    <w:basedOn w:val="Normal"/>
-    <w:next w:val="Normal"/>
-    <w:link w:val="Heading5Char"/>
+    <w:basedOn w:val="Standaard"/>
+    <w:next w:val="Standaard"/>
+    <w:link w:val="Kop5Char"/>
     <w:uiPriority w:val="9"/>
     <w:semiHidden/>
     <w:unhideWhenUsed/>
@@ -11964,11 +12390,11 @@
       <w:color w:val="0F4761" w:themeColor="accent1" w:themeShade="BF"/>
     </w:rPr>
   </w:style>
-  <w:style w:type="paragraph" w:styleId="Heading6">
+  <w:style w:type="paragraph" w:styleId="Kop6">
     <w:name w:val="heading 6"/>
-    <w:basedOn w:val="Normal"/>
-    <w:next w:val="Normal"/>
-    <w:link w:val="Heading6Char"/>
+    <w:basedOn w:val="Standaard"/>
+    <w:next w:val="Standaard"/>
+    <w:link w:val="Kop6Char"/>
     <w:uiPriority w:val="9"/>
     <w:semiHidden/>
     <w:unhideWhenUsed/>
@@ -11987,11 +12413,11 @@
       <w:color w:val="595959" w:themeColor="text1" w:themeTint="A6"/>
     </w:rPr>
   </w:style>
-  <w:style w:type="paragraph" w:styleId="Heading7">
+  <w:style w:type="paragraph" w:styleId="Kop7">
     <w:name w:val="heading 7"/>
-    <w:basedOn w:val="Normal"/>
-    <w:next w:val="Normal"/>
-    <w:link w:val="Heading7Char"/>
+    <w:basedOn w:val="Standaard"/>
+    <w:next w:val="Standaard"/>
+    <w:link w:val="Kop7Char"/>
     <w:uiPriority w:val="9"/>
     <w:semiHidden/>
     <w:unhideWhenUsed/>
@@ -12008,11 +12434,11 @@
       <w:color w:val="595959" w:themeColor="text1" w:themeTint="A6"/>
     </w:rPr>
   </w:style>
-  <w:style w:type="paragraph" w:styleId="Heading8">
+  <w:style w:type="paragraph" w:styleId="Kop8">
     <w:name w:val="heading 8"/>
-    <w:basedOn w:val="Normal"/>
-    <w:next w:val="Normal"/>
-    <w:link w:val="Heading8Char"/>
+    <w:basedOn w:val="Standaard"/>
+    <w:next w:val="Standaard"/>
+    <w:link w:val="Kop8Char"/>
     <w:uiPriority w:val="9"/>
     <w:semiHidden/>
     <w:unhideWhenUsed/>
@@ -12031,11 +12457,11 @@
       <w:color w:val="272727" w:themeColor="text1" w:themeTint="D8"/>
     </w:rPr>
   </w:style>
-  <w:style w:type="paragraph" w:styleId="Heading9">
+  <w:style w:type="paragraph" w:styleId="Kop9">
     <w:name w:val="heading 9"/>
-    <w:basedOn w:val="Normal"/>
-    <w:next w:val="Normal"/>
-    <w:link w:val="Heading9Char"/>
+    <w:basedOn w:val="Standaard"/>
+    <w:next w:val="Standaard"/>
+    <w:link w:val="Kop9Char"/>
     <w:uiPriority w:val="9"/>
     <w:semiHidden/>
     <w:unhideWhenUsed/>
@@ -12052,12 +12478,13 @@
       <w:color w:val="272727" w:themeColor="text1" w:themeTint="D8"/>
     </w:rPr>
   </w:style>
-  <w:style w:type="character" w:default="1" w:styleId="DefaultParagraphFont">
+  <w:style w:type="character" w:default="1" w:styleId="Standaardalinea-lettertype">
     <w:name w:val="Default Paragraph Font"/>
     <w:uiPriority w:val="1"/>
+    <w:semiHidden/>
     <w:unhideWhenUsed/>
   </w:style>
-  <w:style w:type="table" w:default="1" w:styleId="TableNormal">
+  <w:style w:type="table" w:default="1" w:styleId="Standaardtabel">
     <w:name w:val="Normal Table"/>
     <w:uiPriority w:val="99"/>
     <w:semiHidden/>
@@ -12072,18 +12499,18 @@
       </w:tblCellMar>
     </w:tblPr>
   </w:style>
-  <w:style w:type="numbering" w:default="1" w:styleId="NoList">
+  <w:style w:type="numbering" w:default="1" w:styleId="Geenlijst">
     <w:name w:val="No List"/>
     <w:uiPriority w:val="99"/>
     <w:semiHidden/>
     <w:unhideWhenUsed/>
   </w:style>
-  <w:style w:type="character" w:customStyle="1" w:styleId="Heading1Char">
-    <w:name w:val="Heading 1 Char"/>
-    <w:basedOn w:val="DefaultParagraphFont"/>
-    <w:link w:val="Heading1"/>
+  <w:style w:type="character" w:customStyle="1" w:styleId="Kop1Char">
+    <w:name w:val="Kop 1 Char"/>
+    <w:basedOn w:val="Standaardalinea-lettertype"/>
+    <w:link w:val="Kop1"/>
     <w:uiPriority w:val="9"/>
-    <w:rsid w:val="009C0366"/>
+    <w:rsid w:val="00300C57"/>
     <w:rPr>
       <w:rFonts w:asciiTheme="majorHAnsi" w:eastAsiaTheme="majorEastAsia" w:hAnsiTheme="majorHAnsi" w:cstheme="majorBidi"/>
       <w:color w:val="0F4761" w:themeColor="accent1" w:themeShade="BF"/>
@@ -12091,10 +12518,10 @@
       <w:szCs w:val="40"/>
     </w:rPr>
   </w:style>
-  <w:style w:type="character" w:customStyle="1" w:styleId="Heading2Char">
-    <w:name w:val="Heading 2 Char"/>
-    <w:basedOn w:val="DefaultParagraphFont"/>
-    <w:link w:val="Heading2"/>
+  <w:style w:type="character" w:customStyle="1" w:styleId="Kop2Char">
+    <w:name w:val="Kop 2 Char"/>
+    <w:basedOn w:val="Standaardalinea-lettertype"/>
+    <w:link w:val="Kop2"/>
     <w:uiPriority w:val="9"/>
     <w:rsid w:val="009C0366"/>
     <w:rPr>
@@ -12104,10 +12531,10 @@
       <w:szCs w:val="32"/>
     </w:rPr>
   </w:style>
-  <w:style w:type="character" w:customStyle="1" w:styleId="Heading3Char">
-    <w:name w:val="Heading 3 Char"/>
-    <w:basedOn w:val="DefaultParagraphFont"/>
-    <w:link w:val="Heading3"/>
+  <w:style w:type="character" w:customStyle="1" w:styleId="Kop3Char">
+    <w:name w:val="Kop 3 Char"/>
+    <w:basedOn w:val="Standaardalinea-lettertype"/>
+    <w:link w:val="Kop3"/>
     <w:uiPriority w:val="9"/>
     <w:rsid w:val="009C0366"/>
     <w:rPr>
@@ -12117,10 +12544,10 @@
       <w:szCs w:val="28"/>
     </w:rPr>
   </w:style>
-  <w:style w:type="character" w:customStyle="1" w:styleId="Heading4Char">
-    <w:name w:val="Heading 4 Char"/>
-    <w:basedOn w:val="DefaultParagraphFont"/>
-    <w:link w:val="Heading4"/>
+  <w:style w:type="character" w:customStyle="1" w:styleId="Kop4Char">
+    <w:name w:val="Kop 4 Char"/>
+    <w:basedOn w:val="Standaardalinea-lettertype"/>
+    <w:link w:val="Kop4"/>
     <w:uiPriority w:val="9"/>
     <w:semiHidden/>
     <w:rsid w:val="009C0366"/>
@@ -12131,10 +12558,10 @@
       <w:color w:val="0F4761" w:themeColor="accent1" w:themeShade="BF"/>
     </w:rPr>
   </w:style>
-  <w:style w:type="character" w:customStyle="1" w:styleId="Heading5Char">
-    <w:name w:val="Heading 5 Char"/>
-    <w:basedOn w:val="DefaultParagraphFont"/>
-    <w:link w:val="Heading5"/>
+  <w:style w:type="character" w:customStyle="1" w:styleId="Kop5Char">
+    <w:name w:val="Kop 5 Char"/>
+    <w:basedOn w:val="Standaardalinea-lettertype"/>
+    <w:link w:val="Kop5"/>
     <w:uiPriority w:val="9"/>
     <w:semiHidden/>
     <w:rsid w:val="009C0366"/>
@@ -12143,10 +12570,10 @@
       <w:color w:val="0F4761" w:themeColor="accent1" w:themeShade="BF"/>
     </w:rPr>
   </w:style>
-  <w:style w:type="character" w:customStyle="1" w:styleId="Heading6Char">
-    <w:name w:val="Heading 6 Char"/>
-    <w:basedOn w:val="DefaultParagraphFont"/>
-    <w:link w:val="Heading6"/>
+  <w:style w:type="character" w:customStyle="1" w:styleId="Kop6Char">
+    <w:name w:val="Kop 6 Char"/>
+    <w:basedOn w:val="Standaardalinea-lettertype"/>
+    <w:link w:val="Kop6"/>
     <w:uiPriority w:val="9"/>
     <w:semiHidden/>
     <w:rsid w:val="009C0366"/>
@@ -12157,10 +12584,10 @@
       <w:color w:val="595959" w:themeColor="text1" w:themeTint="A6"/>
     </w:rPr>
   </w:style>
-  <w:style w:type="character" w:customStyle="1" w:styleId="Heading7Char">
-    <w:name w:val="Heading 7 Char"/>
-    <w:basedOn w:val="DefaultParagraphFont"/>
-    <w:link w:val="Heading7"/>
+  <w:style w:type="character" w:customStyle="1" w:styleId="Kop7Char">
+    <w:name w:val="Kop 7 Char"/>
+    <w:basedOn w:val="Standaardalinea-lettertype"/>
+    <w:link w:val="Kop7"/>
     <w:uiPriority w:val="9"/>
     <w:semiHidden/>
     <w:rsid w:val="009C0366"/>
@@ -12169,10 +12596,10 @@
       <w:color w:val="595959" w:themeColor="text1" w:themeTint="A6"/>
     </w:rPr>
   </w:style>
-  <w:style w:type="character" w:customStyle="1" w:styleId="Heading8Char">
-    <w:name w:val="Heading 8 Char"/>
-    <w:basedOn w:val="DefaultParagraphFont"/>
-    <w:link w:val="Heading8"/>
+  <w:style w:type="character" w:customStyle="1" w:styleId="Kop8Char">
+    <w:name w:val="Kop 8 Char"/>
+    <w:basedOn w:val="Standaardalinea-lettertype"/>
+    <w:link w:val="Kop8"/>
     <w:uiPriority w:val="9"/>
     <w:semiHidden/>
     <w:rsid w:val="009C0366"/>
@@ -12183,10 +12610,10 @@
       <w:color w:val="272727" w:themeColor="text1" w:themeTint="D8"/>
     </w:rPr>
   </w:style>
-  <w:style w:type="character" w:customStyle="1" w:styleId="Heading9Char">
-    <w:name w:val="Heading 9 Char"/>
-    <w:basedOn w:val="DefaultParagraphFont"/>
-    <w:link w:val="Heading9"/>
+  <w:style w:type="character" w:customStyle="1" w:styleId="Kop9Char">
+    <w:name w:val="Kop 9 Char"/>
+    <w:basedOn w:val="Standaardalinea-lettertype"/>
+    <w:link w:val="Kop9"/>
     <w:uiPriority w:val="9"/>
     <w:semiHidden/>
     <w:rsid w:val="009C0366"/>
@@ -12195,11 +12622,11 @@
       <w:color w:val="272727" w:themeColor="text1" w:themeTint="D8"/>
     </w:rPr>
   </w:style>
-  <w:style w:type="paragraph" w:styleId="Title">
+  <w:style w:type="paragraph" w:styleId="Titel">
     <w:name w:val="Title"/>
-    <w:basedOn w:val="Normal"/>
-    <w:next w:val="Normal"/>
-    <w:link w:val="TitleChar"/>
+    <w:basedOn w:val="Standaard"/>
+    <w:next w:val="Standaard"/>
+    <w:link w:val="TitelChar"/>
     <w:uiPriority w:val="10"/>
     <w:qFormat/>
     <w:rsid w:val="009C0366"/>
@@ -12215,10 +12642,10 @@
       <w:szCs w:val="56"/>
     </w:rPr>
   </w:style>
-  <w:style w:type="character" w:customStyle="1" w:styleId="TitleChar">
-    <w:name w:val="Title Char"/>
-    <w:basedOn w:val="DefaultParagraphFont"/>
-    <w:link w:val="Title"/>
+  <w:style w:type="character" w:customStyle="1" w:styleId="TitelChar">
+    <w:name w:val="Titel Char"/>
+    <w:basedOn w:val="Standaardalinea-lettertype"/>
+    <w:link w:val="Titel"/>
     <w:uiPriority w:val="10"/>
     <w:rsid w:val="009C0366"/>
     <w:rPr>
@@ -12229,11 +12656,11 @@
       <w:szCs w:val="56"/>
     </w:rPr>
   </w:style>
-  <w:style w:type="paragraph" w:styleId="Subtitle">
+  <w:style w:type="paragraph" w:styleId="Ondertitel">
     <w:name w:val="Subtitle"/>
-    <w:basedOn w:val="Normal"/>
-    <w:next w:val="Normal"/>
-    <w:link w:val="SubtitleChar"/>
+    <w:basedOn w:val="Standaard"/>
+    <w:next w:val="Standaard"/>
+    <w:link w:val="OndertitelChar"/>
     <w:uiPriority w:val="11"/>
     <w:qFormat/>
     <w:rsid w:val="009C0366"/>
@@ -12250,10 +12677,10 @@
       <w:szCs w:val="28"/>
     </w:rPr>
   </w:style>
-  <w:style w:type="character" w:customStyle="1" w:styleId="SubtitleChar">
-    <w:name w:val="Subtitle Char"/>
-    <w:basedOn w:val="DefaultParagraphFont"/>
-    <w:link w:val="Subtitle"/>
+  <w:style w:type="character" w:customStyle="1" w:styleId="OndertitelChar">
+    <w:name w:val="Ondertitel Char"/>
+    <w:basedOn w:val="Standaardalinea-lettertype"/>
+    <w:link w:val="Ondertitel"/>
     <w:uiPriority w:val="11"/>
     <w:rsid w:val="009C0366"/>
     <w:rPr>
@@ -12264,11 +12691,11 @@
       <w:szCs w:val="28"/>
     </w:rPr>
   </w:style>
-  <w:style w:type="paragraph" w:styleId="Quote">
+  <w:style w:type="paragraph" w:styleId="Citaat">
     <w:name w:val="Quote"/>
-    <w:basedOn w:val="Normal"/>
-    <w:next w:val="Normal"/>
-    <w:link w:val="QuoteChar"/>
+    <w:basedOn w:val="Standaard"/>
+    <w:next w:val="Standaard"/>
+    <w:link w:val="CitaatChar"/>
     <w:uiPriority w:val="29"/>
     <w:qFormat/>
     <w:rsid w:val="009C0366"/>
@@ -12282,10 +12709,10 @@
       <w:color w:val="404040" w:themeColor="text1" w:themeTint="BF"/>
     </w:rPr>
   </w:style>
-  <w:style w:type="character" w:customStyle="1" w:styleId="QuoteChar">
-    <w:name w:val="Quote Char"/>
-    <w:basedOn w:val="DefaultParagraphFont"/>
-    <w:link w:val="Quote"/>
+  <w:style w:type="character" w:customStyle="1" w:styleId="CitaatChar">
+    <w:name w:val="Citaat Char"/>
+    <w:basedOn w:val="Standaardalinea-lettertype"/>
+    <w:link w:val="Citaat"/>
     <w:uiPriority w:val="29"/>
     <w:rsid w:val="009C0366"/>
     <w:rPr>
@@ -12294,9 +12721,9 @@
       <w:color w:val="404040" w:themeColor="text1" w:themeTint="BF"/>
     </w:rPr>
   </w:style>
-  <w:style w:type="paragraph" w:styleId="ListParagraph">
+  <w:style w:type="paragraph" w:styleId="Lijstalinea">
     <w:name w:val="List Paragraph"/>
-    <w:basedOn w:val="Normal"/>
+    <w:basedOn w:val="Standaard"/>
     <w:uiPriority w:val="34"/>
     <w:qFormat/>
     <w:rsid w:val="009C0366"/>
@@ -12305,9 +12732,9 @@
       <w:contextualSpacing/>
     </w:pPr>
   </w:style>
-  <w:style w:type="character" w:styleId="IntenseEmphasis">
+  <w:style w:type="character" w:styleId="Intensievebenadrukking">
     <w:name w:val="Intense Emphasis"/>
-    <w:basedOn w:val="DefaultParagraphFont"/>
+    <w:basedOn w:val="Standaardalinea-lettertype"/>
     <w:uiPriority w:val="21"/>
     <w:qFormat/>
     <w:rsid w:val="009C0366"/>
@@ -12317,11 +12744,11 @@
       <w:color w:val="0F4761" w:themeColor="accent1" w:themeShade="BF"/>
     </w:rPr>
   </w:style>
-  <w:style w:type="paragraph" w:styleId="IntenseQuote">
+  <w:style w:type="paragraph" w:styleId="Duidelijkcitaat">
     <w:name w:val="Intense Quote"/>
-    <w:basedOn w:val="Normal"/>
-    <w:next w:val="Normal"/>
-    <w:link w:val="IntenseQuoteChar"/>
+    <w:basedOn w:val="Standaard"/>
+    <w:next w:val="Standaard"/>
+    <w:link w:val="DuidelijkcitaatChar"/>
     <w:uiPriority w:val="30"/>
     <w:qFormat/>
     <w:rsid w:val="009C0366"/>
@@ -12340,10 +12767,10 @@
       <w:color w:val="0F4761" w:themeColor="accent1" w:themeShade="BF"/>
     </w:rPr>
   </w:style>
-  <w:style w:type="character" w:customStyle="1" w:styleId="IntenseQuoteChar">
-    <w:name w:val="Intense Quote Char"/>
-    <w:basedOn w:val="DefaultParagraphFont"/>
-    <w:link w:val="IntenseQuote"/>
+  <w:style w:type="character" w:customStyle="1" w:styleId="DuidelijkcitaatChar">
+    <w:name w:val="Duidelijk citaat Char"/>
+    <w:basedOn w:val="Standaardalinea-lettertype"/>
+    <w:link w:val="Duidelijkcitaat"/>
     <w:uiPriority w:val="30"/>
     <w:rsid w:val="009C0366"/>
     <w:rPr>
@@ -12352,9 +12779,9 @@
       <w:color w:val="0F4761" w:themeColor="accent1" w:themeShade="BF"/>
     </w:rPr>
   </w:style>
-  <w:style w:type="character" w:styleId="IntenseReference">
+  <w:style w:type="character" w:styleId="Intensieveverwijzing">
     <w:name w:val="Intense Reference"/>
-    <w:basedOn w:val="DefaultParagraphFont"/>
+    <w:basedOn w:val="Standaardalinea-lettertype"/>
     <w:uiPriority w:val="32"/>
     <w:qFormat/>
     <w:rsid w:val="009C0366"/>
@@ -12366,9 +12793,9 @@
       <w:spacing w:val="5"/>
     </w:rPr>
   </w:style>
-  <w:style w:type="paragraph" w:styleId="NoSpacing">
+  <w:style w:type="paragraph" w:styleId="Geenafstand">
     <w:name w:val="No Spacing"/>
-    <w:link w:val="NoSpacingChar"/>
+    <w:link w:val="GeenafstandChar"/>
     <w:uiPriority w:val="1"/>
     <w:qFormat/>
     <w:rsid w:val="006061B7"/>
@@ -12382,10 +12809,10 @@
       <w14:ligatures w14:val="none"/>
     </w:rPr>
   </w:style>
-  <w:style w:type="character" w:customStyle="1" w:styleId="NoSpacingChar">
-    <w:name w:val="No Spacing Char"/>
-    <w:basedOn w:val="DefaultParagraphFont"/>
-    <w:link w:val="NoSpacing"/>
+  <w:style w:type="character" w:customStyle="1" w:styleId="GeenafstandChar">
+    <w:name w:val="Geen afstand Char"/>
+    <w:basedOn w:val="Standaardalinea-lettertype"/>
+    <w:link w:val="Geenafstand"/>
     <w:uiPriority w:val="1"/>
     <w:rsid w:val="006061B7"/>
     <w:rPr>
@@ -12395,10 +12822,10 @@
       <w14:ligatures w14:val="none"/>
     </w:rPr>
   </w:style>
-  <w:style w:type="paragraph" w:styleId="Header">
+  <w:style w:type="paragraph" w:styleId="Koptekst">
     <w:name w:val="header"/>
-    <w:basedOn w:val="Normal"/>
-    <w:link w:val="HeaderChar"/>
+    <w:basedOn w:val="Standaard"/>
+    <w:link w:val="KoptekstChar"/>
     <w:uiPriority w:val="99"/>
     <w:unhideWhenUsed/>
     <w:rsid w:val="006061B7"/>
@@ -12410,17 +12837,17 @@
       <w:spacing w:after="0" w:line="240" w:lineRule="auto"/>
     </w:pPr>
   </w:style>
-  <w:style w:type="character" w:customStyle="1" w:styleId="HeaderChar">
-    <w:name w:val="Header Char"/>
-    <w:basedOn w:val="DefaultParagraphFont"/>
-    <w:link w:val="Header"/>
+  <w:style w:type="character" w:customStyle="1" w:styleId="KoptekstChar">
+    <w:name w:val="Koptekst Char"/>
+    <w:basedOn w:val="Standaardalinea-lettertype"/>
+    <w:link w:val="Koptekst"/>
     <w:uiPriority w:val="99"/>
     <w:rsid w:val="006061B7"/>
   </w:style>
-  <w:style w:type="paragraph" w:styleId="Footer">
+  <w:style w:type="paragraph" w:styleId="Voettekst">
     <w:name w:val="footer"/>
-    <w:basedOn w:val="Normal"/>
-    <w:link w:val="FooterChar"/>
+    <w:basedOn w:val="Standaard"/>
+    <w:link w:val="VoettekstChar"/>
     <w:uiPriority w:val="99"/>
     <w:unhideWhenUsed/>
     <w:rsid w:val="006061B7"/>
@@ -12432,17 +12859,17 @@
       <w:spacing w:after="0" w:line="240" w:lineRule="auto"/>
     </w:pPr>
   </w:style>
-  <w:style w:type="character" w:customStyle="1" w:styleId="FooterChar">
-    <w:name w:val="Footer Char"/>
-    <w:basedOn w:val="DefaultParagraphFont"/>
-    <w:link w:val="Footer"/>
+  <w:style w:type="character" w:customStyle="1" w:styleId="VoettekstChar">
+    <w:name w:val="Voettekst Char"/>
+    <w:basedOn w:val="Standaardalinea-lettertype"/>
+    <w:link w:val="Voettekst"/>
     <w:uiPriority w:val="99"/>
     <w:rsid w:val="006061B7"/>
   </w:style>
-  <w:style w:type="paragraph" w:styleId="TOCHeading">
+  <w:style w:type="paragraph" w:styleId="Kopvaninhoudsopgave">
     <w:name w:val="TOC Heading"/>
-    <w:basedOn w:val="Heading1"/>
-    <w:next w:val="Normal"/>
+    <w:basedOn w:val="Kop1"/>
+    <w:next w:val="Standaard"/>
     <w:uiPriority w:val="39"/>
     <w:unhideWhenUsed/>
     <w:qFormat/>
@@ -12459,10 +12886,10 @@
       <w14:ligatures w14:val="none"/>
     </w:rPr>
   </w:style>
-  <w:style w:type="paragraph" w:styleId="TOC1">
+  <w:style w:type="paragraph" w:styleId="Inhopg1">
     <w:name w:val="toc 1"/>
-    <w:basedOn w:val="Normal"/>
-    <w:next w:val="Normal"/>
+    <w:basedOn w:val="Standaard"/>
+    <w:next w:val="Standaard"/>
     <w:autoRedefine/>
     <w:uiPriority w:val="39"/>
     <w:unhideWhenUsed/>
@@ -12473,7 +12900,7 @@
   </w:style>
   <w:style w:type="character" w:styleId="Hyperlink">
     <w:name w:val="Hyperlink"/>
-    <w:basedOn w:val="DefaultParagraphFont"/>
+    <w:basedOn w:val="Standaardalinea-lettertype"/>
     <w:uiPriority w:val="99"/>
     <w:unhideWhenUsed/>
     <w:rsid w:val="00C672BC"/>
@@ -12482,9 +12909,9 @@
       <w:u w:val="single"/>
     </w:rPr>
   </w:style>
-  <w:style w:type="table" w:styleId="TableGrid">
+  <w:style w:type="table" w:styleId="Tabelraster">
     <w:name w:val="Table Grid"/>
-    <w:basedOn w:val="TableNormal"/>
+    <w:basedOn w:val="Standaardtabel"/>
     <w:uiPriority w:val="39"/>
     <w:rsid w:val="00B4285F"/>
     <w:pPr>
@@ -12501,10 +12928,10 @@
       </w:tblBorders>
     </w:tblPr>
   </w:style>
-  <w:style w:type="paragraph" w:styleId="BodyText">
+  <w:style w:type="paragraph" w:styleId="Plattetekst">
     <w:name w:val="Body Text"/>
-    <w:basedOn w:val="Normal"/>
-    <w:link w:val="BodyTextChar"/>
+    <w:basedOn w:val="Standaard"/>
+    <w:link w:val="PlattetekstChar"/>
     <w:uiPriority w:val="1"/>
     <w:qFormat/>
     <w:rsid w:val="005E2292"/>
@@ -12524,10 +12951,10 @@
       <w14:ligatures w14:val="none"/>
     </w:rPr>
   </w:style>
-  <w:style w:type="character" w:customStyle="1" w:styleId="BodyTextChar">
-    <w:name w:val="Body Text Char"/>
-    <w:basedOn w:val="DefaultParagraphFont"/>
-    <w:link w:val="BodyText"/>
+  <w:style w:type="character" w:customStyle="1" w:styleId="PlattetekstChar">
+    <w:name w:val="Platte tekst Char"/>
+    <w:basedOn w:val="Standaardalinea-lettertype"/>
+    <w:link w:val="Plattetekst"/>
     <w:uiPriority w:val="1"/>
     <w:rsid w:val="005E2292"/>
     <w:rPr>
@@ -12540,9 +12967,9 @@
       <w14:ligatures w14:val="none"/>
     </w:rPr>
   </w:style>
-  <w:style w:type="character" w:styleId="UnresolvedMention">
+  <w:style w:type="character" w:styleId="Onopgelostemelding">
     <w:name w:val="Unresolved Mention"/>
-    <w:basedOn w:val="DefaultParagraphFont"/>
+    <w:basedOn w:val="Standaardalinea-lettertype"/>
     <w:uiPriority w:val="99"/>
     <w:semiHidden/>
     <w:unhideWhenUsed/>
@@ -12552,9 +12979,9 @@
       <w:shd w:val="clear" w:color="auto" w:fill="E1DFDD"/>
     </w:rPr>
   </w:style>
-  <w:style w:type="table" w:styleId="PlainTable3">
+  <w:style w:type="table" w:styleId="Onopgemaaktetabel3">
     <w:name w:val="Plain Table 3"/>
-    <w:basedOn w:val="TableNormal"/>
+    <w:basedOn w:val="Standaardtabel"/>
     <w:uiPriority w:val="43"/>
     <w:rsid w:val="003C0859"/>
     <w:pPr>
@@ -12653,9 +13080,9 @@
       </w:tcPr>
     </w:tblStylePr>
   </w:style>
-  <w:style w:type="table" w:styleId="GridTable7Colorful">
+  <w:style w:type="table" w:styleId="Rastertabel7kleurrijk">
     <w:name w:val="Grid Table 7 Colorful"/>
-    <w:basedOn w:val="TableNormal"/>
+    <w:basedOn w:val="Standaardtabel"/>
     <w:uiPriority w:val="52"/>
     <w:rsid w:val="003C0859"/>
     <w:pPr>
@@ -12798,9 +13225,9 @@
       </w:tcPr>
     </w:tblStylePr>
   </w:style>
-  <w:style w:type="table" w:styleId="GridTable4-Accent1">
+  <w:style w:type="table" w:styleId="Rastertabel4-Accent1">
     <w:name w:val="Grid Table 4 Accent 1"/>
-    <w:basedOn w:val="TableNormal"/>
+    <w:basedOn w:val="Standaardtabel"/>
     <w:uiPriority w:val="49"/>
     <w:rsid w:val="003C0859"/>
     <w:pPr>
@@ -12882,10 +13309,10 @@
       </w:tcPr>
     </w:tblStylePr>
   </w:style>
-  <w:style w:type="paragraph" w:styleId="TOC2">
+  <w:style w:type="paragraph" w:styleId="Inhopg2">
     <w:name w:val="toc 2"/>
-    <w:basedOn w:val="Normal"/>
-    <w:next w:val="Normal"/>
+    <w:basedOn w:val="Standaard"/>
+    <w:next w:val="Standaard"/>
     <w:autoRedefine/>
     <w:uiPriority w:val="39"/>
     <w:unhideWhenUsed/>
@@ -12895,9 +13322,9 @@
       <w:ind w:left="220"/>
     </w:pPr>
   </w:style>
-  <w:style w:type="character" w:styleId="FollowedHyperlink">
+  <w:style w:type="character" w:styleId="GevolgdeHyperlink">
     <w:name w:val="FollowedHyperlink"/>
-    <w:basedOn w:val="DefaultParagraphFont"/>
+    <w:basedOn w:val="Standaardalinea-lettertype"/>
     <w:uiPriority w:val="99"/>
     <w:semiHidden/>
     <w:unhideWhenUsed/>
@@ -12907,10 +13334,10 @@
       <w:u w:val="single"/>
     </w:rPr>
   </w:style>
-  <w:style w:type="paragraph" w:styleId="TOC3">
+  <w:style w:type="paragraph" w:styleId="Inhopg3">
     <w:name w:val="toc 3"/>
-    <w:basedOn w:val="Normal"/>
-    <w:next w:val="Normal"/>
+    <w:basedOn w:val="Standaard"/>
+    <w:next w:val="Standaard"/>
     <w:autoRedefine/>
     <w:uiPriority w:val="39"/>
     <w:unhideWhenUsed/>

</xml_diff>

<commit_message>
Test cases in het functioneel ontwerp gezet
</commit_message>
<xml_diff>
--- a/Functioneel ontwerp.docx
+++ b/Functioneel ontwerp.docx
@@ -376,39 +376,8 @@
                                         <w:szCs w:val="28"/>
                                         <w:lang w:val="en-AU"/>
                                       </w:rPr>
-                                      <w:t xml:space="preserve">Tomas Heij, </w:t>
+                                      <w:t>Tomas Heij, Djomar Lopulissa</w:t>
                                     </w:r>
-                                    <w:proofErr w:type="spellStart"/>
-                                    <w:r>
-                                      <w:rPr>
-                                        <w:color w:val="595959" w:themeColor="text1" w:themeTint="A6"/>
-                                        <w:sz w:val="28"/>
-                                        <w:szCs w:val="28"/>
-                                        <w:lang w:val="en-AU"/>
-                                      </w:rPr>
-                                      <w:t>Djomar</w:t>
-                                    </w:r>
-                                    <w:proofErr w:type="spellEnd"/>
-                                    <w:r>
-                                      <w:rPr>
-                                        <w:color w:val="595959" w:themeColor="text1" w:themeTint="A6"/>
-                                        <w:sz w:val="28"/>
-                                        <w:szCs w:val="28"/>
-                                        <w:lang w:val="en-AU"/>
-                                      </w:rPr>
-                                      <w:t xml:space="preserve"> </w:t>
-                                    </w:r>
-                                    <w:proofErr w:type="spellStart"/>
-                                    <w:r>
-                                      <w:rPr>
-                                        <w:color w:val="595959" w:themeColor="text1" w:themeTint="A6"/>
-                                        <w:sz w:val="28"/>
-                                        <w:szCs w:val="28"/>
-                                        <w:lang w:val="en-AU"/>
-                                      </w:rPr>
-                                      <w:t>Lopulissa</w:t>
-                                    </w:r>
-                                    <w:proofErr w:type="spellEnd"/>
                                   </w:p>
                                 </w:sdtContent>
                               </w:sdt>
@@ -474,39 +443,8 @@
                                   <w:szCs w:val="28"/>
                                   <w:lang w:val="en-AU"/>
                                 </w:rPr>
-                                <w:t xml:space="preserve">Tomas Heij, </w:t>
+                                <w:t>Tomas Heij, Djomar Lopulissa</w:t>
                               </w:r>
-                              <w:proofErr w:type="spellStart"/>
-                              <w:r>
-                                <w:rPr>
-                                  <w:color w:val="595959" w:themeColor="text1" w:themeTint="A6"/>
-                                  <w:sz w:val="28"/>
-                                  <w:szCs w:val="28"/>
-                                  <w:lang w:val="en-AU"/>
-                                </w:rPr>
-                                <w:t>Djomar</w:t>
-                              </w:r>
-                              <w:proofErr w:type="spellEnd"/>
-                              <w:r>
-                                <w:rPr>
-                                  <w:color w:val="595959" w:themeColor="text1" w:themeTint="A6"/>
-                                  <w:sz w:val="28"/>
-                                  <w:szCs w:val="28"/>
-                                  <w:lang w:val="en-AU"/>
-                                </w:rPr>
-                                <w:t xml:space="preserve"> </w:t>
-                              </w:r>
-                              <w:proofErr w:type="spellStart"/>
-                              <w:r>
-                                <w:rPr>
-                                  <w:color w:val="595959" w:themeColor="text1" w:themeTint="A6"/>
-                                  <w:sz w:val="28"/>
-                                  <w:szCs w:val="28"/>
-                                  <w:lang w:val="en-AU"/>
-                                </w:rPr>
-                                <w:t>Lopulissa</w:t>
-                              </w:r>
-                              <w:proofErr w:type="spellEnd"/>
                             </w:p>
                           </w:sdtContent>
                         </w:sdt>
@@ -964,7 +902,7 @@
           <w:r>
             <w:fldChar w:fldCharType="separate"/>
           </w:r>
-          <w:hyperlink w:anchor="_Toc210037223" w:history="1">
+          <w:hyperlink w:anchor="_Toc212457431" w:history="1">
             <w:r>
               <w:rPr>
                 <w:rStyle w:val="Hyperlink"/>
@@ -1008,7 +946,7 @@
                 <w:noProof/>
                 <w:webHidden/>
               </w:rPr>
-              <w:instrText xml:space="preserve"> PAGEREF _Toc210037223 \h </w:instrText>
+              <w:instrText xml:space="preserve"> PAGEREF _Toc212457431 \h </w:instrText>
             </w:r>
             <w:r>
               <w:rPr>
@@ -1054,7 +992,7 @@
               <w:lang w:eastAsia="nl-NL"/>
             </w:rPr>
           </w:pPr>
-          <w:hyperlink w:anchor="_Toc210037224" w:history="1">
+          <w:hyperlink w:anchor="_Toc212457432" w:history="1">
             <w:r>
               <w:rPr>
                 <w:rStyle w:val="Hyperlink"/>
@@ -1098,7 +1036,7 @@
                 <w:noProof/>
                 <w:webHidden/>
               </w:rPr>
-              <w:instrText xml:space="preserve"> PAGEREF _Toc210037224 \h </w:instrText>
+              <w:instrText xml:space="preserve"> PAGEREF _Toc212457432 \h </w:instrText>
             </w:r>
             <w:r>
               <w:rPr>
@@ -1144,7 +1082,7 @@
               <w:lang w:eastAsia="nl-NL"/>
             </w:rPr>
           </w:pPr>
-          <w:hyperlink w:anchor="_Toc210037225" w:history="1">
+          <w:hyperlink w:anchor="_Toc212457433" w:history="1">
             <w:r>
               <w:rPr>
                 <w:rStyle w:val="Hyperlink"/>
@@ -1188,7 +1126,7 @@
                 <w:noProof/>
                 <w:webHidden/>
               </w:rPr>
-              <w:instrText xml:space="preserve"> PAGEREF _Toc210037225 \h </w:instrText>
+              <w:instrText xml:space="preserve"> PAGEREF _Toc212457433 \h </w:instrText>
             </w:r>
             <w:r>
               <w:rPr>
@@ -1233,7 +1171,7 @@
               <w:lang w:eastAsia="nl-NL"/>
             </w:rPr>
           </w:pPr>
-          <w:hyperlink w:anchor="_Toc210037226" w:history="1">
+          <w:hyperlink w:anchor="_Toc212457434" w:history="1">
             <w:r>
               <w:rPr>
                 <w:rStyle w:val="Hyperlink"/>
@@ -1276,7 +1214,7 @@
                 <w:noProof/>
                 <w:webHidden/>
               </w:rPr>
-              <w:instrText xml:space="preserve"> PAGEREF _Toc210037226 \h </w:instrText>
+              <w:instrText xml:space="preserve"> PAGEREF _Toc212457434 \h </w:instrText>
             </w:r>
             <w:r>
               <w:rPr>
@@ -1321,7 +1259,7 @@
               <w:lang w:eastAsia="nl-NL"/>
             </w:rPr>
           </w:pPr>
-          <w:hyperlink w:anchor="_Toc210037227" w:history="1">
+          <w:hyperlink w:anchor="_Toc212457435" w:history="1">
             <w:r>
               <w:rPr>
                 <w:rStyle w:val="Hyperlink"/>
@@ -1349,7 +1287,7 @@
                 <w:noProof/>
                 <w:webHidden/>
               </w:rPr>
-              <w:instrText xml:space="preserve"> PAGEREF _Toc210037227 \h </w:instrText>
+              <w:instrText xml:space="preserve"> PAGEREF _Toc212457435 \h </w:instrText>
             </w:r>
             <w:r>
               <w:rPr>
@@ -1395,7 +1333,7 @@
               <w:lang w:eastAsia="nl-NL"/>
             </w:rPr>
           </w:pPr>
-          <w:hyperlink w:anchor="_Toc210037228" w:history="1">
+          <w:hyperlink w:anchor="_Toc212457436" w:history="1">
             <w:r>
               <w:rPr>
                 <w:rStyle w:val="Hyperlink"/>
@@ -1439,7 +1377,7 @@
                 <w:noProof/>
                 <w:webHidden/>
               </w:rPr>
-              <w:instrText xml:space="preserve"> PAGEREF _Toc210037228 \h </w:instrText>
+              <w:instrText xml:space="preserve"> PAGEREF _Toc212457436 \h </w:instrText>
             </w:r>
             <w:r>
               <w:rPr>
@@ -1485,7 +1423,7 @@
               <w:lang w:eastAsia="nl-NL"/>
             </w:rPr>
           </w:pPr>
-          <w:hyperlink w:anchor="_Toc210037229" w:history="1">
+          <w:hyperlink w:anchor="_Toc212457437" w:history="1">
             <w:r>
               <w:rPr>
                 <w:rStyle w:val="Hyperlink"/>
@@ -1529,7 +1467,7 @@
                 <w:noProof/>
                 <w:webHidden/>
               </w:rPr>
-              <w:instrText xml:space="preserve"> PAGEREF _Toc210037229 \h </w:instrText>
+              <w:instrText xml:space="preserve"> PAGEREF _Toc212457437 \h </w:instrText>
             </w:r>
             <w:r>
               <w:rPr>
@@ -1575,7 +1513,7 @@
               <w:lang w:eastAsia="nl-NL"/>
             </w:rPr>
           </w:pPr>
-          <w:hyperlink w:anchor="_Toc210037230" w:history="1">
+          <w:hyperlink w:anchor="_Toc212457438" w:history="1">
             <w:r>
               <w:rPr>
                 <w:rStyle w:val="Hyperlink"/>
@@ -1621,7 +1559,7 @@
                 <w:noProof/>
                 <w:webHidden/>
               </w:rPr>
-              <w:instrText xml:space="preserve"> PAGEREF _Toc210037230 \h </w:instrText>
+              <w:instrText xml:space="preserve"> PAGEREF _Toc212457438 \h </w:instrText>
             </w:r>
             <w:r>
               <w:rPr>
@@ -1667,7 +1605,7 @@
               <w:lang w:eastAsia="nl-NL"/>
             </w:rPr>
           </w:pPr>
-          <w:hyperlink w:anchor="_Toc210037231" w:history="1">
+          <w:hyperlink w:anchor="_Toc212457439" w:history="1">
             <w:r>
               <w:rPr>
                 <w:rStyle w:val="Hyperlink"/>
@@ -1713,7 +1651,7 @@
                 <w:noProof/>
                 <w:webHidden/>
               </w:rPr>
-              <w:instrText xml:space="preserve"> PAGEREF _Toc210037231 \h </w:instrText>
+              <w:instrText xml:space="preserve"> PAGEREF _Toc212457439 \h </w:instrText>
             </w:r>
             <w:r>
               <w:rPr>
@@ -1759,7 +1697,7 @@
               <w:lang w:eastAsia="nl-NL"/>
             </w:rPr>
           </w:pPr>
-          <w:hyperlink w:anchor="_Toc210037232" w:history="1">
+          <w:hyperlink w:anchor="_Toc212457440" w:history="1">
             <w:r>
               <w:rPr>
                 <w:rStyle w:val="Hyperlink"/>
@@ -1784,7 +1722,7 @@
                 <w:noProof/>
                 <w:lang w:val="en-US"/>
               </w:rPr>
-              <w:t>Use-case Template</w:t>
+              <w:t>Test cases</w:t>
             </w:r>
             <w:r>
               <w:rPr>
@@ -1805,7 +1743,7 @@
                 <w:noProof/>
                 <w:webHidden/>
               </w:rPr>
-              <w:instrText xml:space="preserve"> PAGEREF _Toc210037232 \h </w:instrText>
+              <w:instrText xml:space="preserve"> PAGEREF _Toc212457440 \h </w:instrText>
             </w:r>
             <w:r>
               <w:rPr>
@@ -1850,7 +1788,7 @@
               <w:lang w:eastAsia="nl-NL"/>
             </w:rPr>
           </w:pPr>
-          <w:hyperlink w:anchor="_Toc210037233" w:history="1">
+          <w:hyperlink w:anchor="_Toc212457441" w:history="1">
             <w:r>
               <w:rPr>
                 <w:rStyle w:val="Hyperlink"/>
@@ -1878,7 +1816,7 @@
                 <w:noProof/>
                 <w:webHidden/>
               </w:rPr>
-              <w:instrText xml:space="preserve"> PAGEREF _Toc210037233 \h </w:instrText>
+              <w:instrText xml:space="preserve"> PAGEREF _Toc212457441 \h </w:instrText>
             </w:r>
             <w:r>
               <w:rPr>
@@ -1923,7 +1861,7 @@
               <w:lang w:eastAsia="nl-NL"/>
             </w:rPr>
           </w:pPr>
-          <w:hyperlink w:anchor="_Toc210037234" w:history="1">
+          <w:hyperlink w:anchor="_Toc212457442" w:history="1">
             <w:r>
               <w:rPr>
                 <w:rStyle w:val="Hyperlink"/>
@@ -1950,7 +1888,7 @@
                 <w:noProof/>
                 <w:webHidden/>
               </w:rPr>
-              <w:instrText xml:space="preserve"> PAGEREF _Toc210037234 \h </w:instrText>
+              <w:instrText xml:space="preserve"> PAGEREF _Toc212457442 \h </w:instrText>
             </w:r>
             <w:r>
               <w:rPr>
@@ -1995,7 +1933,7 @@
               <w:lang w:eastAsia="nl-NL"/>
             </w:rPr>
           </w:pPr>
-          <w:hyperlink w:anchor="_Toc210037235" w:history="1">
+          <w:hyperlink w:anchor="_Toc212457443" w:history="1">
             <w:r>
               <w:rPr>
                 <w:rStyle w:val="Hyperlink"/>
@@ -2022,7 +1960,7 @@
                 <w:noProof/>
                 <w:webHidden/>
               </w:rPr>
-              <w:instrText xml:space="preserve"> PAGEREF _Toc210037235 \h </w:instrText>
+              <w:instrText xml:space="preserve"> PAGEREF _Toc212457443 \h </w:instrText>
             </w:r>
             <w:r>
               <w:rPr>
@@ -2042,7 +1980,79 @@
                 <w:noProof/>
                 <w:webHidden/>
               </w:rPr>
-              <w:t>13</w:t>
+              <w:t>12</w:t>
+            </w:r>
+            <w:r>
+              <w:rPr>
+                <w:noProof/>
+                <w:webHidden/>
+              </w:rPr>
+              <w:fldChar w:fldCharType="end"/>
+            </w:r>
+          </w:hyperlink>
+        </w:p>
+        <w:p>
+          <w:pPr>
+            <w:pStyle w:val="Inhopg3"/>
+            <w:tabs>
+              <w:tab w:val="right" w:leader="dot" w:pos="9062"/>
+            </w:tabs>
+            <w:rPr>
+              <w:rFonts w:eastAsiaTheme="minorEastAsia"/>
+              <w:noProof/>
+              <w:sz w:val="24"/>
+              <w:szCs w:val="24"/>
+              <w:lang w:eastAsia="nl-NL"/>
+            </w:rPr>
+          </w:pPr>
+          <w:hyperlink w:anchor="_Toc212457444" w:history="1">
+            <w:r>
+              <w:rPr>
+                <w:rStyle w:val="Hyperlink"/>
+                <w:noProof/>
+              </w:rPr>
+              <w:t>Template 4</w:t>
+            </w:r>
+            <w:r>
+              <w:rPr>
+                <w:noProof/>
+                <w:webHidden/>
+              </w:rPr>
+              <w:tab/>
+            </w:r>
+            <w:r>
+              <w:rPr>
+                <w:noProof/>
+                <w:webHidden/>
+              </w:rPr>
+              <w:fldChar w:fldCharType="begin"/>
+            </w:r>
+            <w:r>
+              <w:rPr>
+                <w:noProof/>
+                <w:webHidden/>
+              </w:rPr>
+              <w:instrText xml:space="preserve"> PAGEREF _Toc212457444 \h </w:instrText>
+            </w:r>
+            <w:r>
+              <w:rPr>
+                <w:noProof/>
+                <w:webHidden/>
+              </w:rPr>
+            </w:r>
+            <w:r>
+              <w:rPr>
+                <w:noProof/>
+                <w:webHidden/>
+              </w:rPr>
+              <w:fldChar w:fldCharType="separate"/>
+            </w:r>
+            <w:r>
+              <w:rPr>
+                <w:noProof/>
+                <w:webHidden/>
+              </w:rPr>
+              <w:t>14</w:t>
             </w:r>
             <w:r>
               <w:rPr>
@@ -2068,7 +2078,7 @@
               <w:lang w:eastAsia="nl-NL"/>
             </w:rPr>
           </w:pPr>
-          <w:hyperlink w:anchor="_Toc210037236" w:history="1">
+          <w:hyperlink w:anchor="_Toc212457445" w:history="1">
             <w:r>
               <w:rPr>
                 <w:rStyle w:val="Hyperlink"/>
@@ -2114,7 +2124,7 @@
                 <w:noProof/>
                 <w:webHidden/>
               </w:rPr>
-              <w:instrText xml:space="preserve"> PAGEREF _Toc210037236 \h </w:instrText>
+              <w:instrText xml:space="preserve"> PAGEREF _Toc212457445 \h </w:instrText>
             </w:r>
             <w:r>
               <w:rPr>
@@ -2134,7 +2144,7 @@
                 <w:noProof/>
                 <w:webHidden/>
               </w:rPr>
-              <w:t>15</w:t>
+              <w:t>16</w:t>
             </w:r>
             <w:r>
               <w:rPr>
@@ -2160,7 +2170,7 @@
               <w:lang w:eastAsia="nl-NL"/>
             </w:rPr>
           </w:pPr>
-          <w:hyperlink w:anchor="_Toc210037237" w:history="1">
+          <w:hyperlink w:anchor="_Toc212457446" w:history="1">
             <w:r>
               <w:rPr>
                 <w:rStyle w:val="Hyperlink"/>
@@ -2204,7 +2214,7 @@
                 <w:noProof/>
                 <w:webHidden/>
               </w:rPr>
-              <w:instrText xml:space="preserve"> PAGEREF _Toc210037237 \h </w:instrText>
+              <w:instrText xml:space="preserve"> PAGEREF _Toc212457446 \h </w:instrText>
             </w:r>
             <w:r>
               <w:rPr>
@@ -2224,7 +2234,7 @@
                 <w:noProof/>
                 <w:webHidden/>
               </w:rPr>
-              <w:t>16</w:t>
+              <w:t>17</w:t>
             </w:r>
             <w:r>
               <w:rPr>
@@ -2250,7 +2260,7 @@
               <w:lang w:eastAsia="nl-NL"/>
             </w:rPr>
           </w:pPr>
-          <w:hyperlink w:anchor="_Toc210037238" w:history="1">
+          <w:hyperlink w:anchor="_Toc212457447" w:history="1">
             <w:r>
               <w:rPr>
                 <w:rStyle w:val="Hyperlink"/>
@@ -2294,7 +2304,7 @@
                 <w:noProof/>
                 <w:webHidden/>
               </w:rPr>
-              <w:instrText xml:space="preserve"> PAGEREF _Toc210037238 \h </w:instrText>
+              <w:instrText xml:space="preserve"> PAGEREF _Toc212457447 \h </w:instrText>
             </w:r>
             <w:r>
               <w:rPr>
@@ -2314,7 +2324,7 @@
                 <w:noProof/>
                 <w:webHidden/>
               </w:rPr>
-              <w:t>17</w:t>
+              <w:t>18</w:t>
             </w:r>
             <w:r>
               <w:rPr>
@@ -2345,7 +2355,7 @@
       <w:pPr>
         <w:pStyle w:val="Kop1"/>
       </w:pPr>
-      <w:bookmarkStart w:id="0" w:name="_Toc210037223"/>
+      <w:bookmarkStart w:id="0" w:name="_Toc212457431"/>
       <w:r>
         <w:lastRenderedPageBreak/>
         <w:t>Revisiehistorie</w:t>
@@ -2569,13 +2579,8 @@
             <w:tcW w:w="5381" w:type="dxa"/>
           </w:tcPr>
           <w:p>
-            <w:proofErr w:type="spellStart"/>
-            <w:r>
-              <w:t>Wireframes</w:t>
-            </w:r>
-            <w:proofErr w:type="spellEnd"/>
-            <w:r>
-              <w:t xml:space="preserve"> gemaakt</w:t>
+            <w:r>
+              <w:t>Wireframes gemaakt</w:t>
             </w:r>
           </w:p>
         </w:tc>
@@ -2633,14 +2638,12 @@
               </w:rPr>
               <w:t xml:space="preserve">&amp; use case templates </w:t>
             </w:r>
-            <w:proofErr w:type="spellStart"/>
             <w:r>
               <w:rPr>
                 <w:lang w:val="en-US"/>
               </w:rPr>
               <w:t>gemaakt</w:t>
             </w:r>
-            <w:proofErr w:type="spellEnd"/>
             <w:r>
               <w:rPr>
                 <w:lang w:val="en-US"/>
@@ -2720,15 +2723,7 @@
               <w:t xml:space="preserve">. </w:t>
             </w:r>
             <w:r>
-              <w:t xml:space="preserve">Kan nog </w:t>
-            </w:r>
-            <w:proofErr w:type="spellStart"/>
-            <w:r>
-              <w:t>verrandering</w:t>
-            </w:r>
-            <w:proofErr w:type="spellEnd"/>
-            <w:r>
-              <w:t xml:space="preserve"> in komen.</w:t>
+              <w:t>Kan nog verrandering in komen.</w:t>
             </w:r>
           </w:p>
         </w:tc>
@@ -2746,7 +2741,7 @@
       <w:pPr>
         <w:pStyle w:val="Kop1"/>
       </w:pPr>
-      <w:bookmarkStart w:id="1" w:name="_Toc210037224"/>
+      <w:bookmarkStart w:id="1" w:name="_Toc212457432"/>
       <w:r>
         <w:lastRenderedPageBreak/>
         <w:t>Inleiding</w:t>
@@ -2768,7 +2763,7 @@
       <w:pPr>
         <w:pStyle w:val="Kop1"/>
       </w:pPr>
-      <w:bookmarkStart w:id="2" w:name="_Toc210037225"/>
+      <w:bookmarkStart w:id="2" w:name="_Toc212457433"/>
       <w:r>
         <w:lastRenderedPageBreak/>
         <w:t>Doel</w:t>
@@ -2787,7 +2782,7 @@
           <w:spacing w:val="-4"/>
         </w:rPr>
       </w:pPr>
-      <w:bookmarkStart w:id="3" w:name="_Toc210037226"/>
+      <w:bookmarkStart w:id="3" w:name="_Toc212457434"/>
       <w:r>
         <w:t>Beoogde</w:t>
       </w:r>
@@ -2817,7 +2812,7 @@
           <w:w w:val="105"/>
         </w:rPr>
       </w:pPr>
-      <w:bookmarkStart w:id="4" w:name="_Toc210037227"/>
+      <w:bookmarkStart w:id="4" w:name="_Toc212457435"/>
       <w:r>
         <w:rPr>
           <w:w w:val="105"/>
@@ -2947,7 +2942,7 @@
       <w:pPr>
         <w:pStyle w:val="Kop1"/>
       </w:pPr>
-      <w:bookmarkStart w:id="5" w:name="_Toc210037228"/>
+      <w:bookmarkStart w:id="5" w:name="_Toc212457436"/>
       <w:r>
         <w:lastRenderedPageBreak/>
         <w:t>Productbacklog</w:t>
@@ -3014,15 +3009,7 @@
           </w:tcPr>
           <w:p>
             <w:r>
-              <w:t xml:space="preserve">Er moeten basis </w:t>
-            </w:r>
-            <w:proofErr w:type="spellStart"/>
-            <w:r>
-              <w:t>paginas</w:t>
-            </w:r>
-            <w:proofErr w:type="spellEnd"/>
-            <w:r>
-              <w:t xml:space="preserve"> ontworpen en gemaakt worden</w:t>
+              <w:t>Er moeten basis paginas ontworpen en gemaakt worden</w:t>
             </w:r>
           </w:p>
         </w:tc>
@@ -3114,15 +3101,7 @@
           </w:tcPr>
           <w:p>
             <w:r>
-              <w:t xml:space="preserve">Er moeten dashboard </w:t>
-            </w:r>
-            <w:proofErr w:type="spellStart"/>
-            <w:r>
-              <w:t>paginas</w:t>
-            </w:r>
-            <w:proofErr w:type="spellEnd"/>
-            <w:r>
-              <w:t xml:space="preserve"> ontworpen en gemaakt worden voor docent</w:t>
+              <w:t>Er moeten dashboard paginas ontworpen en gemaakt worden voor docent</w:t>
             </w:r>
           </w:p>
         </w:tc>
@@ -3803,7 +3782,7 @@
       <w:pPr>
         <w:pStyle w:val="Kop1"/>
       </w:pPr>
-      <w:bookmarkStart w:id="6" w:name="_Toc210037229"/>
+      <w:bookmarkStart w:id="6" w:name="_Toc212457437"/>
       <w:r>
         <w:lastRenderedPageBreak/>
         <w:t>Sprintbacklo</w:t>
@@ -4460,25 +4439,7 @@
                       <w:w w:val="110"/>
                       <w:lang w:val="nl-NL"/>
                     </w:rPr>
-                    <w:t xml:space="preserve">#US-1 Er moeten basis </w:t>
-                  </w:r>
-                  <w:proofErr w:type="spellStart"/>
-                  <w:r>
-                    <w:rPr>
-                      <w:rStyle w:val="Hyperlink"/>
-                      <w:w w:val="110"/>
-                      <w:lang w:val="nl-NL"/>
-                    </w:rPr>
-                    <w:t>paginas</w:t>
-                  </w:r>
-                  <w:proofErr w:type="spellEnd"/>
-                  <w:r>
-                    <w:rPr>
-                      <w:rStyle w:val="Hyperlink"/>
-                      <w:w w:val="110"/>
-                      <w:lang w:val="nl-NL"/>
-                    </w:rPr>
-                    <w:t xml:space="preserve"> ontworpen en gemaakt worden</w:t>
+                    <w:t>#US-1 Er moeten basis paginas ontworpen en gemaakt worden</w:t>
                   </w:r>
                 </w:p>
                 <w:p>
@@ -4543,16 +4504,8 @@
                     <w:rPr>
                       <w:w w:val="110"/>
                     </w:rPr>
-                    <w:t xml:space="preserve"> </w:t>
+                    <w:t xml:space="preserve"> uur</w:t>
                   </w:r>
-                  <w:proofErr w:type="spellStart"/>
-                  <w:r>
-                    <w:rPr>
-                      <w:w w:val="110"/>
-                    </w:rPr>
-                    <w:t>uur</w:t>
-                  </w:r>
-                  <w:proofErr w:type="spellEnd"/>
                 </w:p>
               </w:tc>
               <w:tc>
@@ -4619,7 +4572,6 @@
                       <w:w w:val="110"/>
                     </w:rPr>
                   </w:pPr>
-                  <w:proofErr w:type="spellStart"/>
                   <w:r>
                     <w:rPr>
                       <w:w w:val="110"/>
@@ -4629,7 +4581,6 @@
                   <w:r>
                     <w:t>jomar</w:t>
                   </w:r>
-                  <w:proofErr w:type="spellEnd"/>
                 </w:p>
               </w:tc>
               <w:tc>
@@ -4750,16 +4701,8 @@
                     <w:rPr>
                       <w:w w:val="110"/>
                     </w:rPr>
-                    <w:t xml:space="preserve"> </w:t>
+                    <w:t xml:space="preserve"> uur</w:t>
                   </w:r>
-                  <w:proofErr w:type="spellStart"/>
-                  <w:r>
-                    <w:rPr>
-                      <w:w w:val="110"/>
-                    </w:rPr>
-                    <w:t>uur</w:t>
-                  </w:r>
-                  <w:proofErr w:type="spellEnd"/>
                 </w:p>
               </w:tc>
               <w:tc>
@@ -4826,7 +4769,6 @@
                       <w:w w:val="110"/>
                     </w:rPr>
                   </w:pPr>
-                  <w:proofErr w:type="spellStart"/>
                   <w:r>
                     <w:rPr>
                       <w:w w:val="110"/>
@@ -4836,7 +4778,6 @@
                   <w:r>
                     <w:t>jomar</w:t>
                   </w:r>
-                  <w:proofErr w:type="spellEnd"/>
                 </w:p>
               </w:tc>
               <w:tc>
@@ -4882,17 +4823,8 @@
                       <w:rStyle w:val="Hyperlink"/>
                       <w:w w:val="110"/>
                     </w:rPr>
-                    <w:t xml:space="preserve">#US-3 Rest API </w:t>
+                    <w:t>#US-3 Rest API opzetten</w:t>
                   </w:r>
-                  <w:proofErr w:type="spellStart"/>
-                  <w:r>
-                    <w:rPr>
-                      <w:rStyle w:val="Hyperlink"/>
-                      <w:w w:val="110"/>
-                    </w:rPr>
-                    <w:t>opzetten</w:t>
-                  </w:r>
-                  <w:proofErr w:type="spellEnd"/>
                 </w:p>
                 <w:p>
                   <w:pPr>
@@ -4954,16 +4886,8 @@
                     <w:rPr>
                       <w:w w:val="110"/>
                     </w:rPr>
-                    <w:t xml:space="preserve"> </w:t>
+                    <w:t xml:space="preserve"> uur</w:t>
                   </w:r>
-                  <w:proofErr w:type="spellStart"/>
-                  <w:r>
-                    <w:rPr>
-                      <w:w w:val="110"/>
-                    </w:rPr>
-                    <w:t>uur</w:t>
-                  </w:r>
-                  <w:proofErr w:type="spellEnd"/>
                 </w:p>
               </w:tc>
               <w:tc>
@@ -5208,7 +5132,6 @@
                       <w:w w:val="110"/>
                     </w:rPr>
                   </w:pPr>
-                  <w:proofErr w:type="spellStart"/>
                   <w:r>
                     <w:rPr>
                       <w:w w:val="110"/>
@@ -5218,7 +5141,6 @@
                   <w:r>
                     <w:t>jomar</w:t>
                   </w:r>
-                  <w:proofErr w:type="spellEnd"/>
                 </w:p>
               </w:tc>
               <w:tc>
@@ -5772,7 +5694,6 @@
                       <w:w w:val="110"/>
                     </w:rPr>
                   </w:pPr>
-                  <w:proofErr w:type="spellStart"/>
                   <w:r>
                     <w:rPr>
                       <w:w w:val="110"/>
@@ -5782,7 +5703,6 @@
                   <w:r>
                     <w:t>jomar</w:t>
                   </w:r>
-                  <w:proofErr w:type="spellEnd"/>
                 </w:p>
               </w:tc>
               <w:tc>
@@ -5956,7 +5876,7 @@
           <w:lang w:val="en-US"/>
         </w:rPr>
       </w:pPr>
-      <w:bookmarkStart w:id="7" w:name="_Toc210037230"/>
+      <w:bookmarkStart w:id="7" w:name="_Toc212457438"/>
       <w:r>
         <w:rPr>
           <w:lang w:val="en-US"/>
@@ -6125,23 +6045,15 @@
           <w:lang w:val="en-US"/>
         </w:rPr>
       </w:pPr>
-      <w:bookmarkStart w:id="8" w:name="_Toc210037231"/>
+      <w:bookmarkStart w:id="8" w:name="_Toc212457439"/>
       <w:r>
         <w:rPr>
           <w:lang w:val="en-US"/>
         </w:rPr>
         <w:lastRenderedPageBreak/>
-        <w:t xml:space="preserve">Use-case </w:t>
-      </w:r>
-      <w:proofErr w:type="spellStart"/>
-      <w:r>
-        <w:rPr>
-          <w:lang w:val="en-US"/>
-        </w:rPr>
-        <w:t>Diagrammen</w:t>
+        <w:t>Use-case Diagrammen</w:t>
       </w:r>
       <w:bookmarkEnd w:id="8"/>
-      <w:proofErr w:type="spellEnd"/>
     </w:p>
     <w:p>
       <w:pPr>
@@ -6266,13 +6178,13 @@
           <w:lang w:val="en-US"/>
         </w:rPr>
       </w:pPr>
-      <w:bookmarkStart w:id="9" w:name="_Toc210037232"/>
+      <w:bookmarkStart w:id="9" w:name="_Toc212457440"/>
       <w:r>
         <w:rPr>
           <w:lang w:val="en-US"/>
         </w:rPr>
         <w:lastRenderedPageBreak/>
-        <w:t>Use-case Template</w:t>
+        <w:t>Test cases</w:t>
       </w:r>
       <w:bookmarkEnd w:id="9"/>
     </w:p>
@@ -6283,7 +6195,7 @@
           <w:lang w:val="en-AU"/>
         </w:rPr>
       </w:pPr>
-      <w:bookmarkStart w:id="10" w:name="_Toc210037233"/>
+      <w:bookmarkStart w:id="10" w:name="_Toc212457441"/>
       <w:r>
         <w:rPr>
           <w:lang w:val="en-AU"/>
@@ -6362,13 +6274,8 @@
             <w:pPr>
               <w:spacing w:after="160" w:line="259" w:lineRule="auto"/>
             </w:pPr>
-            <w:proofErr w:type="spellStart"/>
-            <w:r>
-              <w:t>Use</w:t>
-            </w:r>
-            <w:proofErr w:type="spellEnd"/>
-            <w:r>
-              <w:t xml:space="preserve"> case naam</w:t>
+            <w:r>
+              <w:t>Use case naam</w:t>
             </w:r>
           </w:p>
         </w:tc>
@@ -6638,15 +6545,7 @@
               <w:spacing w:after="160" w:line="259" w:lineRule="auto"/>
             </w:pPr>
             <w:r>
-              <w:t xml:space="preserve">Deze </w:t>
-            </w:r>
-            <w:proofErr w:type="spellStart"/>
-            <w:r>
-              <w:t>use</w:t>
-            </w:r>
-            <w:proofErr w:type="spellEnd"/>
-            <w:r>
-              <w:t xml:space="preserve"> case maakt het mogelijk om de sancties die je aan leerlingen kunt koppelen te maken, beheren (aanpassen) en verwijderen.</w:t>
+              <w:t>Deze use case maakt het mogelijk om de sancties die je aan leerlingen kunt koppelen te maken, beheren (aanpassen) en verwijderen.</w:t>
             </w:r>
           </w:p>
         </w:tc>
@@ -6742,31 +6641,15 @@
               <w:spacing w:after="160" w:line="259" w:lineRule="auto"/>
             </w:pPr>
             <w:r>
-              <w:t xml:space="preserve">De docent kan de </w:t>
-            </w:r>
-            <w:proofErr w:type="spellStart"/>
-            <w:r>
-              <w:t>use</w:t>
-            </w:r>
-            <w:proofErr w:type="spellEnd"/>
-            <w:r>
-              <w:t xml:space="preserve"> case koppelen aan een leerling</w:t>
-            </w:r>
-          </w:p>
-          <w:p>
-            <w:pPr>
-              <w:spacing w:after="160" w:line="259" w:lineRule="auto"/>
-            </w:pPr>
-            <w:r>
-              <w:t xml:space="preserve">OF: De </w:t>
-            </w:r>
-            <w:proofErr w:type="spellStart"/>
-            <w:r>
-              <w:t>use</w:t>
-            </w:r>
-            <w:proofErr w:type="spellEnd"/>
-            <w:r>
-              <w:t xml:space="preserve"> case is verwijder</w:t>
+              <w:t>De docent kan de use case koppelen aan een leerling</w:t>
+            </w:r>
+          </w:p>
+          <w:p>
+            <w:pPr>
+              <w:spacing w:after="160" w:line="259" w:lineRule="auto"/>
+            </w:pPr>
+            <w:r>
+              <w:t>OF: De use case is verwijder</w:t>
             </w:r>
             <w:r>
               <w:t>d</w:t>
@@ -6920,11 +6803,9 @@
             <w:pPr>
               <w:spacing w:after="160" w:line="259" w:lineRule="auto"/>
             </w:pPr>
-            <w:proofErr w:type="spellStart"/>
             <w:r>
               <w:t>Exceptions</w:t>
             </w:r>
-            <w:proofErr w:type="spellEnd"/>
           </w:p>
         </w:tc>
         <w:tc>
@@ -6988,11 +6869,9 @@
             <w:pPr>
               <w:spacing w:after="160" w:line="259" w:lineRule="auto"/>
             </w:pPr>
-            <w:proofErr w:type="spellStart"/>
             <w:r>
               <w:t>Includes</w:t>
             </w:r>
-            <w:proofErr w:type="spellEnd"/>
           </w:p>
         </w:tc>
         <w:tc>
@@ -7124,13 +7003,8 @@
               <w:spacing w:after="160" w:line="259" w:lineRule="auto"/>
             </w:pPr>
             <w:r>
-              <w:t xml:space="preserve">Business </w:t>
-            </w:r>
-            <w:proofErr w:type="spellStart"/>
-            <w:r>
-              <w:t>rules</w:t>
-            </w:r>
-            <w:proofErr w:type="spellEnd"/>
+              <w:t>Business rules</w:t>
+            </w:r>
           </w:p>
         </w:tc>
         <w:tc>
@@ -7340,7 +7214,7 @@
       <w:pPr>
         <w:pStyle w:val="Kop3"/>
       </w:pPr>
-      <w:bookmarkStart w:id="11" w:name="_Toc210037234"/>
+      <w:bookmarkStart w:id="11" w:name="_Toc212457442"/>
       <w:r>
         <w:lastRenderedPageBreak/>
         <w:t>Template 2</w:t>
@@ -7375,7 +7249,10 @@
               <w:spacing w:after="160" w:line="259" w:lineRule="auto"/>
             </w:pPr>
             <w:r>
-              <w:t>#1</w:t>
+              <w:t>#</w:t>
+            </w:r>
+            <w:r>
+              <w:t>2</w:t>
             </w:r>
           </w:p>
         </w:tc>
@@ -7417,13 +7294,8 @@
             <w:pPr>
               <w:spacing w:after="160" w:line="259" w:lineRule="auto"/>
             </w:pPr>
-            <w:proofErr w:type="spellStart"/>
-            <w:r>
-              <w:t>Use</w:t>
-            </w:r>
-            <w:proofErr w:type="spellEnd"/>
-            <w:r>
-              <w:t xml:space="preserve"> case naam</w:t>
+            <w:r>
+              <w:t>Use case naam</w:t>
             </w:r>
           </w:p>
         </w:tc>
@@ -7693,15 +7565,7 @@
               <w:spacing w:after="160" w:line="259" w:lineRule="auto"/>
             </w:pPr>
             <w:r>
-              <w:t xml:space="preserve">Deze </w:t>
-            </w:r>
-            <w:proofErr w:type="spellStart"/>
-            <w:r>
-              <w:t>use</w:t>
-            </w:r>
-            <w:proofErr w:type="spellEnd"/>
-            <w:r>
-              <w:t xml:space="preserve"> case maakt het mogelijk om leerlingen aan te maken, te wijzigen en te verwijderen zodat de docent sancties aan de leerling kan binden.</w:t>
+              <w:t>Deze use case maakt het mogelijk om leerlingen aan te maken, te wijzigen en te verwijderen zodat de docent sancties aan de leerling kan binden.</w:t>
             </w:r>
           </w:p>
         </w:tc>
@@ -7950,11 +7814,9 @@
             <w:pPr>
               <w:spacing w:after="160" w:line="259" w:lineRule="auto"/>
             </w:pPr>
-            <w:proofErr w:type="spellStart"/>
             <w:r>
               <w:t>Exceptions</w:t>
             </w:r>
-            <w:proofErr w:type="spellEnd"/>
           </w:p>
         </w:tc>
         <w:tc>
@@ -8018,11 +7880,9 @@
             <w:pPr>
               <w:spacing w:after="160" w:line="259" w:lineRule="auto"/>
             </w:pPr>
-            <w:proofErr w:type="spellStart"/>
             <w:r>
               <w:t>Includes</w:t>
             </w:r>
-            <w:proofErr w:type="spellEnd"/>
           </w:p>
         </w:tc>
         <w:tc>
@@ -8154,13 +8014,8 @@
               <w:spacing w:after="160" w:line="259" w:lineRule="auto"/>
             </w:pPr>
             <w:r>
-              <w:t xml:space="preserve">Business </w:t>
-            </w:r>
-            <w:proofErr w:type="spellStart"/>
-            <w:r>
-              <w:t>rules</w:t>
-            </w:r>
-            <w:proofErr w:type="spellEnd"/>
+              <w:t>Business rules</w:t>
+            </w:r>
           </w:p>
         </w:tc>
         <w:tc>
@@ -8361,16 +8216,10 @@
     </w:tbl>
     <w:p/>
     <w:p>
-      <w:r>
-        <w:lastRenderedPageBreak/>
-        <w:br w:type="page"/>
-      </w:r>
-    </w:p>
-    <w:p>
       <w:pPr>
         <w:pStyle w:val="Kop3"/>
       </w:pPr>
-      <w:bookmarkStart w:id="12" w:name="_Toc210037235"/>
+      <w:bookmarkStart w:id="12" w:name="_Toc212457443"/>
       <w:r>
         <w:lastRenderedPageBreak/>
         <w:t>Template 3</w:t>
@@ -8405,7 +8254,10 @@
               <w:spacing w:after="160" w:line="259" w:lineRule="auto"/>
             </w:pPr>
             <w:r>
-              <w:t>#1</w:t>
+              <w:t>#</w:t>
+            </w:r>
+            <w:r>
+              <w:t>3</w:t>
             </w:r>
           </w:p>
         </w:tc>
@@ -8447,13 +8299,8 @@
             <w:pPr>
               <w:spacing w:after="160" w:line="259" w:lineRule="auto"/>
             </w:pPr>
-            <w:proofErr w:type="spellStart"/>
-            <w:r>
-              <w:t>Use</w:t>
-            </w:r>
-            <w:proofErr w:type="spellEnd"/>
-            <w:r>
-              <w:t xml:space="preserve"> case naam</w:t>
+            <w:r>
+              <w:t>Use case naam</w:t>
             </w:r>
           </w:p>
         </w:tc>
@@ -8474,6 +8321,9 @@
             </w:pPr>
             <w:r>
               <w:t>Sancties koppelen</w:t>
+            </w:r>
+            <w:r>
+              <w:t xml:space="preserve"> of ontkoppelen</w:t>
             </w:r>
           </w:p>
         </w:tc>
@@ -8723,15 +8573,7 @@
               <w:spacing w:after="160" w:line="259" w:lineRule="auto"/>
             </w:pPr>
             <w:r>
-              <w:t xml:space="preserve">Deze </w:t>
-            </w:r>
-            <w:proofErr w:type="spellStart"/>
-            <w:r>
-              <w:t>use</w:t>
-            </w:r>
-            <w:proofErr w:type="spellEnd"/>
-            <w:r>
-              <w:t xml:space="preserve"> case maakt het mogelijk om sancties aan leerlingen te koppelen</w:t>
+              <w:t>Deze use case maakt het mogelijk om sancties aan leerlingen te koppelen</w:t>
             </w:r>
           </w:p>
         </w:tc>
@@ -8841,6 +8683,9 @@
             <w:r>
               <w:t>De sanctie is aan de leerling verbonden</w:t>
             </w:r>
+            <w:r>
+              <w:t xml:space="preserve"> of juist van de leerling af gehaald</w:t>
+            </w:r>
           </w:p>
         </w:tc>
       </w:tr>
@@ -8899,7 +8744,22 @@
               <w:spacing w:after="160" w:line="259" w:lineRule="auto"/>
             </w:pPr>
             <w:r>
-              <w:t xml:space="preserve">De docent klikt op sancties toevoegen en voegt hem toe </w:t>
+              <w:t>De docent klikt op sanctie</w:t>
+            </w:r>
+            <w:r>
+              <w:t xml:space="preserve"> koppelen </w:t>
+            </w:r>
+            <w:r>
+              <w:t>en voegt hem toe</w:t>
+            </w:r>
+            <w:r>
+              <w:t xml:space="preserve"> of bij verwijderen</w:t>
+            </w:r>
+            <w:r>
+              <w:t xml:space="preserve"> </w:t>
+            </w:r>
+            <w:r>
+              <w:t>wordt hij verwijdert van de leerling</w:t>
             </w:r>
           </w:p>
         </w:tc>
@@ -8984,11 +8844,9 @@
             <w:pPr>
               <w:spacing w:after="160" w:line="259" w:lineRule="auto"/>
             </w:pPr>
-            <w:proofErr w:type="spellStart"/>
             <w:r>
               <w:t>Exceptions</w:t>
             </w:r>
-            <w:proofErr w:type="spellEnd"/>
           </w:p>
         </w:tc>
         <w:tc>
@@ -9052,11 +8910,9 @@
             <w:pPr>
               <w:spacing w:after="160" w:line="259" w:lineRule="auto"/>
             </w:pPr>
-            <w:proofErr w:type="spellStart"/>
             <w:r>
               <w:t>Includes</w:t>
             </w:r>
-            <w:proofErr w:type="spellEnd"/>
           </w:p>
         </w:tc>
         <w:tc>
@@ -9095,6 +8951,18 @@
               <w:t>Sancties toevoegen</w:t>
             </w:r>
           </w:p>
+          <w:p>
+            <w:pPr>
+              <w:numPr>
+                <w:ilvl w:val="0"/>
+                <w:numId w:val="8"/>
+              </w:numPr>
+              <w:spacing w:after="160" w:line="259" w:lineRule="auto"/>
+            </w:pPr>
+            <w:r>
+              <w:t>Sancties verwijderen</w:t>
+            </w:r>
+          </w:p>
         </w:tc>
       </w:tr>
       <w:tr>
@@ -9200,13 +9068,8 @@
               <w:spacing w:after="160" w:line="259" w:lineRule="auto"/>
             </w:pPr>
             <w:r>
-              <w:t xml:space="preserve">Business </w:t>
-            </w:r>
-            <w:proofErr w:type="spellStart"/>
-            <w:r>
-              <w:t>rules</w:t>
-            </w:r>
-            <w:proofErr w:type="spellEnd"/>
+              <w:t>Business rules</w:t>
+            </w:r>
           </w:p>
         </w:tc>
         <w:tc>
@@ -9225,7 +9088,13 @@
               <w:spacing w:after="160" w:line="259" w:lineRule="auto"/>
             </w:pPr>
             <w:r>
-              <w:t>Als je een sanctie wilt toevoegen, moet de leerling en de opgegeven sanctie wel bestaan</w:t>
+              <w:t>Als je een sanctie wilt toevoegen</w:t>
+            </w:r>
+            <w:r>
+              <w:t xml:space="preserve"> of verwijderen</w:t>
+            </w:r>
+            <w:r>
+              <w:t>, moet de leerling en de opgegeven sanctie wel bestaan</w:t>
             </w:r>
           </w:p>
         </w:tc>
@@ -9337,6 +9206,7 @@
               <w:spacing w:after="160" w:line="259" w:lineRule="auto"/>
             </w:pPr>
             <w:r>
+              <w:lastRenderedPageBreak/>
               <w:t>Aantekeningen</w:t>
             </w:r>
           </w:p>
@@ -9412,6 +9282,1098 @@
         </w:rPr>
       </w:pPr>
     </w:p>
+    <w:p>
+      <w:pPr>
+        <w:rPr>
+          <w:rFonts w:eastAsiaTheme="majorEastAsia" w:cstheme="majorBidi"/>
+          <w:color w:val="0F4761" w:themeColor="accent1" w:themeShade="BF"/>
+          <w:sz w:val="28"/>
+          <w:szCs w:val="28"/>
+        </w:rPr>
+      </w:pPr>
+      <w:r>
+        <w:br w:type="page"/>
+      </w:r>
+    </w:p>
+    <w:p>
+      <w:pPr>
+        <w:pStyle w:val="Kop3"/>
+      </w:pPr>
+      <w:bookmarkStart w:id="13" w:name="_Toc212457444"/>
+      <w:r>
+        <w:lastRenderedPageBreak/>
+        <w:t>T</w:t>
+      </w:r>
+      <w:r>
+        <w:t xml:space="preserve">emplate </w:t>
+      </w:r>
+      <w:r>
+        <w:t>4</w:t>
+      </w:r>
+      <w:bookmarkEnd w:id="13"/>
+    </w:p>
+    <w:tbl>
+      <w:tblPr>
+        <w:tblStyle w:val="Tabelraster"/>
+        <w:tblW w:w="0" w:type="auto"/>
+        <w:tblLook w:val="04A0" w:firstRow="1" w:lastRow="0" w:firstColumn="1" w:lastColumn="0" w:noHBand="0" w:noVBand="1"/>
+      </w:tblPr>
+      <w:tblGrid>
+        <w:gridCol w:w="2689"/>
+        <w:gridCol w:w="6373"/>
+      </w:tblGrid>
+      <w:tr>
+        <w:tc>
+          <w:tcPr>
+            <w:tcW w:w="2689" w:type="dxa"/>
+            <w:tcBorders>
+              <w:top w:val="single" w:sz="4" w:space="0" w:color="auto"/>
+              <w:left w:val="single" w:sz="4" w:space="0" w:color="auto"/>
+              <w:bottom w:val="single" w:sz="4" w:space="0" w:color="auto"/>
+              <w:right w:val="single" w:sz="4" w:space="0" w:color="auto"/>
+            </w:tcBorders>
+            <w:shd w:val="clear" w:color="auto" w:fill="000000" w:themeFill="text1"/>
+            <w:hideMark/>
+          </w:tcPr>
+          <w:p>
+            <w:pPr>
+              <w:spacing w:after="160" w:line="259" w:lineRule="auto"/>
+            </w:pPr>
+            <w:r>
+              <w:t>#</w:t>
+            </w:r>
+            <w:r>
+              <w:t>4</w:t>
+            </w:r>
+          </w:p>
+        </w:tc>
+        <w:tc>
+          <w:tcPr>
+            <w:tcW w:w="6373" w:type="dxa"/>
+            <w:tcBorders>
+              <w:top w:val="single" w:sz="4" w:space="0" w:color="auto"/>
+              <w:left w:val="single" w:sz="4" w:space="0" w:color="auto"/>
+              <w:bottom w:val="single" w:sz="4" w:space="0" w:color="auto"/>
+              <w:right w:val="single" w:sz="4" w:space="0" w:color="auto"/>
+            </w:tcBorders>
+            <w:shd w:val="clear" w:color="auto" w:fill="000000" w:themeFill="text1"/>
+            <w:hideMark/>
+          </w:tcPr>
+          <w:p>
+            <w:pPr>
+              <w:spacing w:after="160" w:line="259" w:lineRule="auto"/>
+            </w:pPr>
+            <w:r>
+              <w:t>27</w:t>
+            </w:r>
+            <w:r>
+              <w:t>-</w:t>
+            </w:r>
+            <w:r>
+              <w:t>10</w:t>
+            </w:r>
+            <w:r>
+              <w:t>-2025</w:t>
+            </w:r>
+          </w:p>
+        </w:tc>
+      </w:tr>
+      <w:tr>
+        <w:tc>
+          <w:tcPr>
+            <w:tcW w:w="2689" w:type="dxa"/>
+            <w:tcBorders>
+              <w:top w:val="single" w:sz="4" w:space="0" w:color="auto"/>
+              <w:left w:val="single" w:sz="4" w:space="0" w:color="auto"/>
+              <w:bottom w:val="single" w:sz="4" w:space="0" w:color="auto"/>
+              <w:right w:val="single" w:sz="4" w:space="0" w:color="auto"/>
+            </w:tcBorders>
+            <w:hideMark/>
+          </w:tcPr>
+          <w:p>
+            <w:pPr>
+              <w:spacing w:after="160" w:line="259" w:lineRule="auto"/>
+            </w:pPr>
+            <w:r>
+              <w:t>Use case naam</w:t>
+            </w:r>
+          </w:p>
+        </w:tc>
+        <w:tc>
+          <w:tcPr>
+            <w:tcW w:w="6373" w:type="dxa"/>
+            <w:tcBorders>
+              <w:top w:val="single" w:sz="4" w:space="0" w:color="auto"/>
+              <w:left w:val="single" w:sz="4" w:space="0" w:color="auto"/>
+              <w:bottom w:val="single" w:sz="4" w:space="0" w:color="auto"/>
+              <w:right w:val="single" w:sz="4" w:space="0" w:color="auto"/>
+            </w:tcBorders>
+            <w:hideMark/>
+          </w:tcPr>
+          <w:p>
+            <w:pPr>
+              <w:spacing w:after="160" w:line="259" w:lineRule="auto"/>
+            </w:pPr>
+            <w:r>
+              <w:t>Sancties rad</w:t>
+            </w:r>
+          </w:p>
+        </w:tc>
+      </w:tr>
+      <w:tr>
+        <w:tc>
+          <w:tcPr>
+            <w:tcW w:w="2689" w:type="dxa"/>
+            <w:tcBorders>
+              <w:top w:val="single" w:sz="4" w:space="0" w:color="auto"/>
+              <w:left w:val="single" w:sz="4" w:space="0" w:color="auto"/>
+              <w:bottom w:val="single" w:sz="4" w:space="0" w:color="auto"/>
+              <w:right w:val="single" w:sz="4" w:space="0" w:color="auto"/>
+            </w:tcBorders>
+            <w:hideMark/>
+          </w:tcPr>
+          <w:p>
+            <w:pPr>
+              <w:spacing w:after="160" w:line="259" w:lineRule="auto"/>
+            </w:pPr>
+            <w:r>
+              <w:t>Gemaakt door</w:t>
+            </w:r>
+          </w:p>
+        </w:tc>
+        <w:tc>
+          <w:tcPr>
+            <w:tcW w:w="6373" w:type="dxa"/>
+            <w:tcBorders>
+              <w:top w:val="single" w:sz="4" w:space="0" w:color="auto"/>
+              <w:left w:val="single" w:sz="4" w:space="0" w:color="auto"/>
+              <w:bottom w:val="single" w:sz="4" w:space="0" w:color="auto"/>
+              <w:right w:val="single" w:sz="4" w:space="0" w:color="auto"/>
+            </w:tcBorders>
+            <w:hideMark/>
+          </w:tcPr>
+          <w:p>
+            <w:pPr>
+              <w:spacing w:after="160" w:line="259" w:lineRule="auto"/>
+            </w:pPr>
+            <w:r>
+              <w:t>T.H</w:t>
+            </w:r>
+          </w:p>
+        </w:tc>
+      </w:tr>
+      <w:tr>
+        <w:tc>
+          <w:tcPr>
+            <w:tcW w:w="2689" w:type="dxa"/>
+            <w:tcBorders>
+              <w:top w:val="single" w:sz="4" w:space="0" w:color="auto"/>
+              <w:left w:val="single" w:sz="4" w:space="0" w:color="auto"/>
+              <w:bottom w:val="single" w:sz="4" w:space="0" w:color="auto"/>
+              <w:right w:val="single" w:sz="4" w:space="0" w:color="auto"/>
+            </w:tcBorders>
+            <w:hideMark/>
+          </w:tcPr>
+          <w:p>
+            <w:pPr>
+              <w:spacing w:after="160" w:line="259" w:lineRule="auto"/>
+            </w:pPr>
+            <w:r>
+              <w:t>Laatste update door</w:t>
+            </w:r>
+          </w:p>
+        </w:tc>
+        <w:tc>
+          <w:tcPr>
+            <w:tcW w:w="6373" w:type="dxa"/>
+            <w:tcBorders>
+              <w:top w:val="single" w:sz="4" w:space="0" w:color="auto"/>
+              <w:left w:val="single" w:sz="4" w:space="0" w:color="auto"/>
+              <w:bottom w:val="single" w:sz="4" w:space="0" w:color="auto"/>
+              <w:right w:val="single" w:sz="4" w:space="0" w:color="auto"/>
+            </w:tcBorders>
+            <w:hideMark/>
+          </w:tcPr>
+          <w:p>
+            <w:pPr>
+              <w:spacing w:after="160" w:line="259" w:lineRule="auto"/>
+            </w:pPr>
+            <w:r>
+              <w:t>T.H</w:t>
+            </w:r>
+          </w:p>
+        </w:tc>
+      </w:tr>
+      <w:tr>
+        <w:tc>
+          <w:tcPr>
+            <w:tcW w:w="2689" w:type="dxa"/>
+            <w:tcBorders>
+              <w:top w:val="single" w:sz="4" w:space="0" w:color="auto"/>
+              <w:left w:val="single" w:sz="4" w:space="0" w:color="auto"/>
+              <w:bottom w:val="single" w:sz="4" w:space="0" w:color="auto"/>
+              <w:right w:val="single" w:sz="4" w:space="0" w:color="auto"/>
+            </w:tcBorders>
+            <w:hideMark/>
+          </w:tcPr>
+          <w:p>
+            <w:pPr>
+              <w:spacing w:after="160" w:line="259" w:lineRule="auto"/>
+            </w:pPr>
+            <w:r>
+              <w:t>Laatste update op</w:t>
+            </w:r>
+          </w:p>
+        </w:tc>
+        <w:tc>
+          <w:tcPr>
+            <w:tcW w:w="6373" w:type="dxa"/>
+            <w:tcBorders>
+              <w:top w:val="single" w:sz="4" w:space="0" w:color="auto"/>
+              <w:left w:val="single" w:sz="4" w:space="0" w:color="auto"/>
+              <w:bottom w:val="single" w:sz="4" w:space="0" w:color="auto"/>
+              <w:right w:val="single" w:sz="4" w:space="0" w:color="auto"/>
+            </w:tcBorders>
+            <w:hideMark/>
+          </w:tcPr>
+          <w:p>
+            <w:pPr>
+              <w:spacing w:after="160" w:line="259" w:lineRule="auto"/>
+            </w:pPr>
+            <w:r>
+              <w:t>2</w:t>
+            </w:r>
+            <w:r>
+              <w:t>7-</w:t>
+            </w:r>
+            <w:r>
+              <w:t>10</w:t>
+            </w:r>
+            <w:r>
+              <w:t>-2025</w:t>
+            </w:r>
+          </w:p>
+        </w:tc>
+      </w:tr>
+      <w:tr>
+        <w:tc>
+          <w:tcPr>
+            <w:tcW w:w="2689" w:type="dxa"/>
+            <w:tcBorders>
+              <w:top w:val="single" w:sz="4" w:space="0" w:color="auto"/>
+              <w:left w:val="single" w:sz="4" w:space="0" w:color="auto"/>
+              <w:bottom w:val="single" w:sz="4" w:space="0" w:color="auto"/>
+              <w:right w:val="single" w:sz="4" w:space="0" w:color="auto"/>
+            </w:tcBorders>
+            <w:shd w:val="clear" w:color="auto" w:fill="000000" w:themeFill="text1"/>
+          </w:tcPr>
+          <w:p>
+            <w:pPr>
+              <w:spacing w:after="160" w:line="259" w:lineRule="auto"/>
+            </w:pPr>
+          </w:p>
+        </w:tc>
+        <w:tc>
+          <w:tcPr>
+            <w:tcW w:w="6373" w:type="dxa"/>
+            <w:tcBorders>
+              <w:top w:val="single" w:sz="4" w:space="0" w:color="auto"/>
+              <w:left w:val="single" w:sz="4" w:space="0" w:color="auto"/>
+              <w:bottom w:val="single" w:sz="4" w:space="0" w:color="auto"/>
+              <w:right w:val="single" w:sz="4" w:space="0" w:color="auto"/>
+            </w:tcBorders>
+            <w:shd w:val="clear" w:color="auto" w:fill="000000" w:themeFill="text1"/>
+          </w:tcPr>
+          <w:p>
+            <w:pPr>
+              <w:spacing w:after="160" w:line="259" w:lineRule="auto"/>
+            </w:pPr>
+          </w:p>
+        </w:tc>
+      </w:tr>
+      <w:tr>
+        <w:tc>
+          <w:tcPr>
+            <w:tcW w:w="2689" w:type="dxa"/>
+            <w:tcBorders>
+              <w:top w:val="single" w:sz="4" w:space="0" w:color="auto"/>
+              <w:left w:val="single" w:sz="4" w:space="0" w:color="auto"/>
+              <w:bottom w:val="single" w:sz="4" w:space="0" w:color="auto"/>
+              <w:right w:val="single" w:sz="4" w:space="0" w:color="auto"/>
+            </w:tcBorders>
+            <w:shd w:val="clear" w:color="auto" w:fill="FFFFFF" w:themeFill="background1"/>
+            <w:hideMark/>
+          </w:tcPr>
+          <w:p>
+            <w:pPr>
+              <w:spacing w:after="160" w:line="259" w:lineRule="auto"/>
+            </w:pPr>
+            <w:r>
+              <w:t>Actors</w:t>
+            </w:r>
+          </w:p>
+        </w:tc>
+        <w:tc>
+          <w:tcPr>
+            <w:tcW w:w="6373" w:type="dxa"/>
+            <w:tcBorders>
+              <w:top w:val="single" w:sz="4" w:space="0" w:color="auto"/>
+              <w:left w:val="single" w:sz="4" w:space="0" w:color="auto"/>
+              <w:bottom w:val="single" w:sz="4" w:space="0" w:color="auto"/>
+              <w:right w:val="single" w:sz="4" w:space="0" w:color="auto"/>
+            </w:tcBorders>
+            <w:shd w:val="clear" w:color="auto" w:fill="FFFFFF" w:themeFill="background1"/>
+            <w:hideMark/>
+          </w:tcPr>
+          <w:p>
+            <w:pPr>
+              <w:spacing w:after="160" w:line="259" w:lineRule="auto"/>
+            </w:pPr>
+            <w:r>
+              <w:t>Docent</w:t>
+            </w:r>
+          </w:p>
+        </w:tc>
+      </w:tr>
+      <w:tr>
+        <w:tc>
+          <w:tcPr>
+            <w:tcW w:w="2689" w:type="dxa"/>
+            <w:tcBorders>
+              <w:top w:val="single" w:sz="4" w:space="0" w:color="auto"/>
+              <w:left w:val="single" w:sz="4" w:space="0" w:color="auto"/>
+              <w:bottom w:val="single" w:sz="4" w:space="0" w:color="auto"/>
+              <w:right w:val="single" w:sz="4" w:space="0" w:color="auto"/>
+            </w:tcBorders>
+            <w:shd w:val="clear" w:color="auto" w:fill="FFFFFF" w:themeFill="background1"/>
+            <w:hideMark/>
+          </w:tcPr>
+          <w:p>
+            <w:pPr>
+              <w:spacing w:after="160" w:line="259" w:lineRule="auto"/>
+            </w:pPr>
+            <w:r>
+              <w:t>Beschrijving</w:t>
+            </w:r>
+          </w:p>
+        </w:tc>
+        <w:tc>
+          <w:tcPr>
+            <w:tcW w:w="6373" w:type="dxa"/>
+            <w:tcBorders>
+              <w:top w:val="single" w:sz="4" w:space="0" w:color="auto"/>
+              <w:left w:val="single" w:sz="4" w:space="0" w:color="auto"/>
+              <w:bottom w:val="single" w:sz="4" w:space="0" w:color="auto"/>
+              <w:right w:val="single" w:sz="4" w:space="0" w:color="auto"/>
+            </w:tcBorders>
+            <w:shd w:val="clear" w:color="auto" w:fill="FFFFFF" w:themeFill="background1"/>
+            <w:hideMark/>
+          </w:tcPr>
+          <w:p>
+            <w:pPr>
+              <w:spacing w:after="160" w:line="259" w:lineRule="auto"/>
+            </w:pPr>
+            <w:r>
+              <w:t xml:space="preserve">Deze use case maakt het mogelijk om </w:t>
+            </w:r>
+            <w:r>
+              <w:t>een random sanctie te krijgen op basis van een niveau</w:t>
+            </w:r>
+            <w:r>
+              <w:t xml:space="preserve"> (van strengheid)</w:t>
+            </w:r>
+          </w:p>
+        </w:tc>
+      </w:tr>
+      <w:tr>
+        <w:tc>
+          <w:tcPr>
+            <w:tcW w:w="2689" w:type="dxa"/>
+            <w:tcBorders>
+              <w:top w:val="single" w:sz="4" w:space="0" w:color="auto"/>
+              <w:left w:val="single" w:sz="4" w:space="0" w:color="auto"/>
+              <w:bottom w:val="single" w:sz="4" w:space="0" w:color="auto"/>
+              <w:right w:val="single" w:sz="4" w:space="0" w:color="auto"/>
+            </w:tcBorders>
+            <w:shd w:val="clear" w:color="auto" w:fill="FFFFFF" w:themeFill="background1"/>
+            <w:hideMark/>
+          </w:tcPr>
+          <w:p>
+            <w:pPr>
+              <w:spacing w:after="160" w:line="259" w:lineRule="auto"/>
+            </w:pPr>
+            <w:r>
+              <w:t>Precondities</w:t>
+            </w:r>
+          </w:p>
+        </w:tc>
+        <w:tc>
+          <w:tcPr>
+            <w:tcW w:w="6373" w:type="dxa"/>
+            <w:tcBorders>
+              <w:top w:val="single" w:sz="4" w:space="0" w:color="auto"/>
+              <w:left w:val="single" w:sz="4" w:space="0" w:color="auto"/>
+              <w:bottom w:val="single" w:sz="4" w:space="0" w:color="auto"/>
+              <w:right w:val="single" w:sz="4" w:space="0" w:color="auto"/>
+            </w:tcBorders>
+            <w:shd w:val="clear" w:color="auto" w:fill="FFFFFF" w:themeFill="background1"/>
+            <w:hideMark/>
+          </w:tcPr>
+          <w:p>
+            <w:pPr>
+              <w:numPr>
+                <w:ilvl w:val="0"/>
+                <w:numId w:val="11"/>
+              </w:numPr>
+              <w:spacing w:after="160" w:line="259" w:lineRule="auto"/>
+            </w:pPr>
+            <w:r>
+              <w:t>Er moeten sancties bestaan</w:t>
+            </w:r>
+          </w:p>
+        </w:tc>
+      </w:tr>
+      <w:tr>
+        <w:tc>
+          <w:tcPr>
+            <w:tcW w:w="2689" w:type="dxa"/>
+            <w:tcBorders>
+              <w:top w:val="single" w:sz="4" w:space="0" w:color="auto"/>
+              <w:left w:val="single" w:sz="4" w:space="0" w:color="auto"/>
+              <w:bottom w:val="single" w:sz="4" w:space="0" w:color="auto"/>
+              <w:right w:val="single" w:sz="4" w:space="0" w:color="auto"/>
+            </w:tcBorders>
+            <w:shd w:val="clear" w:color="auto" w:fill="FFFFFF" w:themeFill="background1"/>
+            <w:hideMark/>
+          </w:tcPr>
+          <w:p>
+            <w:pPr>
+              <w:spacing w:after="160" w:line="259" w:lineRule="auto"/>
+            </w:pPr>
+            <w:r>
+              <w:t>Postcondities</w:t>
+            </w:r>
+          </w:p>
+        </w:tc>
+        <w:tc>
+          <w:tcPr>
+            <w:tcW w:w="6373" w:type="dxa"/>
+            <w:tcBorders>
+              <w:top w:val="single" w:sz="4" w:space="0" w:color="auto"/>
+              <w:left w:val="single" w:sz="4" w:space="0" w:color="auto"/>
+              <w:bottom w:val="single" w:sz="4" w:space="0" w:color="auto"/>
+              <w:right w:val="single" w:sz="4" w:space="0" w:color="auto"/>
+            </w:tcBorders>
+            <w:shd w:val="clear" w:color="auto" w:fill="FFFFFF" w:themeFill="background1"/>
+            <w:hideMark/>
+          </w:tcPr>
+          <w:p>
+            <w:pPr>
+              <w:numPr>
+                <w:ilvl w:val="0"/>
+                <w:numId w:val="12"/>
+              </w:numPr>
+              <w:spacing w:after="160" w:line="259" w:lineRule="auto"/>
+            </w:pPr>
+            <w:r>
+              <w:t>Er wordt een</w:t>
+            </w:r>
+            <w:r>
+              <w:t xml:space="preserve"> random resultaat getoond uit het rad</w:t>
+            </w:r>
+          </w:p>
+        </w:tc>
+      </w:tr>
+      <w:tr>
+        <w:tc>
+          <w:tcPr>
+            <w:tcW w:w="2689" w:type="dxa"/>
+            <w:tcBorders>
+              <w:top w:val="single" w:sz="4" w:space="0" w:color="auto"/>
+              <w:left w:val="single" w:sz="4" w:space="0" w:color="auto"/>
+              <w:bottom w:val="single" w:sz="4" w:space="0" w:color="auto"/>
+              <w:right w:val="single" w:sz="4" w:space="0" w:color="auto"/>
+            </w:tcBorders>
+            <w:shd w:val="clear" w:color="auto" w:fill="FFFFFF" w:themeFill="background1"/>
+            <w:hideMark/>
+          </w:tcPr>
+          <w:p>
+            <w:pPr>
+              <w:spacing w:after="160" w:line="259" w:lineRule="auto"/>
+            </w:pPr>
+            <w:r>
+              <w:t>Normale flow</w:t>
+            </w:r>
+          </w:p>
+        </w:tc>
+        <w:tc>
+          <w:tcPr>
+            <w:tcW w:w="6373" w:type="dxa"/>
+            <w:tcBorders>
+              <w:top w:val="single" w:sz="4" w:space="0" w:color="auto"/>
+              <w:left w:val="single" w:sz="4" w:space="0" w:color="auto"/>
+              <w:bottom w:val="single" w:sz="4" w:space="0" w:color="auto"/>
+              <w:right w:val="single" w:sz="4" w:space="0" w:color="auto"/>
+            </w:tcBorders>
+            <w:shd w:val="clear" w:color="auto" w:fill="FFFFFF" w:themeFill="background1"/>
+            <w:hideMark/>
+          </w:tcPr>
+          <w:p>
+            <w:pPr>
+              <w:numPr>
+                <w:ilvl w:val="0"/>
+                <w:numId w:val="13"/>
+              </w:numPr>
+              <w:spacing w:after="160" w:line="259" w:lineRule="auto"/>
+            </w:pPr>
+            <w:r>
+              <w:t xml:space="preserve">De docent logt in en navigeert naar de </w:t>
+            </w:r>
+            <w:r>
+              <w:t>rad</w:t>
+            </w:r>
+            <w:r>
+              <w:t xml:space="preserve"> pagina</w:t>
+            </w:r>
+          </w:p>
+          <w:p>
+            <w:pPr>
+              <w:numPr>
+                <w:ilvl w:val="0"/>
+                <w:numId w:val="13"/>
+              </w:numPr>
+              <w:spacing w:after="160" w:line="259" w:lineRule="auto"/>
+            </w:pPr>
+            <w:r>
+              <w:t xml:space="preserve">De docent voert </w:t>
+            </w:r>
+            <w:r>
+              <w:t xml:space="preserve">(optioneel) </w:t>
+            </w:r>
+            <w:r>
+              <w:t>een niveau in</w:t>
+            </w:r>
+          </w:p>
+          <w:p>
+            <w:pPr>
+              <w:numPr>
+                <w:ilvl w:val="0"/>
+                <w:numId w:val="13"/>
+              </w:numPr>
+              <w:spacing w:after="160" w:line="259" w:lineRule="auto"/>
+            </w:pPr>
+            <w:r>
+              <w:t>De docent klikt op de knop in het midden van het rad</w:t>
+            </w:r>
+          </w:p>
+        </w:tc>
+      </w:tr>
+      <w:tr>
+        <w:tc>
+          <w:tcPr>
+            <w:tcW w:w="2689" w:type="dxa"/>
+            <w:tcBorders>
+              <w:top w:val="single" w:sz="4" w:space="0" w:color="auto"/>
+              <w:left w:val="single" w:sz="4" w:space="0" w:color="auto"/>
+              <w:bottom w:val="single" w:sz="4" w:space="0" w:color="auto"/>
+              <w:right w:val="single" w:sz="4" w:space="0" w:color="auto"/>
+            </w:tcBorders>
+            <w:shd w:val="clear" w:color="auto" w:fill="FFFFFF" w:themeFill="background1"/>
+            <w:hideMark/>
+          </w:tcPr>
+          <w:p>
+            <w:pPr>
+              <w:spacing w:after="160" w:line="259" w:lineRule="auto"/>
+            </w:pPr>
+            <w:r>
+              <w:t>Alternatieve flow</w:t>
+            </w:r>
+          </w:p>
+        </w:tc>
+        <w:tc>
+          <w:tcPr>
+            <w:tcW w:w="6373" w:type="dxa"/>
+            <w:tcBorders>
+              <w:top w:val="single" w:sz="4" w:space="0" w:color="auto"/>
+              <w:left w:val="single" w:sz="4" w:space="0" w:color="auto"/>
+              <w:bottom w:val="single" w:sz="4" w:space="0" w:color="auto"/>
+              <w:right w:val="single" w:sz="4" w:space="0" w:color="auto"/>
+            </w:tcBorders>
+            <w:shd w:val="clear" w:color="auto" w:fill="FFFFFF" w:themeFill="background1"/>
+            <w:hideMark/>
+          </w:tcPr>
+          <w:p>
+            <w:pPr>
+              <w:numPr>
+                <w:ilvl w:val="0"/>
+                <w:numId w:val="14"/>
+              </w:numPr>
+              <w:spacing w:after="160" w:line="259" w:lineRule="auto"/>
+            </w:pPr>
+            <w:r>
+              <w:t>De docent sluit de pagina</w:t>
+            </w:r>
+          </w:p>
+          <w:p>
+            <w:pPr>
+              <w:numPr>
+                <w:ilvl w:val="1"/>
+                <w:numId w:val="14"/>
+              </w:numPr>
+              <w:spacing w:after="160" w:line="259" w:lineRule="auto"/>
+            </w:pPr>
+            <w:r>
+              <w:t>Het resultaat kan niet worden getoon</w:t>
+            </w:r>
+            <w:r>
+              <w:t>d</w:t>
+            </w:r>
+          </w:p>
+          <w:p>
+            <w:pPr>
+              <w:numPr>
+                <w:ilvl w:val="0"/>
+                <w:numId w:val="14"/>
+              </w:numPr>
+              <w:spacing w:after="160" w:line="259" w:lineRule="auto"/>
+            </w:pPr>
+            <w:r>
+              <w:t>Er bestaan geen of te weinig sancties (minder dan 2)</w:t>
+            </w:r>
+          </w:p>
+          <w:p>
+            <w:pPr>
+              <w:numPr>
+                <w:ilvl w:val="1"/>
+                <w:numId w:val="14"/>
+              </w:numPr>
+              <w:spacing w:after="160" w:line="259" w:lineRule="auto"/>
+            </w:pPr>
+            <w:r>
+              <w:t>Er komt een melding dat er niet genoeg sancties zijn</w:t>
+            </w:r>
+          </w:p>
+          <w:p>
+            <w:pPr>
+              <w:spacing w:after="160" w:line="259" w:lineRule="auto"/>
+            </w:pPr>
+          </w:p>
+        </w:tc>
+      </w:tr>
+      <w:tr>
+        <w:tc>
+          <w:tcPr>
+            <w:tcW w:w="2689" w:type="dxa"/>
+            <w:tcBorders>
+              <w:top w:val="single" w:sz="4" w:space="0" w:color="auto"/>
+              <w:left w:val="single" w:sz="4" w:space="0" w:color="auto"/>
+              <w:bottom w:val="single" w:sz="4" w:space="0" w:color="auto"/>
+              <w:right w:val="single" w:sz="4" w:space="0" w:color="auto"/>
+            </w:tcBorders>
+            <w:shd w:val="clear" w:color="auto" w:fill="FFFFFF" w:themeFill="background1"/>
+            <w:hideMark/>
+          </w:tcPr>
+          <w:p>
+            <w:pPr>
+              <w:spacing w:after="160" w:line="259" w:lineRule="auto"/>
+            </w:pPr>
+            <w:r>
+              <w:t>Exceptions</w:t>
+            </w:r>
+          </w:p>
+        </w:tc>
+        <w:tc>
+          <w:tcPr>
+            <w:tcW w:w="6373" w:type="dxa"/>
+            <w:tcBorders>
+              <w:top w:val="single" w:sz="4" w:space="0" w:color="auto"/>
+              <w:left w:val="single" w:sz="4" w:space="0" w:color="auto"/>
+              <w:bottom w:val="single" w:sz="4" w:space="0" w:color="auto"/>
+              <w:right w:val="single" w:sz="4" w:space="0" w:color="auto"/>
+            </w:tcBorders>
+            <w:shd w:val="clear" w:color="auto" w:fill="FFFFFF" w:themeFill="background1"/>
+            <w:hideMark/>
+          </w:tcPr>
+          <w:p>
+            <w:pPr>
+              <w:numPr>
+                <w:ilvl w:val="0"/>
+                <w:numId w:val="8"/>
+              </w:numPr>
+              <w:spacing w:after="160" w:line="259" w:lineRule="auto"/>
+            </w:pPr>
+            <w:r>
+              <w:t>Als de pagina wordt gesloten,</w:t>
+            </w:r>
+            <w:r>
+              <w:t xml:space="preserve"> wordt het resultaat niet getoond</w:t>
+            </w:r>
+          </w:p>
+          <w:p>
+            <w:pPr>
+              <w:numPr>
+                <w:ilvl w:val="0"/>
+                <w:numId w:val="8"/>
+              </w:numPr>
+              <w:spacing w:after="160" w:line="259" w:lineRule="auto"/>
+            </w:pPr>
+            <w:r>
+              <w:t>Als er een probleem is met de server, wordt er een foutmelding getoond</w:t>
+            </w:r>
+          </w:p>
+        </w:tc>
+      </w:tr>
+      <w:tr>
+        <w:tc>
+          <w:tcPr>
+            <w:tcW w:w="2689" w:type="dxa"/>
+            <w:tcBorders>
+              <w:top w:val="single" w:sz="4" w:space="0" w:color="auto"/>
+              <w:left w:val="single" w:sz="4" w:space="0" w:color="auto"/>
+              <w:bottom w:val="single" w:sz="4" w:space="0" w:color="auto"/>
+              <w:right w:val="single" w:sz="4" w:space="0" w:color="auto"/>
+            </w:tcBorders>
+            <w:shd w:val="clear" w:color="auto" w:fill="FFFFFF" w:themeFill="background1"/>
+            <w:hideMark/>
+          </w:tcPr>
+          <w:p>
+            <w:pPr>
+              <w:spacing w:after="160" w:line="259" w:lineRule="auto"/>
+            </w:pPr>
+            <w:r>
+              <w:t>Includes</w:t>
+            </w:r>
+          </w:p>
+        </w:tc>
+        <w:tc>
+          <w:tcPr>
+            <w:tcW w:w="6373" w:type="dxa"/>
+            <w:tcBorders>
+              <w:top w:val="single" w:sz="4" w:space="0" w:color="auto"/>
+              <w:left w:val="single" w:sz="4" w:space="0" w:color="auto"/>
+              <w:bottom w:val="single" w:sz="4" w:space="0" w:color="auto"/>
+              <w:right w:val="single" w:sz="4" w:space="0" w:color="auto"/>
+            </w:tcBorders>
+            <w:shd w:val="clear" w:color="auto" w:fill="FFFFFF" w:themeFill="background1"/>
+            <w:hideMark/>
+          </w:tcPr>
+          <w:p>
+            <w:pPr>
+              <w:spacing w:after="160" w:line="259" w:lineRule="auto"/>
+            </w:pPr>
+            <w:r>
+              <w:t>N.v.t</w:t>
+            </w:r>
+          </w:p>
+        </w:tc>
+      </w:tr>
+      <w:tr>
+        <w:tc>
+          <w:tcPr>
+            <w:tcW w:w="2689" w:type="dxa"/>
+            <w:tcBorders>
+              <w:top w:val="single" w:sz="4" w:space="0" w:color="auto"/>
+              <w:left w:val="single" w:sz="4" w:space="0" w:color="auto"/>
+              <w:bottom w:val="single" w:sz="4" w:space="0" w:color="auto"/>
+              <w:right w:val="single" w:sz="4" w:space="0" w:color="auto"/>
+            </w:tcBorders>
+            <w:shd w:val="clear" w:color="auto" w:fill="FFFFFF" w:themeFill="background1"/>
+            <w:hideMark/>
+          </w:tcPr>
+          <w:p>
+            <w:pPr>
+              <w:spacing w:after="160" w:line="259" w:lineRule="auto"/>
+            </w:pPr>
+            <w:r>
+              <w:t>Prioriteit</w:t>
+            </w:r>
+          </w:p>
+        </w:tc>
+        <w:tc>
+          <w:tcPr>
+            <w:tcW w:w="6373" w:type="dxa"/>
+            <w:tcBorders>
+              <w:top w:val="single" w:sz="4" w:space="0" w:color="auto"/>
+              <w:left w:val="single" w:sz="4" w:space="0" w:color="auto"/>
+              <w:bottom w:val="single" w:sz="4" w:space="0" w:color="auto"/>
+              <w:right w:val="single" w:sz="4" w:space="0" w:color="auto"/>
+            </w:tcBorders>
+            <w:shd w:val="clear" w:color="auto" w:fill="FFFFFF" w:themeFill="background1"/>
+            <w:hideMark/>
+          </w:tcPr>
+          <w:p>
+            <w:pPr>
+              <w:spacing w:after="160" w:line="259" w:lineRule="auto"/>
+            </w:pPr>
+            <w:r>
+              <w:t>Laag</w:t>
+            </w:r>
+          </w:p>
+        </w:tc>
+      </w:tr>
+      <w:tr>
+        <w:tc>
+          <w:tcPr>
+            <w:tcW w:w="2689" w:type="dxa"/>
+            <w:tcBorders>
+              <w:top w:val="single" w:sz="4" w:space="0" w:color="auto"/>
+              <w:left w:val="single" w:sz="4" w:space="0" w:color="auto"/>
+              <w:bottom w:val="single" w:sz="4" w:space="0" w:color="auto"/>
+              <w:right w:val="single" w:sz="4" w:space="0" w:color="auto"/>
+            </w:tcBorders>
+            <w:hideMark/>
+          </w:tcPr>
+          <w:p>
+            <w:pPr>
+              <w:spacing w:after="160" w:line="259" w:lineRule="auto"/>
+            </w:pPr>
+            <w:r>
+              <w:t>Frequentie van gebruik</w:t>
+            </w:r>
+          </w:p>
+        </w:tc>
+        <w:tc>
+          <w:tcPr>
+            <w:tcW w:w="6373" w:type="dxa"/>
+            <w:tcBorders>
+              <w:top w:val="single" w:sz="4" w:space="0" w:color="auto"/>
+              <w:left w:val="single" w:sz="4" w:space="0" w:color="auto"/>
+              <w:bottom w:val="single" w:sz="4" w:space="0" w:color="auto"/>
+              <w:right w:val="single" w:sz="4" w:space="0" w:color="auto"/>
+            </w:tcBorders>
+            <w:hideMark/>
+          </w:tcPr>
+          <w:p>
+            <w:pPr>
+              <w:spacing w:after="160" w:line="259" w:lineRule="auto"/>
+            </w:pPr>
+            <w:r>
+              <w:t xml:space="preserve">Laag </w:t>
+            </w:r>
+            <w:r>
+              <w:t>–</w:t>
+            </w:r>
+            <w:r>
+              <w:t xml:space="preserve"> middel</w:t>
+            </w:r>
+          </w:p>
+        </w:tc>
+      </w:tr>
+      <w:tr>
+        <w:tc>
+          <w:tcPr>
+            <w:tcW w:w="2689" w:type="dxa"/>
+            <w:tcBorders>
+              <w:top w:val="single" w:sz="4" w:space="0" w:color="auto"/>
+              <w:left w:val="single" w:sz="4" w:space="0" w:color="auto"/>
+              <w:bottom w:val="single" w:sz="4" w:space="0" w:color="auto"/>
+              <w:right w:val="single" w:sz="4" w:space="0" w:color="auto"/>
+            </w:tcBorders>
+            <w:hideMark/>
+          </w:tcPr>
+          <w:p>
+            <w:pPr>
+              <w:spacing w:after="160" w:line="259" w:lineRule="auto"/>
+            </w:pPr>
+            <w:r>
+              <w:t>Business rules</w:t>
+            </w:r>
+          </w:p>
+        </w:tc>
+        <w:tc>
+          <w:tcPr>
+            <w:tcW w:w="6373" w:type="dxa"/>
+            <w:tcBorders>
+              <w:top w:val="single" w:sz="4" w:space="0" w:color="auto"/>
+              <w:left w:val="single" w:sz="4" w:space="0" w:color="auto"/>
+              <w:bottom w:val="single" w:sz="4" w:space="0" w:color="auto"/>
+              <w:right w:val="single" w:sz="4" w:space="0" w:color="auto"/>
+            </w:tcBorders>
+            <w:hideMark/>
+          </w:tcPr>
+          <w:p>
+            <w:pPr>
+              <w:spacing w:after="160" w:line="259" w:lineRule="auto"/>
+            </w:pPr>
+            <w:r>
+              <w:t xml:space="preserve">Als </w:t>
+            </w:r>
+            <w:r>
+              <w:t>je het rad wilt spinnen, moeten er minimaal 2 sancties bestaan</w:t>
+            </w:r>
+          </w:p>
+        </w:tc>
+      </w:tr>
+      <w:tr>
+        <w:tc>
+          <w:tcPr>
+            <w:tcW w:w="2689" w:type="dxa"/>
+            <w:tcBorders>
+              <w:top w:val="single" w:sz="4" w:space="0" w:color="auto"/>
+              <w:left w:val="single" w:sz="4" w:space="0" w:color="auto"/>
+              <w:bottom w:val="single" w:sz="4" w:space="0" w:color="auto"/>
+              <w:right w:val="single" w:sz="4" w:space="0" w:color="auto"/>
+            </w:tcBorders>
+            <w:hideMark/>
+          </w:tcPr>
+          <w:p>
+            <w:pPr>
+              <w:spacing w:after="160" w:line="259" w:lineRule="auto"/>
+            </w:pPr>
+            <w:r>
+              <w:t>Speciale eisen</w:t>
+            </w:r>
+          </w:p>
+        </w:tc>
+        <w:tc>
+          <w:tcPr>
+            <w:tcW w:w="6373" w:type="dxa"/>
+            <w:tcBorders>
+              <w:top w:val="single" w:sz="4" w:space="0" w:color="auto"/>
+              <w:left w:val="single" w:sz="4" w:space="0" w:color="auto"/>
+              <w:bottom w:val="single" w:sz="4" w:space="0" w:color="auto"/>
+              <w:right w:val="single" w:sz="4" w:space="0" w:color="auto"/>
+            </w:tcBorders>
+            <w:hideMark/>
+          </w:tcPr>
+          <w:p>
+            <w:pPr>
+              <w:spacing w:after="160" w:line="259" w:lineRule="auto"/>
+            </w:pPr>
+            <w:r>
+              <w:t>Geen</w:t>
+            </w:r>
+          </w:p>
+        </w:tc>
+      </w:tr>
+      <w:tr>
+        <w:tc>
+          <w:tcPr>
+            <w:tcW w:w="2689" w:type="dxa"/>
+            <w:tcBorders>
+              <w:top w:val="single" w:sz="4" w:space="0" w:color="auto"/>
+              <w:left w:val="single" w:sz="4" w:space="0" w:color="auto"/>
+              <w:bottom w:val="single" w:sz="4" w:space="0" w:color="auto"/>
+              <w:right w:val="single" w:sz="4" w:space="0" w:color="auto"/>
+            </w:tcBorders>
+            <w:hideMark/>
+          </w:tcPr>
+          <w:p>
+            <w:pPr>
+              <w:spacing w:after="160" w:line="259" w:lineRule="auto"/>
+            </w:pPr>
+            <w:r>
+              <w:t>Aannames</w:t>
+            </w:r>
+          </w:p>
+        </w:tc>
+        <w:tc>
+          <w:tcPr>
+            <w:tcW w:w="6373" w:type="dxa"/>
+            <w:tcBorders>
+              <w:top w:val="single" w:sz="4" w:space="0" w:color="auto"/>
+              <w:left w:val="single" w:sz="4" w:space="0" w:color="auto"/>
+              <w:bottom w:val="single" w:sz="4" w:space="0" w:color="auto"/>
+              <w:right w:val="single" w:sz="4" w:space="0" w:color="auto"/>
+            </w:tcBorders>
+            <w:hideMark/>
+          </w:tcPr>
+          <w:p>
+            <w:pPr>
+              <w:spacing w:after="160" w:line="259" w:lineRule="auto"/>
+            </w:pPr>
+            <w:r>
+              <w:t>Er bestaan minstens 2 sancties</w:t>
+            </w:r>
+          </w:p>
+        </w:tc>
+      </w:tr>
+      <w:tr>
+        <w:tc>
+          <w:tcPr>
+            <w:tcW w:w="2689" w:type="dxa"/>
+            <w:tcBorders>
+              <w:top w:val="single" w:sz="4" w:space="0" w:color="auto"/>
+              <w:left w:val="single" w:sz="4" w:space="0" w:color="auto"/>
+              <w:bottom w:val="single" w:sz="4" w:space="0" w:color="auto"/>
+              <w:right w:val="single" w:sz="4" w:space="0" w:color="auto"/>
+            </w:tcBorders>
+            <w:hideMark/>
+          </w:tcPr>
+          <w:p>
+            <w:pPr>
+              <w:spacing w:after="160" w:line="259" w:lineRule="auto"/>
+            </w:pPr>
+            <w:r>
+              <w:t>Aantekeningen</w:t>
+            </w:r>
+          </w:p>
+        </w:tc>
+        <w:tc>
+          <w:tcPr>
+            <w:tcW w:w="6373" w:type="dxa"/>
+            <w:tcBorders>
+              <w:top w:val="single" w:sz="4" w:space="0" w:color="auto"/>
+              <w:left w:val="single" w:sz="4" w:space="0" w:color="auto"/>
+              <w:bottom w:val="single" w:sz="4" w:space="0" w:color="auto"/>
+              <w:right w:val="single" w:sz="4" w:space="0" w:color="auto"/>
+            </w:tcBorders>
+            <w:hideMark/>
+          </w:tcPr>
+          <w:p>
+            <w:pPr>
+              <w:spacing w:after="160" w:line="259" w:lineRule="auto"/>
+            </w:pPr>
+            <w:r>
+              <w:t>Geen</w:t>
+            </w:r>
+          </w:p>
+        </w:tc>
+      </w:tr>
+      <w:tr>
+        <w:tc>
+          <w:tcPr>
+            <w:tcW w:w="2689" w:type="dxa"/>
+            <w:tcBorders>
+              <w:top w:val="single" w:sz="4" w:space="0" w:color="auto"/>
+              <w:left w:val="single" w:sz="4" w:space="0" w:color="auto"/>
+              <w:bottom w:val="single" w:sz="4" w:space="0" w:color="auto"/>
+              <w:right w:val="single" w:sz="4" w:space="0" w:color="auto"/>
+            </w:tcBorders>
+            <w:hideMark/>
+          </w:tcPr>
+          <w:p>
+            <w:pPr>
+              <w:spacing w:after="160" w:line="259" w:lineRule="auto"/>
+            </w:pPr>
+            <w:r>
+              <w:lastRenderedPageBreak/>
+              <w:t>Open issues</w:t>
+            </w:r>
+          </w:p>
+        </w:tc>
+        <w:tc>
+          <w:tcPr>
+            <w:tcW w:w="6373" w:type="dxa"/>
+            <w:tcBorders>
+              <w:top w:val="single" w:sz="4" w:space="0" w:color="auto"/>
+              <w:left w:val="single" w:sz="4" w:space="0" w:color="auto"/>
+              <w:bottom w:val="single" w:sz="4" w:space="0" w:color="auto"/>
+              <w:right w:val="single" w:sz="4" w:space="0" w:color="auto"/>
+            </w:tcBorders>
+            <w:hideMark/>
+          </w:tcPr>
+          <w:p>
+            <w:pPr>
+              <w:spacing w:after="160" w:line="259" w:lineRule="auto"/>
+            </w:pPr>
+            <w:r>
+              <w:t>Geen</w:t>
+            </w:r>
+          </w:p>
+        </w:tc>
+      </w:tr>
+    </w:tbl>
     <w:p>
       <w:pPr>
         <w:rPr>
@@ -9432,7 +10394,7 @@
           <w:lang w:val="en-US"/>
         </w:rPr>
       </w:pPr>
-      <w:bookmarkStart w:id="13" w:name="_Toc210037236"/>
+      <w:bookmarkStart w:id="14" w:name="_Toc212457445"/>
       <w:r>
         <w:rPr>
           <w:lang w:val="en-US"/>
@@ -9440,7 +10402,7 @@
         <w:lastRenderedPageBreak/>
         <w:t>Mock-ups/wireframes</w:t>
       </w:r>
-      <w:bookmarkEnd w:id="13"/>
+      <w:bookmarkEnd w:id="14"/>
     </w:p>
     <w:p>
       <w:pPr>
@@ -9522,74 +10484,7 @@
           <w:noProof/>
         </w:rPr>
         <w:drawing>
-          <wp:anchor distT="0" distB="0" distL="114300" distR="114300" simplePos="0" relativeHeight="251664384" behindDoc="0" locked="0" layoutInCell="1" allowOverlap="1" wp14:anchorId="56A0E85C" wp14:editId="77304419">
-            <wp:simplePos x="0" y="0"/>
-            <wp:positionH relativeFrom="column">
-              <wp:posOffset>3194316</wp:posOffset>
-            </wp:positionH>
-            <wp:positionV relativeFrom="paragraph">
-              <wp:posOffset>4043301</wp:posOffset>
-            </wp:positionV>
-            <wp:extent cx="3307611" cy="2198974"/>
-            <wp:effectExtent l="0" t="0" r="7620" b="0"/>
-            <wp:wrapNone/>
-            <wp:docPr id="86866540" name="Picture 13"/>
-            <wp:cNvGraphicFramePr>
-              <a:graphicFrameLocks xmlns:a="http://schemas.openxmlformats.org/drawingml/2006/main" noChangeAspect="1"/>
-            </wp:cNvGraphicFramePr>
-            <a:graphic xmlns:a="http://schemas.openxmlformats.org/drawingml/2006/main">
-              <a:graphicData uri="http://schemas.openxmlformats.org/drawingml/2006/picture">
-                <pic:pic xmlns:pic="http://schemas.openxmlformats.org/drawingml/2006/picture">
-                  <pic:nvPicPr>
-                    <pic:cNvPr id="0" name="Picture 18"/>
-                    <pic:cNvPicPr>
-                      <a:picLocks noChangeAspect="1" noChangeArrowheads="1"/>
-                    </pic:cNvPicPr>
-                  </pic:nvPicPr>
-                  <pic:blipFill>
-                    <a:blip r:embed="rId14" cstate="print">
-                      <a:extLst>
-                        <a:ext uri="{28A0092B-C50C-407E-A947-70E740481C1C}">
-                          <a14:useLocalDpi xmlns:a14="http://schemas.microsoft.com/office/drawing/2010/main" val="0"/>
-                        </a:ext>
-                      </a:extLst>
-                    </a:blip>
-                    <a:srcRect/>
-                    <a:stretch>
-                      <a:fillRect/>
-                    </a:stretch>
-                  </pic:blipFill>
-                  <pic:spPr bwMode="auto">
-                    <a:xfrm>
-                      <a:off x="0" y="0"/>
-                      <a:ext cx="3307611" cy="2198974"/>
-                    </a:xfrm>
-                    <a:prstGeom prst="rect">
-                      <a:avLst/>
-                    </a:prstGeom>
-                    <a:noFill/>
-                    <a:ln>
-                      <a:noFill/>
-                    </a:ln>
-                  </pic:spPr>
-                </pic:pic>
-              </a:graphicData>
-            </a:graphic>
-            <wp14:sizeRelH relativeFrom="margin">
-              <wp14:pctWidth>0</wp14:pctWidth>
-            </wp14:sizeRelH>
-            <wp14:sizeRelV relativeFrom="margin">
-              <wp14:pctHeight>0</wp14:pctHeight>
-            </wp14:sizeRelV>
-          </wp:anchor>
-        </w:drawing>
-      </w:r>
-      <w:r>
-        <w:rPr>
-          <w:noProof/>
-        </w:rPr>
-        <w:drawing>
-          <wp:inline distT="0" distB="0" distL="0" distR="0" wp14:anchorId="3A0FD0D5" wp14:editId="4F975F66">
+          <wp:inline distT="0" distB="0" distL="0" distR="0" wp14:anchorId="3A0FD0D5" wp14:editId="60B1F7A9">
             <wp:extent cx="5762625" cy="3848735"/>
             <wp:effectExtent l="0" t="0" r="9525" b="0"/>
             <wp:docPr id="321780437" name="Picture 8"/>
@@ -9606,7 +10501,7 @@
                     </pic:cNvPicPr>
                   </pic:nvPicPr>
                   <pic:blipFill>
-                    <a:blip r:embed="rId15">
+                    <a:blip r:embed="rId14">
                       <a:extLst>
                         <a:ext uri="{28A0092B-C50C-407E-A947-70E740481C1C}">
                           <a14:useLocalDpi xmlns:a14="http://schemas.microsoft.com/office/drawing/2010/main" val="0"/>
@@ -9645,12 +10540,12 @@
       <w:pPr>
         <w:pStyle w:val="Kop1"/>
       </w:pPr>
-      <w:bookmarkStart w:id="14" w:name="_Toc210037237"/>
+      <w:bookmarkStart w:id="15" w:name="_Toc212457446"/>
       <w:r>
         <w:lastRenderedPageBreak/>
         <w:t>Overige niet functionele eisen</w:t>
       </w:r>
-      <w:bookmarkEnd w:id="14"/>
+      <w:bookmarkEnd w:id="15"/>
     </w:p>
     <w:p>
       <w:pPr>
@@ -9817,7 +10712,7 @@
                     <pic:cNvPicPr/>
                   </pic:nvPicPr>
                   <pic:blipFill>
-                    <a:blip r:embed="rId16"/>
+                    <a:blip r:embed="rId15"/>
                     <a:stretch>
                       <a:fillRect/>
                     </a:stretch>
@@ -9840,15 +10735,7 @@
     </w:p>
     <w:p>
       <w:r>
-        <w:t xml:space="preserve">Deze zijn </w:t>
-      </w:r>
-      <w:proofErr w:type="spellStart"/>
-      <w:r>
-        <w:t>Could</w:t>
-      </w:r>
-      <w:proofErr w:type="spellEnd"/>
-      <w:r>
-        <w:t xml:space="preserve"> Have.</w:t>
+        <w:t>Deze zijn Could Have.</w:t>
       </w:r>
     </w:p>
     <w:p>
@@ -9860,14 +10747,14 @@
       <w:pPr>
         <w:pStyle w:val="Kop1"/>
       </w:pPr>
-      <w:bookmarkStart w:id="15" w:name="_Toc194395492"/>
-      <w:bookmarkStart w:id="16" w:name="_Toc210037238"/>
+      <w:bookmarkStart w:id="16" w:name="_Toc194395492"/>
+      <w:bookmarkStart w:id="17" w:name="_Toc212457447"/>
       <w:r>
         <w:lastRenderedPageBreak/>
         <w:t>Akkoord</w:t>
       </w:r>
-      <w:bookmarkEnd w:id="15"/>
       <w:bookmarkEnd w:id="16"/>
+      <w:bookmarkEnd w:id="17"/>
     </w:p>
     <w:tbl>
       <w:tblPr>
@@ -9994,7 +10881,7 @@
     </w:tbl>
     <w:p/>
     <w:sectPr>
-      <w:footerReference w:type="default" r:id="rId17"/>
+      <w:footerReference w:type="default" r:id="rId16"/>
       <w:pgSz w:w="11906" w:h="16838"/>
       <w:pgMar w:top="1417" w:right="1417" w:bottom="1417" w:left="1417" w:header="708" w:footer="708" w:gutter="0"/>
       <w:pgNumType w:start="0"/>
@@ -12276,6 +13163,7 @@
   <w:style w:type="paragraph" w:default="1" w:styleId="Standaard">
     <w:name w:val="Normal"/>
     <w:qFormat/>
+    <w:rsid w:val="00201383"/>
   </w:style>
   <w:style w:type="paragraph" w:styleId="Kop1">
     <w:name w:val="heading 1"/>

</xml_diff>

<commit_message>
Rad is eindelijk klaar
</commit_message>
<xml_diff>
--- a/Functioneel ontwerp.docx
+++ b/Functioneel ontwerp.docx
@@ -6450,6 +6450,17 @@
       </w:pPr>
     </w:p>
     <w:p>
+      <w:pPr>
+        <w:rPr>
+          <w:rFonts w:ascii="Calibri" w:eastAsia="Calibri" w:hAnsi="Calibri" w:cs="Calibri"/>
+          <w:i/>
+          <w:iCs/>
+          <w:kern w:val="0"/>
+          <w:sz w:val="24"/>
+          <w:szCs w:val="32"/>
+          <w14:ligatures w14:val="none"/>
+        </w:rPr>
+      </w:pPr>
       <w:r>
         <w:rPr>
           <w:rFonts w:ascii="Calibri" w:eastAsia="Calibri" w:hAnsi="Calibri" w:cs="Calibri"/>

</xml_diff>